<commit_message>
nmv 04 09 2023
</commit_message>
<xml_diff>
--- a/TS Jatai Ghanam Project/TS 2.5/TS 2.5 Ghanam Sanskrit Corrections.docx
+++ b/TS Jatai Ghanam Project/TS 2.5/TS 2.5 Ghanam Sanskrit Corrections.docx
@@ -144,27 +144,7 @@
           <w:sz w:val="28"/>
           <w:szCs w:val="32"/>
         </w:rPr>
-        <w:t>(</w:t>
-      </w:r>
-      <w:proofErr w:type="gramStart"/>
-      <w:r>
-        <w:rPr>
-          <w:b/>
-          <w:bCs/>
-          <w:sz w:val="28"/>
-          <w:szCs w:val="32"/>
-        </w:rPr>
-        <w:t>ignore</w:t>
-      </w:r>
-      <w:proofErr w:type="gramEnd"/>
-      <w:r>
-        <w:rPr>
-          <w:b/>
-          <w:bCs/>
-          <w:sz w:val="28"/>
-          <w:szCs w:val="32"/>
-        </w:rPr>
-        <w:t xml:space="preserve"> those which are already incorporated in your book’s version and date)</w:t>
+        <w:t>(ignore those which are already incorporated in your book’s version and date)</w:t>
       </w:r>
     </w:p>
     <w:tbl>
@@ -375,27 +355,7 @@
                 <w:sz w:val="32"/>
                 <w:szCs w:val="40"/>
               </w:rPr>
-              <w:t>)</w:t>
-            </w:r>
-            <w:proofErr w:type="gramStart"/>
-            <w:r>
-              <w:rPr>
-                <w:rFonts w:ascii="BRH Devanagari Extra" w:hAnsi="BRH Devanagari Extra" w:cs="BRH Devanagari Extra"/>
-                <w:color w:val="000000"/>
-                <w:sz w:val="32"/>
-                <w:szCs w:val="40"/>
-              </w:rPr>
-              <w:t>-  rÉÈ</w:t>
-            </w:r>
-            <w:proofErr w:type="gramEnd"/>
-            <w:r>
-              <w:rPr>
-                <w:rFonts w:ascii="BRH Devanagari Extra" w:hAnsi="BRH Devanagari Extra" w:cs="BRH Devanagari Extra"/>
-                <w:color w:val="000000"/>
-                <w:sz w:val="32"/>
-                <w:szCs w:val="40"/>
-              </w:rPr>
-              <w:t xml:space="preserve"> | L</w:t>
+              <w:t>)-  rÉÈ | L</w:t>
             </w:r>
             <w:r>
               <w:rPr>
@@ -833,19 +793,8 @@
                 <w:sz w:val="32"/>
                 <w:szCs w:val="40"/>
               </w:rPr>
-              <w:t>)</w:t>
-            </w:r>
-            <w:proofErr w:type="gramStart"/>
-            <w:r>
-              <w:rPr>
-                <w:rFonts w:ascii="BRH Devanagari Extra" w:hAnsi="BRH Devanagari Extra" w:cs="BRH Devanagari Extra"/>
-                <w:color w:val="000000"/>
-                <w:sz w:val="32"/>
-                <w:szCs w:val="40"/>
-              </w:rPr>
-              <w:t>-  L</w:t>
-            </w:r>
-            <w:proofErr w:type="gramEnd"/>
+              <w:t>)-  L</w:t>
+            </w:r>
             <w:r>
               <w:rPr>
                 <w:rFonts w:ascii="BRH Malayalam Extra" w:hAnsi="BRH Malayalam Extra" w:cs="BRH Devanagari Extra"/>
@@ -1329,27 +1278,7 @@
                 <w:sz w:val="32"/>
                 <w:szCs w:val="40"/>
               </w:rPr>
-              <w:t>)</w:t>
-            </w:r>
-            <w:proofErr w:type="gramStart"/>
-            <w:r>
-              <w:rPr>
-                <w:rFonts w:ascii="BRH Devanagari Extra" w:hAnsi="BRH Devanagari Extra" w:cs="BRH Devanagari Extra"/>
-                <w:color w:val="000000"/>
-                <w:sz w:val="32"/>
-                <w:szCs w:val="40"/>
-              </w:rPr>
-              <w:t>-  rÉÈ</w:t>
-            </w:r>
-            <w:proofErr w:type="gramEnd"/>
-            <w:r>
-              <w:rPr>
-                <w:rFonts w:ascii="BRH Devanagari Extra" w:hAnsi="BRH Devanagari Extra" w:cs="BRH Devanagari Extra"/>
-                <w:color w:val="000000"/>
-                <w:sz w:val="32"/>
-                <w:szCs w:val="40"/>
-              </w:rPr>
-              <w:t xml:space="preserve"> | L</w:t>
+              <w:t>)-  rÉÈ | L</w:t>
             </w:r>
             <w:r>
               <w:rPr>
@@ -1787,19 +1716,8 @@
                 <w:sz w:val="32"/>
                 <w:szCs w:val="40"/>
               </w:rPr>
-              <w:t>)</w:t>
-            </w:r>
-            <w:proofErr w:type="gramStart"/>
-            <w:r>
-              <w:rPr>
-                <w:rFonts w:ascii="BRH Devanagari Extra" w:hAnsi="BRH Devanagari Extra" w:cs="BRH Devanagari Extra"/>
-                <w:color w:val="000000"/>
-                <w:sz w:val="32"/>
-                <w:szCs w:val="40"/>
-              </w:rPr>
-              <w:t>-  L</w:t>
-            </w:r>
-            <w:proofErr w:type="gramEnd"/>
+              <w:t>)-  L</w:t>
+            </w:r>
             <w:r>
               <w:rPr>
                 <w:rFonts w:ascii="BRH Malayalam Extra" w:hAnsi="BRH Malayalam Extra" w:cs="BRH Devanagari Extra"/>
@@ -2293,19 +2211,8 @@
                 <w:sz w:val="32"/>
                 <w:szCs w:val="40"/>
               </w:rPr>
-              <w:t>)</w:t>
-            </w:r>
-            <w:proofErr w:type="gramStart"/>
-            <w:r>
-              <w:rPr>
-                <w:rFonts w:ascii="BRH Devanagari Extra" w:hAnsi="BRH Devanagari Extra" w:cs="BRH Devanagari Extra"/>
-                <w:color w:val="000000"/>
-                <w:sz w:val="32"/>
-                <w:szCs w:val="40"/>
-              </w:rPr>
-              <w:t>-  mÉëÉ</w:t>
-            </w:r>
-            <w:proofErr w:type="gramEnd"/>
+              <w:t>)-  mÉëÉ</w:t>
+            </w:r>
             <w:r>
               <w:rPr>
                 <w:rFonts w:ascii="BRH Malayalam Extra" w:hAnsi="BRH Malayalam Extra" w:cs="BRH Devanagari Extra"/>
@@ -2602,19 +2509,8 @@
                 <w:sz w:val="32"/>
                 <w:szCs w:val="40"/>
               </w:rPr>
-              <w:t>)</w:t>
-            </w:r>
-            <w:proofErr w:type="gramStart"/>
-            <w:r>
-              <w:rPr>
-                <w:rFonts w:ascii="BRH Devanagari Extra" w:hAnsi="BRH Devanagari Extra" w:cs="BRH Devanagari Extra"/>
-                <w:color w:val="000000"/>
-                <w:sz w:val="32"/>
-                <w:szCs w:val="40"/>
-              </w:rPr>
-              <w:t>-  mÉëÉ</w:t>
-            </w:r>
-            <w:proofErr w:type="gramEnd"/>
+              <w:t>)-  mÉëÉ</w:t>
+            </w:r>
             <w:r>
               <w:rPr>
                 <w:rFonts w:ascii="BRH Malayalam Extra" w:hAnsi="BRH Malayalam Extra" w:cs="BRH Devanagari Extra"/>
@@ -2916,27 +2812,7 @@
                 <w:sz w:val="32"/>
                 <w:szCs w:val="40"/>
               </w:rPr>
-              <w:t>)</w:t>
-            </w:r>
-            <w:proofErr w:type="gramStart"/>
-            <w:r>
-              <w:rPr>
-                <w:rFonts w:ascii="BRH Devanagari Extra" w:hAnsi="BRH Devanagari Extra" w:cs="BRH Devanagari Extra"/>
-                <w:color w:val="000000"/>
-                <w:sz w:val="32"/>
-                <w:szCs w:val="40"/>
-              </w:rPr>
-              <w:t>-  iÉiÉç</w:t>
-            </w:r>
-            <w:proofErr w:type="gramEnd"/>
-            <w:r>
-              <w:rPr>
-                <w:rFonts w:ascii="BRH Devanagari Extra" w:hAnsi="BRH Devanagari Extra" w:cs="BRH Devanagari Extra"/>
-                <w:color w:val="000000"/>
-                <w:sz w:val="32"/>
-                <w:szCs w:val="40"/>
-              </w:rPr>
-              <w:t xml:space="preserve"> | rÉiÉç | YuÉþsÉæÈ | </w:t>
+              <w:t xml:space="preserve">)-  iÉiÉç | rÉiÉç | YuÉþsÉæÈ | </w:t>
             </w:r>
           </w:p>
           <w:p>
@@ -3166,27 +3042,7 @@
                 <w:sz w:val="32"/>
                 <w:szCs w:val="40"/>
               </w:rPr>
-              <w:t>)</w:t>
-            </w:r>
-            <w:proofErr w:type="gramStart"/>
-            <w:r>
-              <w:rPr>
-                <w:rFonts w:ascii="BRH Devanagari Extra" w:hAnsi="BRH Devanagari Extra" w:cs="BRH Devanagari Extra"/>
-                <w:color w:val="000000"/>
-                <w:sz w:val="32"/>
-                <w:szCs w:val="40"/>
-              </w:rPr>
-              <w:t>-  rÉiÉç</w:t>
-            </w:r>
-            <w:proofErr w:type="gramEnd"/>
-            <w:r>
-              <w:rPr>
-                <w:rFonts w:ascii="BRH Devanagari Extra" w:hAnsi="BRH Devanagari Extra" w:cs="BRH Devanagari Extra"/>
-                <w:color w:val="000000"/>
-                <w:sz w:val="32"/>
-                <w:szCs w:val="40"/>
-              </w:rPr>
-              <w:t xml:space="preserve"> | YuÉþsÉæÈ | UÉ</w:t>
+              <w:t>)-  rÉiÉç | YuÉþsÉæÈ | UÉ</w:t>
             </w:r>
             <w:r>
               <w:rPr>
@@ -3569,27 +3425,7 @@
                 <w:sz w:val="32"/>
                 <w:szCs w:val="40"/>
               </w:rPr>
-              <w:t>)</w:t>
-            </w:r>
-            <w:proofErr w:type="gramStart"/>
-            <w:r>
-              <w:rPr>
-                <w:rFonts w:ascii="BRH Devanagari Extra" w:hAnsi="BRH Devanagari Extra" w:cs="BRH Devanagari Extra"/>
-                <w:color w:val="000000"/>
-                <w:sz w:val="32"/>
-                <w:szCs w:val="40"/>
-              </w:rPr>
-              <w:t>-  YuÉþsÉæÈ</w:t>
-            </w:r>
-            <w:proofErr w:type="gramEnd"/>
-            <w:r>
-              <w:rPr>
-                <w:rFonts w:ascii="BRH Devanagari Extra" w:hAnsi="BRH Devanagari Extra" w:cs="BRH Devanagari Extra"/>
-                <w:color w:val="000000"/>
-                <w:sz w:val="32"/>
-                <w:szCs w:val="40"/>
-              </w:rPr>
-              <w:t xml:space="preserve"> | UÉ</w:t>
+              <w:t>)-  YuÉþsÉæÈ | UÉ</w:t>
             </w:r>
             <w:r>
               <w:rPr>
@@ -4012,27 +3848,7 @@
                 <w:sz w:val="32"/>
                 <w:szCs w:val="40"/>
               </w:rPr>
-              <w:t>)</w:t>
-            </w:r>
-            <w:proofErr w:type="gramStart"/>
-            <w:r>
-              <w:rPr>
-                <w:rFonts w:ascii="BRH Devanagari Extra" w:hAnsi="BRH Devanagari Extra" w:cs="BRH Devanagari Extra"/>
-                <w:color w:val="000000"/>
-                <w:sz w:val="32"/>
-                <w:szCs w:val="40"/>
-              </w:rPr>
-              <w:t>-  iÉiÉç</w:t>
-            </w:r>
-            <w:proofErr w:type="gramEnd"/>
-            <w:r>
-              <w:rPr>
-                <w:rFonts w:ascii="BRH Devanagari Extra" w:hAnsi="BRH Devanagari Extra" w:cs="BRH Devanagari Extra"/>
-                <w:color w:val="000000"/>
-                <w:sz w:val="32"/>
-                <w:szCs w:val="40"/>
-              </w:rPr>
-              <w:t xml:space="preserve"> | rÉiÉç | YuÉþsÉæÈ | </w:t>
+              <w:t xml:space="preserve">)-  iÉiÉç | rÉiÉç | YuÉþsÉæÈ | </w:t>
             </w:r>
           </w:p>
           <w:p>
@@ -4254,27 +4070,7 @@
                 <w:sz w:val="32"/>
                 <w:szCs w:val="40"/>
               </w:rPr>
-              <w:t>)</w:t>
-            </w:r>
-            <w:proofErr w:type="gramStart"/>
-            <w:r>
-              <w:rPr>
-                <w:rFonts w:ascii="BRH Devanagari Extra" w:hAnsi="BRH Devanagari Extra" w:cs="BRH Devanagari Extra"/>
-                <w:color w:val="000000"/>
-                <w:sz w:val="32"/>
-                <w:szCs w:val="40"/>
-              </w:rPr>
-              <w:t>-  rÉiÉç</w:t>
-            </w:r>
-            <w:proofErr w:type="gramEnd"/>
-            <w:r>
-              <w:rPr>
-                <w:rFonts w:ascii="BRH Devanagari Extra" w:hAnsi="BRH Devanagari Extra" w:cs="BRH Devanagari Extra"/>
-                <w:color w:val="000000"/>
-                <w:sz w:val="32"/>
-                <w:szCs w:val="40"/>
-              </w:rPr>
-              <w:t xml:space="preserve"> | YuÉþsÉæÈ | UÉ</w:t>
+              <w:t>)-  rÉiÉç | YuÉþsÉæÈ | UÉ</w:t>
             </w:r>
             <w:r>
               <w:rPr>
@@ -4673,27 +4469,7 @@
                 <w:sz w:val="32"/>
                 <w:szCs w:val="40"/>
               </w:rPr>
-              <w:t>)</w:t>
-            </w:r>
-            <w:proofErr w:type="gramStart"/>
-            <w:r>
-              <w:rPr>
-                <w:rFonts w:ascii="BRH Devanagari Extra" w:hAnsi="BRH Devanagari Extra" w:cs="BRH Devanagari Extra"/>
-                <w:color w:val="000000"/>
-                <w:sz w:val="32"/>
-                <w:szCs w:val="40"/>
-              </w:rPr>
-              <w:t>-  YuÉþsÉæÈ</w:t>
-            </w:r>
-            <w:proofErr w:type="gramEnd"/>
-            <w:r>
-              <w:rPr>
-                <w:rFonts w:ascii="BRH Devanagari Extra" w:hAnsi="BRH Devanagari Extra" w:cs="BRH Devanagari Extra"/>
-                <w:color w:val="000000"/>
-                <w:sz w:val="32"/>
-                <w:szCs w:val="40"/>
-              </w:rPr>
-              <w:t xml:space="preserve"> | UÉ</w:t>
+              <w:t>)-  YuÉþsÉæÈ | UÉ</w:t>
             </w:r>
             <w:r>
               <w:rPr>
@@ -5154,19 +4930,8 @@
                 <w:sz w:val="32"/>
                 <w:szCs w:val="40"/>
               </w:rPr>
-              <w:t>)</w:t>
-            </w:r>
-            <w:proofErr w:type="gramStart"/>
-            <w:r>
-              <w:rPr>
-                <w:rFonts w:ascii="BRH Devanagari Extra" w:hAnsi="BRH Devanagari Extra" w:cs="BRH Devanagari Extra"/>
-                <w:color w:val="000000"/>
-                <w:sz w:val="32"/>
-                <w:szCs w:val="40"/>
-              </w:rPr>
-              <w:t>-  L</w:t>
-            </w:r>
-            <w:proofErr w:type="gramEnd"/>
+              <w:t>)-  L</w:t>
+            </w:r>
             <w:r>
               <w:rPr>
                 <w:rFonts w:ascii="BRH Malayalam Extra" w:hAnsi="BRH Malayalam Extra" w:cs="BRH Devanagari Extra"/>
@@ -5791,19 +5556,8 @@
                 <w:sz w:val="32"/>
                 <w:szCs w:val="40"/>
               </w:rPr>
-              <w:t>)</w:t>
-            </w:r>
-            <w:proofErr w:type="gramStart"/>
-            <w:r>
-              <w:rPr>
-                <w:rFonts w:ascii="BRH Devanagari Extra" w:hAnsi="BRH Devanagari Extra" w:cs="BRH Devanagari Extra"/>
-                <w:color w:val="000000"/>
-                <w:sz w:val="32"/>
-                <w:szCs w:val="40"/>
-              </w:rPr>
-              <w:t>-  rÉ</w:t>
-            </w:r>
-            <w:proofErr w:type="gramEnd"/>
+              <w:t>)-  rÉ</w:t>
+            </w:r>
             <w:r>
               <w:rPr>
                 <w:rFonts w:ascii="BRH Malayalam Extra" w:hAnsi="BRH Malayalam Extra" w:cs="BRH Devanagari Extra"/>
@@ -6253,27 +6007,7 @@
                 <w:sz w:val="32"/>
                 <w:szCs w:val="40"/>
               </w:rPr>
-              <w:t>)</w:t>
-            </w:r>
-            <w:proofErr w:type="gramStart"/>
-            <w:r>
-              <w:rPr>
-                <w:rFonts w:ascii="BRH Devanagari Extra" w:hAnsi="BRH Devanagari Extra" w:cs="BRH Devanagari Extra"/>
-                <w:color w:val="000000"/>
-                <w:sz w:val="32"/>
-                <w:szCs w:val="40"/>
-              </w:rPr>
-              <w:t>-  µ</w:t>
-            </w:r>
-            <w:proofErr w:type="gramEnd"/>
-            <w:r>
-              <w:rPr>
-                <w:rFonts w:ascii="BRH Devanagari Extra" w:hAnsi="BRH Devanagari Extra" w:cs="BRH Devanagari Extra"/>
-                <w:color w:val="000000"/>
-                <w:sz w:val="32"/>
-                <w:szCs w:val="40"/>
-              </w:rPr>
-              <w:t>ÉÈ</w:t>
+              <w:t>)-  µÉÈ</w:t>
             </w:r>
             <w:r>
               <w:rPr>
@@ -6643,27 +6377,7 @@
                 <w:sz w:val="32"/>
                 <w:szCs w:val="40"/>
               </w:rPr>
-              <w:t>)</w:t>
-            </w:r>
-            <w:proofErr w:type="gramStart"/>
-            <w:r>
-              <w:rPr>
-                <w:rFonts w:ascii="BRH Devanagari" w:hAnsi="BRH Devanagari" w:cs="BRH Devanagari"/>
-                <w:color w:val="000000"/>
-                <w:sz w:val="32"/>
-                <w:szCs w:val="40"/>
-              </w:rPr>
-              <w:t>-  µ</w:t>
-            </w:r>
-            <w:proofErr w:type="gramEnd"/>
-            <w:r>
-              <w:rPr>
-                <w:rFonts w:ascii="BRH Devanagari" w:hAnsi="BRH Devanagari" w:cs="BRH Devanagari"/>
-                <w:color w:val="000000"/>
-                <w:sz w:val="32"/>
-                <w:szCs w:val="40"/>
-              </w:rPr>
-              <w:t>ÉÈ</w:t>
+              <w:t>)-  µÉÈ</w:t>
             </w:r>
             <w:r>
               <w:rPr>
@@ -6894,19 +6608,8 @@
                 <w:sz w:val="32"/>
                 <w:szCs w:val="40"/>
               </w:rPr>
-              <w:t>)</w:t>
-            </w:r>
-            <w:proofErr w:type="gramStart"/>
-            <w:r>
-              <w:rPr>
-                <w:rFonts w:ascii="BRH Devanagari Extra" w:hAnsi="BRH Devanagari Extra" w:cs="BRH Devanagari Extra"/>
-                <w:color w:val="000000"/>
-                <w:sz w:val="32"/>
-                <w:szCs w:val="40"/>
-              </w:rPr>
-              <w:t>-  L</w:t>
-            </w:r>
-            <w:proofErr w:type="gramEnd"/>
+              <w:t>)-  L</w:t>
+            </w:r>
             <w:r>
               <w:rPr>
                 <w:rFonts w:ascii="BRH Malayalam Extra" w:hAnsi="BRH Malayalam Extra" w:cs="BRH Devanagari Extra"/>
@@ -7516,19 +7219,8 @@
                 <w:sz w:val="32"/>
                 <w:szCs w:val="40"/>
               </w:rPr>
-              <w:t>)</w:t>
-            </w:r>
-            <w:proofErr w:type="gramStart"/>
-            <w:r>
-              <w:rPr>
-                <w:rFonts w:ascii="BRH Devanagari Extra" w:hAnsi="BRH Devanagari Extra" w:cs="BRH Devanagari Extra"/>
-                <w:color w:val="000000"/>
-                <w:sz w:val="32"/>
-                <w:szCs w:val="40"/>
-              </w:rPr>
-              <w:t>-  rÉ</w:t>
-            </w:r>
-            <w:proofErr w:type="gramEnd"/>
+              <w:t>)-  rÉ</w:t>
+            </w:r>
             <w:r>
               <w:rPr>
                 <w:rFonts w:ascii="BRH Malayalam Extra" w:hAnsi="BRH Malayalam Extra" w:cs="BRH Devanagari Extra"/>
@@ -7997,27 +7689,7 @@
                 <w:sz w:val="32"/>
                 <w:szCs w:val="40"/>
               </w:rPr>
-              <w:t>)</w:t>
-            </w:r>
-            <w:proofErr w:type="gramStart"/>
-            <w:r>
-              <w:rPr>
-                <w:rFonts w:ascii="BRH Devanagari Extra" w:hAnsi="BRH Devanagari Extra" w:cs="BRH Devanagari Extra"/>
-                <w:color w:val="000000"/>
-                <w:sz w:val="32"/>
-                <w:szCs w:val="40"/>
-              </w:rPr>
-              <w:t>-  µ</w:t>
-            </w:r>
-            <w:proofErr w:type="gramEnd"/>
-            <w:r>
-              <w:rPr>
-                <w:rFonts w:ascii="BRH Devanagari Extra" w:hAnsi="BRH Devanagari Extra" w:cs="BRH Devanagari Extra"/>
-                <w:color w:val="000000"/>
-                <w:sz w:val="32"/>
-                <w:szCs w:val="40"/>
-              </w:rPr>
-              <w:t>ÉÈ</w:t>
+              <w:t>)-  µÉÈ</w:t>
             </w:r>
             <w:r>
               <w:rPr>
@@ -8414,27 +8086,7 @@
                 <w:sz w:val="32"/>
                 <w:szCs w:val="40"/>
               </w:rPr>
-              <w:t>)</w:t>
-            </w:r>
-            <w:proofErr w:type="gramStart"/>
-            <w:r>
-              <w:rPr>
-                <w:rFonts w:ascii="BRH Devanagari" w:hAnsi="BRH Devanagari" w:cs="BRH Devanagari"/>
-                <w:color w:val="000000"/>
-                <w:sz w:val="32"/>
-                <w:szCs w:val="40"/>
-              </w:rPr>
-              <w:t>-  µ</w:t>
-            </w:r>
-            <w:proofErr w:type="gramEnd"/>
-            <w:r>
-              <w:rPr>
-                <w:rFonts w:ascii="BRH Devanagari" w:hAnsi="BRH Devanagari" w:cs="BRH Devanagari"/>
-                <w:color w:val="000000"/>
-                <w:sz w:val="32"/>
-                <w:szCs w:val="40"/>
-              </w:rPr>
-              <w:t>ÉÈ</w:t>
+              <w:t>)-  µÉÈ</w:t>
             </w:r>
             <w:r>
               <w:rPr>
@@ -8680,27 +8332,7 @@
                 <w:sz w:val="32"/>
                 <w:szCs w:val="40"/>
               </w:rPr>
-              <w:t>)</w:t>
-            </w:r>
-            <w:proofErr w:type="gramStart"/>
-            <w:r>
-              <w:rPr>
-                <w:rFonts w:ascii="BRH Devanagari Extra" w:hAnsi="BRH Devanagari Extra" w:cs="BRH Devanagari Extra"/>
-                <w:color w:val="000000"/>
-                <w:sz w:val="32"/>
-                <w:szCs w:val="40"/>
-              </w:rPr>
-              <w:t>-  AÉ</w:t>
-            </w:r>
-            <w:proofErr w:type="gramEnd"/>
-            <w:r>
-              <w:rPr>
-                <w:rFonts w:ascii="BRH Devanagari Extra" w:hAnsi="BRH Devanagari Extra" w:cs="BRH Devanagari Extra"/>
-                <w:color w:val="000000"/>
-                <w:sz w:val="32"/>
-                <w:szCs w:val="40"/>
-              </w:rPr>
-              <w:t xml:space="preserve"> | mrÉÉ</w:t>
+              <w:t>)-  AÉ | mrÉÉ</w:t>
             </w:r>
             <w:r>
               <w:rPr>
@@ -9244,19 +8876,8 @@
                 <w:sz w:val="32"/>
                 <w:szCs w:val="40"/>
               </w:rPr>
-              <w:t>)</w:t>
-            </w:r>
-            <w:proofErr w:type="gramStart"/>
-            <w:r>
-              <w:rPr>
-                <w:rFonts w:ascii="BRH Devanagari Extra" w:hAnsi="BRH Devanagari Extra" w:cs="BRH Devanagari Extra"/>
-                <w:color w:val="000000"/>
-                <w:sz w:val="32"/>
-                <w:szCs w:val="40"/>
-              </w:rPr>
-              <w:t>-  mrÉÉ</w:t>
-            </w:r>
-            <w:proofErr w:type="gramEnd"/>
+              <w:t>)-  mrÉÉ</w:t>
+            </w:r>
             <w:r>
               <w:rPr>
                 <w:rFonts w:ascii="BRH Malayalam Extra" w:hAnsi="BRH Malayalam Extra" w:cs="BRH Devanagari Extra"/>
@@ -10090,19 +9711,8 @@
                 <w:sz w:val="32"/>
                 <w:szCs w:val="40"/>
               </w:rPr>
-              <w:t>)</w:t>
-            </w:r>
-            <w:proofErr w:type="gramStart"/>
-            <w:r>
-              <w:rPr>
-                <w:rFonts w:ascii="BRH Devanagari Extra" w:hAnsi="BRH Devanagari Extra" w:cs="BRH Devanagari Extra"/>
-                <w:color w:val="000000"/>
-                <w:sz w:val="32"/>
-                <w:szCs w:val="40"/>
-              </w:rPr>
-              <w:t>-  xÉÉ</w:t>
-            </w:r>
-            <w:proofErr w:type="gramEnd"/>
+              <w:t>)-  xÉÉ</w:t>
+            </w:r>
             <w:r>
               <w:rPr>
                 <w:rFonts w:ascii="BRH Malayalam Extra" w:hAnsi="BRH Malayalam Extra" w:cs="BRH Devanagari Extra"/>
@@ -10883,19 +10493,8 @@
                 <w:sz w:val="32"/>
                 <w:szCs w:val="40"/>
               </w:rPr>
-              <w:t>)</w:t>
-            </w:r>
-            <w:proofErr w:type="gramStart"/>
-            <w:r>
-              <w:rPr>
-                <w:rFonts w:ascii="BRH Devanagari Extra" w:hAnsi="BRH Devanagari Extra" w:cs="BRH Devanagari Extra"/>
-                <w:color w:val="000000"/>
-                <w:sz w:val="32"/>
-                <w:szCs w:val="40"/>
-              </w:rPr>
-              <w:t>-  xÉÉ</w:t>
-            </w:r>
-            <w:proofErr w:type="gramEnd"/>
+              <w:t>)-  xÉÉ</w:t>
+            </w:r>
             <w:r>
               <w:rPr>
                 <w:rFonts w:ascii="BRH Malayalam Extra" w:hAnsi="BRH Malayalam Extra" w:cs="BRH Devanagari Extra"/>
@@ -11287,27 +10886,7 @@
                 <w:sz w:val="32"/>
                 <w:szCs w:val="40"/>
               </w:rPr>
-              <w:t>)</w:t>
-            </w:r>
-            <w:proofErr w:type="gramStart"/>
-            <w:r>
-              <w:rPr>
-                <w:rFonts w:ascii="BRH Devanagari Extra" w:hAnsi="BRH Devanagari Extra" w:cs="BRH Devanagari Extra"/>
-                <w:color w:val="000000"/>
-                <w:sz w:val="32"/>
-                <w:szCs w:val="40"/>
-              </w:rPr>
-              <w:t>-  AÉ</w:t>
-            </w:r>
-            <w:proofErr w:type="gramEnd"/>
-            <w:r>
-              <w:rPr>
-                <w:rFonts w:ascii="BRH Devanagari Extra" w:hAnsi="BRH Devanagari Extra" w:cs="BRH Devanagari Extra"/>
-                <w:color w:val="000000"/>
-                <w:sz w:val="32"/>
-                <w:szCs w:val="40"/>
-              </w:rPr>
-              <w:t xml:space="preserve"> | mrÉÉ</w:t>
+              <w:t>)-  AÉ | mrÉÉ</w:t>
             </w:r>
             <w:r>
               <w:rPr>
@@ -11802,19 +11381,8 @@
                 <w:sz w:val="32"/>
                 <w:szCs w:val="40"/>
               </w:rPr>
-              <w:t>)</w:t>
-            </w:r>
-            <w:proofErr w:type="gramStart"/>
-            <w:r>
-              <w:rPr>
-                <w:rFonts w:ascii="BRH Devanagari Extra" w:hAnsi="BRH Devanagari Extra" w:cs="BRH Devanagari Extra"/>
-                <w:color w:val="000000"/>
-                <w:sz w:val="32"/>
-                <w:szCs w:val="40"/>
-              </w:rPr>
-              <w:t>-  mrÉÉ</w:t>
-            </w:r>
-            <w:proofErr w:type="gramEnd"/>
+              <w:t>)-  mrÉÉ</w:t>
+            </w:r>
             <w:r>
               <w:rPr>
                 <w:rFonts w:ascii="BRH Malayalam Extra" w:hAnsi="BRH Malayalam Extra" w:cs="BRH Devanagari Extra"/>
@@ -12363,6 +11931,15 @@
                 <w:sz w:val="32"/>
                 <w:szCs w:val="40"/>
               </w:rPr>
+              <w:t>þ</w:t>
+            </w:r>
+            <w:r>
+              <w:rPr>
+                <w:rFonts w:ascii="BRH Devanagari Extra" w:hAnsi="BRH Devanagari Extra" w:cs="BRH Devanagari Extra"/>
+                <w:color w:val="000000"/>
+                <w:sz w:val="32"/>
+                <w:szCs w:val="40"/>
+              </w:rPr>
               <w:t xml:space="preserve">lÉ </w:t>
             </w:r>
             <w:r>
@@ -12410,6 +11987,15 @@
                 <w:highlight w:val="green"/>
               </w:rPr>
               <w:t>rÉ</w:t>
+            </w:r>
+            <w:r>
+              <w:rPr>
+                <w:rFonts w:ascii="BRH Devanagari Extra" w:hAnsi="BRH Devanagari Extra" w:cs="BRH Devanagari Extra"/>
+                <w:color w:val="000000"/>
+                <w:sz w:val="32"/>
+                <w:szCs w:val="40"/>
+              </w:rPr>
+              <w:t>þ</w:t>
             </w:r>
             <w:r>
               <w:rPr>
@@ -12582,19 +12168,8 @@
                 <w:sz w:val="32"/>
                 <w:szCs w:val="40"/>
               </w:rPr>
-              <w:t>)</w:t>
-            </w:r>
-            <w:proofErr w:type="gramStart"/>
-            <w:r>
-              <w:rPr>
-                <w:rFonts w:ascii="BRH Devanagari Extra" w:hAnsi="BRH Devanagari Extra" w:cs="BRH Devanagari Extra"/>
-                <w:color w:val="000000"/>
-                <w:sz w:val="32"/>
-                <w:szCs w:val="40"/>
-              </w:rPr>
-              <w:t>-  xÉÉ</w:t>
-            </w:r>
-            <w:proofErr w:type="gramEnd"/>
+              <w:t>)-  xÉÉ</w:t>
+            </w:r>
             <w:r>
               <w:rPr>
                 <w:rFonts w:ascii="BRH Malayalam Extra" w:hAnsi="BRH Malayalam Extra" w:cs="BRH Devanagari Extra"/>
@@ -13311,19 +12886,8 @@
                 <w:sz w:val="32"/>
                 <w:szCs w:val="40"/>
               </w:rPr>
-              <w:t>)</w:t>
-            </w:r>
-            <w:proofErr w:type="gramStart"/>
-            <w:r>
-              <w:rPr>
-                <w:rFonts w:ascii="BRH Devanagari Extra" w:hAnsi="BRH Devanagari Extra" w:cs="BRH Devanagari Extra"/>
-                <w:color w:val="000000"/>
-                <w:sz w:val="32"/>
-                <w:szCs w:val="40"/>
-              </w:rPr>
-              <w:t>-  xÉÉ</w:t>
-            </w:r>
-            <w:proofErr w:type="gramEnd"/>
+              <w:t>)-  xÉÉ</w:t>
+            </w:r>
             <w:r>
               <w:rPr>
                 <w:rFonts w:ascii="BRH Malayalam Extra" w:hAnsi="BRH Malayalam Extra" w:cs="BRH Devanagari Extra"/>
@@ -13694,27 +13258,7 @@
                 <w:sz w:val="32"/>
                 <w:szCs w:val="40"/>
               </w:rPr>
-              <w:t>)</w:t>
-            </w:r>
-            <w:proofErr w:type="gramStart"/>
-            <w:r>
-              <w:rPr>
-                <w:rFonts w:ascii="BRH Devanagari Extra" w:hAnsi="BRH Devanagari Extra" w:cs="BRH Devanagari Extra"/>
-                <w:color w:val="000000"/>
-                <w:sz w:val="32"/>
-                <w:szCs w:val="40"/>
-              </w:rPr>
-              <w:t>-  mÉëxÉÑþiÉÈ</w:t>
-            </w:r>
-            <w:proofErr w:type="gramEnd"/>
-            <w:r>
-              <w:rPr>
-                <w:rFonts w:ascii="BRH Devanagari Extra" w:hAnsi="BRH Devanagari Extra" w:cs="BRH Devanagari Extra"/>
-                <w:color w:val="000000"/>
-                <w:sz w:val="32"/>
-                <w:szCs w:val="40"/>
-              </w:rPr>
-              <w:t xml:space="preserve"> | iÉåwÉÉÿqÉç | qÉæ</w:t>
+              <w:t>)-  mÉëxÉÑþiÉÈ | iÉåwÉÉÿqÉç | qÉæ</w:t>
             </w:r>
             <w:r>
               <w:rPr>
@@ -14195,27 +13739,7 @@
                 <w:sz w:val="32"/>
                 <w:szCs w:val="40"/>
               </w:rPr>
-              <w:t>)</w:t>
-            </w:r>
-            <w:proofErr w:type="gramStart"/>
-            <w:r>
-              <w:rPr>
-                <w:rFonts w:ascii="BRH Devanagari Extra" w:hAnsi="BRH Devanagari Extra" w:cs="BRH Devanagari Extra"/>
-                <w:color w:val="000000"/>
-                <w:sz w:val="32"/>
-                <w:szCs w:val="40"/>
-              </w:rPr>
-              <w:t>-  iÉåwÉÉÿqÉç</w:t>
-            </w:r>
-            <w:proofErr w:type="gramEnd"/>
-            <w:r>
-              <w:rPr>
-                <w:rFonts w:ascii="BRH Devanagari Extra" w:hAnsi="BRH Devanagari Extra" w:cs="BRH Devanagari Extra"/>
-                <w:color w:val="000000"/>
-                <w:sz w:val="32"/>
-                <w:szCs w:val="40"/>
-              </w:rPr>
-              <w:t xml:space="preserve"> | qÉæ</w:t>
+              <w:t>)-  iÉåwÉÉÿqÉç | qÉæ</w:t>
             </w:r>
             <w:r>
               <w:rPr>
@@ -14759,19 +14283,8 @@
                 <w:sz w:val="32"/>
                 <w:szCs w:val="40"/>
               </w:rPr>
-              <w:t>)</w:t>
-            </w:r>
-            <w:proofErr w:type="gramStart"/>
-            <w:r>
-              <w:rPr>
-                <w:rFonts w:ascii="BRH Devanagari Extra" w:hAnsi="BRH Devanagari Extra" w:cs="BRH Devanagari Extra"/>
-                <w:color w:val="000000"/>
-                <w:sz w:val="32"/>
-                <w:szCs w:val="40"/>
-              </w:rPr>
-              <w:t>-  qÉæ</w:t>
-            </w:r>
-            <w:proofErr w:type="gramEnd"/>
+              <w:t>)-  qÉæ</w:t>
+            </w:r>
             <w:r>
               <w:rPr>
                 <w:rFonts w:ascii="BRH Malayalam Extra" w:hAnsi="BRH Malayalam Extra" w:cs="BRH Devanagari Extra"/>
@@ -15440,19 +14953,8 @@
                 <w:sz w:val="32"/>
                 <w:szCs w:val="40"/>
               </w:rPr>
-              <w:t>)</w:t>
-            </w:r>
-            <w:proofErr w:type="gramStart"/>
-            <w:r>
-              <w:rPr>
-                <w:rFonts w:ascii="BRH Devanagari Extra" w:hAnsi="BRH Devanagari Extra" w:cs="BRH Devanagari Extra"/>
-                <w:color w:val="000000"/>
-                <w:sz w:val="32"/>
-                <w:szCs w:val="40"/>
-              </w:rPr>
-              <w:t>-  qÉæ</w:t>
-            </w:r>
-            <w:proofErr w:type="gramEnd"/>
+              <w:t>)-  qÉæ</w:t>
+            </w:r>
             <w:r>
               <w:rPr>
                 <w:rFonts w:ascii="BRH Malayalam Extra" w:hAnsi="BRH Malayalam Extra" w:cs="BRH Devanagari Extra"/>
@@ -15768,27 +15270,7 @@
                 <w:sz w:val="32"/>
                 <w:szCs w:val="40"/>
               </w:rPr>
-              <w:t>)</w:t>
-            </w:r>
-            <w:proofErr w:type="gramStart"/>
-            <w:r>
-              <w:rPr>
-                <w:rFonts w:ascii="BRH Devanagari Extra" w:hAnsi="BRH Devanagari Extra" w:cs="BRH Devanagari Extra"/>
-                <w:color w:val="000000"/>
-                <w:sz w:val="32"/>
-                <w:szCs w:val="40"/>
-              </w:rPr>
-              <w:t>-  mÉëxÉÑþiÉÈ</w:t>
-            </w:r>
-            <w:proofErr w:type="gramEnd"/>
-            <w:r>
-              <w:rPr>
-                <w:rFonts w:ascii="BRH Devanagari Extra" w:hAnsi="BRH Devanagari Extra" w:cs="BRH Devanagari Extra"/>
-                <w:color w:val="000000"/>
-                <w:sz w:val="32"/>
-                <w:szCs w:val="40"/>
-              </w:rPr>
-              <w:t xml:space="preserve"> | iÉåwÉÉÿqÉç | qÉæ</w:t>
+              <w:t>)-  mÉëxÉÑþiÉÈ | iÉåwÉÉÿqÉç | qÉæ</w:t>
             </w:r>
             <w:r>
               <w:rPr>
@@ -16272,27 +15754,7 @@
                 <w:sz w:val="32"/>
                 <w:szCs w:val="40"/>
               </w:rPr>
-              <w:t>)</w:t>
-            </w:r>
-            <w:proofErr w:type="gramStart"/>
-            <w:r>
-              <w:rPr>
-                <w:rFonts w:ascii="BRH Devanagari Extra" w:hAnsi="BRH Devanagari Extra" w:cs="BRH Devanagari Extra"/>
-                <w:color w:val="000000"/>
-                <w:sz w:val="32"/>
-                <w:szCs w:val="40"/>
-              </w:rPr>
-              <w:t>-  iÉåwÉÉÿqÉç</w:t>
-            </w:r>
-            <w:proofErr w:type="gramEnd"/>
-            <w:r>
-              <w:rPr>
-                <w:rFonts w:ascii="BRH Devanagari Extra" w:hAnsi="BRH Devanagari Extra" w:cs="BRH Devanagari Extra"/>
-                <w:color w:val="000000"/>
-                <w:sz w:val="32"/>
-                <w:szCs w:val="40"/>
-              </w:rPr>
-              <w:t xml:space="preserve"> | qÉæ</w:t>
+              <w:t>)-  iÉåwÉÉÿqÉç | qÉæ</w:t>
             </w:r>
             <w:r>
               <w:rPr>
@@ -16805,19 +16267,8 @@
                 <w:sz w:val="32"/>
                 <w:szCs w:val="40"/>
               </w:rPr>
-              <w:t>)</w:t>
-            </w:r>
-            <w:proofErr w:type="gramStart"/>
-            <w:r>
-              <w:rPr>
-                <w:rFonts w:ascii="BRH Devanagari Extra" w:hAnsi="BRH Devanagari Extra" w:cs="BRH Devanagari Extra"/>
-                <w:color w:val="000000"/>
-                <w:sz w:val="32"/>
-                <w:szCs w:val="40"/>
-              </w:rPr>
-              <w:t>-  qÉæ</w:t>
-            </w:r>
-            <w:proofErr w:type="gramEnd"/>
+              <w:t>)-  qÉæ</w:t>
+            </w:r>
             <w:r>
               <w:rPr>
                 <w:rFonts w:ascii="BRH Malayalam Extra" w:hAnsi="BRH Malayalam Extra" w:cs="BRH Devanagari Extra"/>
@@ -17455,19 +16906,8 @@
                 <w:sz w:val="32"/>
                 <w:szCs w:val="40"/>
               </w:rPr>
-              <w:t>)</w:t>
-            </w:r>
-            <w:proofErr w:type="gramStart"/>
-            <w:r>
-              <w:rPr>
-                <w:rFonts w:ascii="BRH Devanagari Extra" w:hAnsi="BRH Devanagari Extra" w:cs="BRH Devanagari Extra"/>
-                <w:color w:val="000000"/>
-                <w:sz w:val="32"/>
-                <w:szCs w:val="40"/>
-              </w:rPr>
-              <w:t>-  qÉæ</w:t>
-            </w:r>
-            <w:proofErr w:type="gramEnd"/>
+              <w:t>)-  qÉæ</w:t>
+            </w:r>
             <w:r>
               <w:rPr>
                 <w:rFonts w:ascii="BRH Malayalam Extra" w:hAnsi="BRH Malayalam Extra" w:cs="BRH Devanagari Extra"/>
@@ -17819,27 +17259,7 @@
                 <w:sz w:val="32"/>
                 <w:szCs w:val="40"/>
               </w:rPr>
-              <w:t>)</w:t>
-            </w:r>
-            <w:proofErr w:type="gramStart"/>
-            <w:r>
-              <w:rPr>
-                <w:rFonts w:ascii="BRH Devanagari Extra" w:hAnsi="BRH Devanagari Extra" w:cs="BRH Devanagari Extra"/>
-                <w:color w:val="000000"/>
-                <w:sz w:val="32"/>
-                <w:szCs w:val="40"/>
-              </w:rPr>
-              <w:t>-  AlÉÑþ</w:t>
-            </w:r>
-            <w:proofErr w:type="gramEnd"/>
-            <w:r>
-              <w:rPr>
-                <w:rFonts w:ascii="BRH Devanagari Extra" w:hAnsi="BRH Devanagari Extra" w:cs="BRH Devanagari Extra"/>
-                <w:color w:val="000000"/>
-                <w:sz w:val="32"/>
-                <w:szCs w:val="40"/>
-              </w:rPr>
-              <w:t xml:space="preserve"> | AÉ</w:t>
+              <w:t>)-  AlÉÑþ | AÉ</w:t>
             </w:r>
             <w:r>
               <w:rPr>
@@ -18139,27 +17559,7 @@
                 <w:sz w:val="32"/>
                 <w:szCs w:val="40"/>
               </w:rPr>
-              <w:t>)</w:t>
-            </w:r>
-            <w:proofErr w:type="gramStart"/>
-            <w:r>
-              <w:rPr>
-                <w:rFonts w:ascii="BRH Devanagari Extra" w:hAnsi="BRH Devanagari Extra" w:cs="BRH Devanagari Extra"/>
-                <w:color w:val="000000"/>
-                <w:sz w:val="32"/>
-                <w:szCs w:val="40"/>
-              </w:rPr>
-              <w:t>-  AlÉÑþ</w:t>
-            </w:r>
-            <w:proofErr w:type="gramEnd"/>
-            <w:r>
-              <w:rPr>
-                <w:rFonts w:ascii="BRH Devanagari Extra" w:hAnsi="BRH Devanagari Extra" w:cs="BRH Devanagari Extra"/>
-                <w:color w:val="000000"/>
-                <w:sz w:val="32"/>
-                <w:szCs w:val="40"/>
-              </w:rPr>
-              <w:t xml:space="preserve"> | AÉ</w:t>
+              <w:t>)-  AlÉÑþ | AÉ</w:t>
             </w:r>
             <w:r>
               <w:rPr>
@@ -18470,27 +17870,7 @@
                 <w:sz w:val="32"/>
                 <w:szCs w:val="40"/>
               </w:rPr>
-              <w:t>)</w:t>
-            </w:r>
-            <w:proofErr w:type="gramStart"/>
-            <w:r>
-              <w:rPr>
-                <w:rFonts w:ascii="BRH Devanagari Extra" w:hAnsi="BRH Devanagari Extra" w:cs="BRH Devanagari Extra"/>
-                <w:color w:val="000000"/>
-                <w:sz w:val="32"/>
-                <w:szCs w:val="40"/>
-              </w:rPr>
-              <w:t>-  pÉëÉiÉ</w:t>
-            </w:r>
-            <w:proofErr w:type="gramEnd"/>
-            <w:r>
-              <w:rPr>
-                <w:rFonts w:ascii="BRH Devanagari Extra" w:hAnsi="BRH Devanagari Extra" w:cs="BRH Devanagari Extra"/>
-                <w:color w:val="000000"/>
-                <w:sz w:val="32"/>
-                <w:szCs w:val="40"/>
-              </w:rPr>
-              <w:t>×þurÉqÉç | MÑü</w:t>
+              <w:t>)-  pÉëÉiÉ×þurÉqÉç | MÑü</w:t>
             </w:r>
             <w:r>
               <w:rPr>
@@ -18884,19 +18264,8 @@
                 <w:sz w:val="32"/>
                 <w:szCs w:val="40"/>
               </w:rPr>
-              <w:t>)</w:t>
-            </w:r>
-            <w:proofErr w:type="gramStart"/>
-            <w:r>
-              <w:rPr>
-                <w:rFonts w:ascii="BRH Devanagari Extra" w:hAnsi="BRH Devanagari Extra" w:cs="BRH Devanagari Extra"/>
-                <w:color w:val="000000"/>
-                <w:sz w:val="32"/>
-                <w:szCs w:val="40"/>
-              </w:rPr>
-              <w:t>-  MÑü</w:t>
-            </w:r>
-            <w:proofErr w:type="gramEnd"/>
+              <w:t>)-  MÑü</w:t>
+            </w:r>
             <w:r>
               <w:rPr>
                 <w:rFonts w:ascii="BRH Malayalam Extra" w:hAnsi="BRH Malayalam Extra" w:cs="BRH Devanagari Extra"/>
@@ -19344,27 +18713,7 @@
                 <w:sz w:val="32"/>
                 <w:szCs w:val="40"/>
               </w:rPr>
-              <w:t>)</w:t>
-            </w:r>
-            <w:proofErr w:type="gramStart"/>
-            <w:r>
-              <w:rPr>
-                <w:rFonts w:ascii="BRH Devanagari Extra" w:hAnsi="BRH Devanagari Extra" w:cs="BRH Devanagari Extra"/>
-                <w:color w:val="000000"/>
-                <w:sz w:val="32"/>
-                <w:szCs w:val="40"/>
-              </w:rPr>
-              <w:t>-  GwÉåUçþ.GwÉåÈ</w:t>
-            </w:r>
-            <w:proofErr w:type="gramEnd"/>
-            <w:r>
-              <w:rPr>
-                <w:rFonts w:ascii="BRH Devanagari Extra" w:hAnsi="BRH Devanagari Extra" w:cs="BRH Devanagari Extra"/>
-                <w:color w:val="000000"/>
-                <w:sz w:val="32"/>
-                <w:szCs w:val="40"/>
-              </w:rPr>
-              <w:t xml:space="preserve"> | uÉæ | L</w:t>
+              <w:t>)-  GwÉåUçþ.GwÉåÈ | uÉæ | L</w:t>
             </w:r>
             <w:r>
               <w:rPr>
@@ -19832,27 +19181,7 @@
                 <w:sz w:val="32"/>
                 <w:szCs w:val="40"/>
               </w:rPr>
-              <w:t>)</w:t>
-            </w:r>
-            <w:proofErr w:type="gramStart"/>
-            <w:r>
-              <w:rPr>
-                <w:rFonts w:ascii="BRH Devanagari Extra" w:hAnsi="BRH Devanagari Extra" w:cs="BRH Devanagari Extra"/>
-                <w:color w:val="000000"/>
-                <w:sz w:val="32"/>
-                <w:szCs w:val="40"/>
-              </w:rPr>
-              <w:t>-  pÉëÉiÉ</w:t>
-            </w:r>
-            <w:proofErr w:type="gramEnd"/>
-            <w:r>
-              <w:rPr>
-                <w:rFonts w:ascii="BRH Devanagari Extra" w:hAnsi="BRH Devanagari Extra" w:cs="BRH Devanagari Extra"/>
-                <w:color w:val="000000"/>
-                <w:sz w:val="32"/>
-                <w:szCs w:val="40"/>
-              </w:rPr>
-              <w:t>×þurÉqÉç | MÑü</w:t>
+              <w:t>)-  pÉëÉiÉ×þurÉqÉç | MÑü</w:t>
             </w:r>
             <w:r>
               <w:rPr>
@@ -20246,19 +19575,8 @@
                 <w:sz w:val="32"/>
                 <w:szCs w:val="40"/>
               </w:rPr>
-              <w:t>)</w:t>
-            </w:r>
-            <w:proofErr w:type="gramStart"/>
-            <w:r>
-              <w:rPr>
-                <w:rFonts w:ascii="BRH Devanagari Extra" w:hAnsi="BRH Devanagari Extra" w:cs="BRH Devanagari Extra"/>
-                <w:color w:val="000000"/>
-                <w:sz w:val="32"/>
-                <w:szCs w:val="40"/>
-              </w:rPr>
-              <w:t>-  MÑü</w:t>
-            </w:r>
-            <w:proofErr w:type="gramEnd"/>
+              <w:t>)-  MÑü</w:t>
+            </w:r>
             <w:r>
               <w:rPr>
                 <w:rFonts w:ascii="BRH Malayalam Extra" w:hAnsi="BRH Malayalam Extra" w:cs="BRH Devanagari Extra"/>
@@ -20716,27 +20034,7 @@
                 <w:sz w:val="32"/>
                 <w:szCs w:val="40"/>
               </w:rPr>
-              <w:t>)</w:t>
-            </w:r>
-            <w:proofErr w:type="gramStart"/>
-            <w:r>
-              <w:rPr>
-                <w:rFonts w:ascii="BRH Devanagari Extra" w:hAnsi="BRH Devanagari Extra" w:cs="BRH Devanagari Extra"/>
-                <w:color w:val="000000"/>
-                <w:sz w:val="32"/>
-                <w:szCs w:val="40"/>
-              </w:rPr>
-              <w:t>-  GwÉåUçþ.GwÉåÈ</w:t>
-            </w:r>
-            <w:proofErr w:type="gramEnd"/>
-            <w:r>
-              <w:rPr>
-                <w:rFonts w:ascii="BRH Devanagari Extra" w:hAnsi="BRH Devanagari Extra" w:cs="BRH Devanagari Extra"/>
-                <w:color w:val="000000"/>
-                <w:sz w:val="32"/>
-                <w:szCs w:val="40"/>
-              </w:rPr>
-              <w:t xml:space="preserve"> | uÉæ | L</w:t>
+              <w:t>)-  GwÉåUçþ.GwÉåÈ | uÉæ | L</w:t>
             </w:r>
             <w:r>
               <w:rPr>
@@ -21211,19 +20509,8 @@
                 <w:sz w:val="32"/>
                 <w:szCs w:val="40"/>
               </w:rPr>
-              <w:t>)</w:t>
-            </w:r>
-            <w:proofErr w:type="gramStart"/>
-            <w:r>
-              <w:rPr>
-                <w:rFonts w:ascii="BRH Devanagari Extra" w:hAnsi="BRH Devanagari Extra" w:cs="BRH Devanagari Extra"/>
-                <w:color w:val="000000"/>
-                <w:sz w:val="32"/>
-                <w:szCs w:val="40"/>
-              </w:rPr>
-              <w:t>-  A</w:t>
-            </w:r>
-            <w:proofErr w:type="gramEnd"/>
+              <w:t>)-  A</w:t>
+            </w:r>
             <w:r>
               <w:rPr>
                 <w:rFonts w:ascii="BRH Malayalam Extra" w:hAnsi="BRH Malayalam Extra" w:cs="BRH Devanagari Extra"/>
@@ -21631,19 +20918,8 @@
                 <w:sz w:val="32"/>
                 <w:szCs w:val="40"/>
               </w:rPr>
-              <w:t>)</w:t>
-            </w:r>
-            <w:proofErr w:type="gramStart"/>
-            <w:r>
-              <w:rPr>
-                <w:rFonts w:ascii="BRH Devanagari Extra" w:hAnsi="BRH Devanagari Extra" w:cs="BRH Devanagari Extra"/>
-                <w:color w:val="000000"/>
-                <w:sz w:val="32"/>
-                <w:szCs w:val="40"/>
-              </w:rPr>
-              <w:t>-  A</w:t>
-            </w:r>
-            <w:proofErr w:type="gramEnd"/>
+              <w:t>)-  A</w:t>
+            </w:r>
             <w:r>
               <w:rPr>
                 <w:rFonts w:ascii="BRH Malayalam Extra" w:hAnsi="BRH Malayalam Extra" w:cs="BRH Devanagari Extra"/>
@@ -22048,27 +21324,7 @@
                 <w:sz w:val="32"/>
                 <w:szCs w:val="40"/>
               </w:rPr>
-              <w:t>)</w:t>
-            </w:r>
-            <w:proofErr w:type="gramStart"/>
-            <w:r>
-              <w:rPr>
-                <w:rFonts w:ascii="BRH Devanagari Extra" w:hAnsi="BRH Devanagari Extra" w:cs="BRH Devanagari Extra"/>
-                <w:color w:val="000000"/>
-                <w:sz w:val="32"/>
-                <w:szCs w:val="40"/>
-              </w:rPr>
-              <w:t>-  CÌiÉþ</w:t>
-            </w:r>
-            <w:proofErr w:type="gramEnd"/>
-            <w:r>
-              <w:rPr>
-                <w:rFonts w:ascii="BRH Devanagari Extra" w:hAnsi="BRH Devanagari Extra" w:cs="BRH Devanagari Extra"/>
-                <w:color w:val="000000"/>
-                <w:sz w:val="32"/>
-                <w:szCs w:val="40"/>
-              </w:rPr>
-              <w:t xml:space="preserve"> | AÉ</w:t>
+              <w:t>)-  CÌiÉþ | AÉ</w:t>
             </w:r>
             <w:r>
               <w:rPr>
@@ -22432,19 +21688,8 @@
                 <w:sz w:val="32"/>
                 <w:szCs w:val="40"/>
               </w:rPr>
-              <w:t>)</w:t>
-            </w:r>
-            <w:proofErr w:type="gramStart"/>
-            <w:r>
-              <w:rPr>
-                <w:rFonts w:ascii="BRH Devanagari Extra" w:hAnsi="BRH Devanagari Extra" w:cs="BRH Devanagari Extra"/>
-                <w:color w:val="000000"/>
-                <w:sz w:val="32"/>
-                <w:szCs w:val="40"/>
-              </w:rPr>
-              <w:t>-  AÉ</w:t>
-            </w:r>
-            <w:proofErr w:type="gramEnd"/>
+              <w:t>)-  AÉ</w:t>
+            </w:r>
             <w:r>
               <w:rPr>
                 <w:rFonts w:ascii="BRH Malayalam Extra" w:hAnsi="BRH Malayalam Extra" w:cs="BRH Devanagari Extra"/>
@@ -23147,27 +22392,7 @@
                 <w:sz w:val="32"/>
                 <w:szCs w:val="40"/>
               </w:rPr>
-              <w:t>)</w:t>
-            </w:r>
-            <w:proofErr w:type="gramStart"/>
-            <w:r>
-              <w:rPr>
-                <w:rFonts w:ascii="BRH Devanagari Extra" w:hAnsi="BRH Devanagari Extra" w:cs="BRH Devanagari Extra"/>
-                <w:color w:val="000000"/>
-                <w:sz w:val="32"/>
-                <w:szCs w:val="40"/>
-              </w:rPr>
-              <w:t>-  bÉ</w:t>
-            </w:r>
-            <w:proofErr w:type="gramEnd"/>
-            <w:r>
-              <w:rPr>
-                <w:rFonts w:ascii="BRH Devanagari Extra" w:hAnsi="BRH Devanagari Extra" w:cs="BRH Devanagari Extra"/>
-                <w:color w:val="000000"/>
-                <w:sz w:val="32"/>
-                <w:szCs w:val="40"/>
-              </w:rPr>
-              <w:t>×</w:t>
+              <w:t>)-  bÉ×</w:t>
             </w:r>
             <w:r>
               <w:rPr>
@@ -41743,27 +40968,7 @@
           <w:sz w:val="28"/>
           <w:szCs w:val="32"/>
         </w:rPr>
-        <w:t>(</w:t>
-      </w:r>
-      <w:proofErr w:type="gramStart"/>
-      <w:r>
-        <w:rPr>
-          <w:b/>
-          <w:bCs/>
-          <w:sz w:val="28"/>
-          <w:szCs w:val="32"/>
-        </w:rPr>
-        <w:t>ignore</w:t>
-      </w:r>
-      <w:proofErr w:type="gramEnd"/>
-      <w:r>
-        <w:rPr>
-          <w:b/>
-          <w:bCs/>
-          <w:sz w:val="28"/>
-          <w:szCs w:val="32"/>
-        </w:rPr>
-        <w:t xml:space="preserve"> those which are already incorporated in your book’s version and date)</w:t>
+        <w:t>(ignore those which are already incorporated in your book’s version and date)</w:t>
       </w:r>
     </w:p>
     <w:tbl>

</xml_diff>

<commit_message>
nmv 05 09 2023
</commit_message>
<xml_diff>
--- a/TS Jatai Ghanam Project/TS 2.5/TS 2.5 Ghanam Sanskrit Corrections.docx
+++ b/TS Jatai Ghanam Project/TS 2.5/TS 2.5 Ghanam Sanskrit Corrections.docx
@@ -144,7 +144,27 @@
           <w:sz w:val="28"/>
           <w:szCs w:val="32"/>
         </w:rPr>
-        <w:t>(ignore those which are already incorporated in your book’s version and date)</w:t>
+        <w:t>(</w:t>
+      </w:r>
+      <w:proofErr w:type="gramStart"/>
+      <w:r>
+        <w:rPr>
+          <w:b/>
+          <w:bCs/>
+          <w:sz w:val="28"/>
+          <w:szCs w:val="32"/>
+        </w:rPr>
+        <w:t>ignore</w:t>
+      </w:r>
+      <w:proofErr w:type="gramEnd"/>
+      <w:r>
+        <w:rPr>
+          <w:b/>
+          <w:bCs/>
+          <w:sz w:val="28"/>
+          <w:szCs w:val="32"/>
+        </w:rPr>
+        <w:t xml:space="preserve"> those which are already incorporated in your book’s version and date)</w:t>
       </w:r>
     </w:p>
     <w:tbl>
@@ -355,7 +375,27 @@
                 <w:sz w:val="32"/>
                 <w:szCs w:val="40"/>
               </w:rPr>
-              <w:t>)-  rÉÈ | L</w:t>
+              <w:t>)</w:t>
+            </w:r>
+            <w:proofErr w:type="gramStart"/>
+            <w:r>
+              <w:rPr>
+                <w:rFonts w:ascii="BRH Devanagari Extra" w:hAnsi="BRH Devanagari Extra" w:cs="BRH Devanagari Extra"/>
+                <w:color w:val="000000"/>
+                <w:sz w:val="32"/>
+                <w:szCs w:val="40"/>
+              </w:rPr>
+              <w:t>-  rÉÈ</w:t>
+            </w:r>
+            <w:proofErr w:type="gramEnd"/>
+            <w:r>
+              <w:rPr>
+                <w:rFonts w:ascii="BRH Devanagari Extra" w:hAnsi="BRH Devanagari Extra" w:cs="BRH Devanagari Extra"/>
+                <w:color w:val="000000"/>
+                <w:sz w:val="32"/>
+                <w:szCs w:val="40"/>
+              </w:rPr>
+              <w:t xml:space="preserve"> | L</w:t>
             </w:r>
             <w:r>
               <w:rPr>
@@ -793,8 +833,19 @@
                 <w:sz w:val="32"/>
                 <w:szCs w:val="40"/>
               </w:rPr>
-              <w:t>)-  L</w:t>
-            </w:r>
+              <w:t>)</w:t>
+            </w:r>
+            <w:proofErr w:type="gramStart"/>
+            <w:r>
+              <w:rPr>
+                <w:rFonts w:ascii="BRH Devanagari Extra" w:hAnsi="BRH Devanagari Extra" w:cs="BRH Devanagari Extra"/>
+                <w:color w:val="000000"/>
+                <w:sz w:val="32"/>
+                <w:szCs w:val="40"/>
+              </w:rPr>
+              <w:t>-  L</w:t>
+            </w:r>
+            <w:proofErr w:type="gramEnd"/>
             <w:r>
               <w:rPr>
                 <w:rFonts w:ascii="BRH Malayalam Extra" w:hAnsi="BRH Malayalam Extra" w:cs="BRH Devanagari Extra"/>
@@ -1278,7 +1329,27 @@
                 <w:sz w:val="32"/>
                 <w:szCs w:val="40"/>
               </w:rPr>
-              <w:t>)-  rÉÈ | L</w:t>
+              <w:t>)</w:t>
+            </w:r>
+            <w:proofErr w:type="gramStart"/>
+            <w:r>
+              <w:rPr>
+                <w:rFonts w:ascii="BRH Devanagari Extra" w:hAnsi="BRH Devanagari Extra" w:cs="BRH Devanagari Extra"/>
+                <w:color w:val="000000"/>
+                <w:sz w:val="32"/>
+                <w:szCs w:val="40"/>
+              </w:rPr>
+              <w:t>-  rÉÈ</w:t>
+            </w:r>
+            <w:proofErr w:type="gramEnd"/>
+            <w:r>
+              <w:rPr>
+                <w:rFonts w:ascii="BRH Devanagari Extra" w:hAnsi="BRH Devanagari Extra" w:cs="BRH Devanagari Extra"/>
+                <w:color w:val="000000"/>
+                <w:sz w:val="32"/>
+                <w:szCs w:val="40"/>
+              </w:rPr>
+              <w:t xml:space="preserve"> | L</w:t>
             </w:r>
             <w:r>
               <w:rPr>
@@ -1716,8 +1787,19 @@
                 <w:sz w:val="32"/>
                 <w:szCs w:val="40"/>
               </w:rPr>
-              <w:t>)-  L</w:t>
-            </w:r>
+              <w:t>)</w:t>
+            </w:r>
+            <w:proofErr w:type="gramStart"/>
+            <w:r>
+              <w:rPr>
+                <w:rFonts w:ascii="BRH Devanagari Extra" w:hAnsi="BRH Devanagari Extra" w:cs="BRH Devanagari Extra"/>
+                <w:color w:val="000000"/>
+                <w:sz w:val="32"/>
+                <w:szCs w:val="40"/>
+              </w:rPr>
+              <w:t>-  L</w:t>
+            </w:r>
+            <w:proofErr w:type="gramEnd"/>
             <w:r>
               <w:rPr>
                 <w:rFonts w:ascii="BRH Malayalam Extra" w:hAnsi="BRH Malayalam Extra" w:cs="BRH Devanagari Extra"/>
@@ -2211,8 +2293,19 @@
                 <w:sz w:val="32"/>
                 <w:szCs w:val="40"/>
               </w:rPr>
-              <w:t>)-  mÉëÉ</w:t>
-            </w:r>
+              <w:t>)</w:t>
+            </w:r>
+            <w:proofErr w:type="gramStart"/>
+            <w:r>
+              <w:rPr>
+                <w:rFonts w:ascii="BRH Devanagari Extra" w:hAnsi="BRH Devanagari Extra" w:cs="BRH Devanagari Extra"/>
+                <w:color w:val="000000"/>
+                <w:sz w:val="32"/>
+                <w:szCs w:val="40"/>
+              </w:rPr>
+              <w:t>-  mÉëÉ</w:t>
+            </w:r>
+            <w:proofErr w:type="gramEnd"/>
             <w:r>
               <w:rPr>
                 <w:rFonts w:ascii="BRH Malayalam Extra" w:hAnsi="BRH Malayalam Extra" w:cs="BRH Devanagari Extra"/>
@@ -2509,8 +2602,19 @@
                 <w:sz w:val="32"/>
                 <w:szCs w:val="40"/>
               </w:rPr>
-              <w:t>)-  mÉëÉ</w:t>
-            </w:r>
+              <w:t>)</w:t>
+            </w:r>
+            <w:proofErr w:type="gramStart"/>
+            <w:r>
+              <w:rPr>
+                <w:rFonts w:ascii="BRH Devanagari Extra" w:hAnsi="BRH Devanagari Extra" w:cs="BRH Devanagari Extra"/>
+                <w:color w:val="000000"/>
+                <w:sz w:val="32"/>
+                <w:szCs w:val="40"/>
+              </w:rPr>
+              <w:t>-  mÉëÉ</w:t>
+            </w:r>
+            <w:proofErr w:type="gramEnd"/>
             <w:r>
               <w:rPr>
                 <w:rFonts w:ascii="BRH Malayalam Extra" w:hAnsi="BRH Malayalam Extra" w:cs="BRH Devanagari Extra"/>
@@ -2677,7 +2781,7 @@
       </w:tr>
       <w:tr>
         <w:trPr>
-          <w:trHeight w:val="2825"/>
+          <w:trHeight w:val="2077"/>
         </w:trPr>
         <w:tc>
           <w:tcPr>
@@ -2709,7 +2813,7 @@
                 <w:color w:val="000000"/>
                 <w:szCs w:val="40"/>
               </w:rPr>
-              <w:t>35</w:t>
+              <w:t>36</w:t>
             </w:r>
             <w:r>
               <w:rPr>
@@ -2803,143 +2907,7 @@
                 <w:color w:val="000000"/>
                 <w:szCs w:val="40"/>
               </w:rPr>
-              <w:t>31</w:t>
-            </w:r>
-            <w:r>
-              <w:rPr>
-                <w:rFonts w:ascii="BRH Devanagari Extra" w:hAnsi="BRH Devanagari Extra" w:cs="BRH Devanagari Extra"/>
-                <w:color w:val="000000"/>
-                <w:sz w:val="32"/>
-                <w:szCs w:val="40"/>
-              </w:rPr>
-              <w:t xml:space="preserve">)-  iÉiÉç | rÉiÉç | YuÉþsÉæÈ | </w:t>
-            </w:r>
-          </w:p>
-          <w:p>
-            <w:pPr>
-              <w:widowControl w:val="0"/>
-              <w:autoSpaceDE w:val="0"/>
-              <w:autoSpaceDN w:val="0"/>
-              <w:adjustRightInd w:val="0"/>
-              <w:spacing w:before="0" w:line="240" w:lineRule="auto"/>
-              <w:rPr>
-                <w:rFonts w:ascii="BRH Devanagari Extra" w:hAnsi="BRH Devanagari Extra" w:cs="BRH Devanagari Extra"/>
-                <w:color w:val="000000"/>
-                <w:sz w:val="32"/>
-                <w:szCs w:val="40"/>
-              </w:rPr>
-            </w:pPr>
-            <w:r>
-              <w:rPr>
-                <w:rFonts w:ascii="BRH Devanagari Extra" w:hAnsi="BRH Devanagari Extra" w:cs="BRH Devanagari Extra"/>
-                <w:color w:val="000000"/>
-                <w:sz w:val="32"/>
-                <w:szCs w:val="40"/>
-              </w:rPr>
-              <w:t>iÉSè rÉSè rÉiÉç iÉiÉç iÉSè rÉiÉç YuÉþ</w:t>
-            </w:r>
-            <w:r>
-              <w:rPr>
-                <w:rFonts w:ascii="BRH Devanagari Extra" w:hAnsi="BRH Devanagari Extra" w:cs="BRH Devanagari Extra"/>
-                <w:color w:val="000000"/>
-                <w:sz w:val="32"/>
-                <w:szCs w:val="40"/>
-                <w:highlight w:val="yellow"/>
-              </w:rPr>
-              <w:t>sÉæ</w:t>
-            </w:r>
-            <w:r>
-              <w:rPr>
-                <w:rFonts w:ascii="BRH Malayalam Extra" w:hAnsi="BRH Malayalam Extra" w:cs="BRH Devanagari Extra"/>
-                <w:color w:val="000000"/>
-                <w:szCs w:val="40"/>
-                <w:highlight w:val="yellow"/>
-              </w:rPr>
-              <w:t>–</w:t>
-            </w:r>
-            <w:r>
-              <w:rPr>
-                <w:rFonts w:ascii="BRH Devanagari Extra" w:hAnsi="BRH Devanagari Extra" w:cs="BRH Devanagari Extra"/>
-                <w:color w:val="000000"/>
-                <w:sz w:val="32"/>
-                <w:szCs w:val="40"/>
-              </w:rPr>
-              <w:t>È YuÉþ</w:t>
-            </w:r>
-            <w:r>
-              <w:rPr>
-                <w:rFonts w:ascii="BRH Devanagari Extra" w:hAnsi="BRH Devanagari Extra" w:cs="BRH Devanagari Extra"/>
-                <w:color w:val="000000"/>
-                <w:sz w:val="32"/>
-                <w:szCs w:val="40"/>
-                <w:highlight w:val="yellow"/>
-              </w:rPr>
-              <w:t>sÉæ</w:t>
-            </w:r>
-            <w:r>
-              <w:rPr>
-                <w:rFonts w:ascii="BRH Malayalam Extra" w:hAnsi="BRH Malayalam Extra" w:cs="BRH Devanagari Extra"/>
-                <w:color w:val="000000"/>
-                <w:szCs w:val="40"/>
-                <w:highlight w:val="yellow"/>
-              </w:rPr>
-              <w:t>–</w:t>
-            </w:r>
-            <w:r>
-              <w:rPr>
-                <w:rFonts w:ascii="BRH Devanagari Extra" w:hAnsi="BRH Devanagari Extra" w:cs="BRH Devanagari Extra"/>
-                <w:color w:val="000000"/>
-                <w:sz w:val="32"/>
-                <w:szCs w:val="40"/>
-              </w:rPr>
-              <w:t xml:space="preserve">Uç rÉiÉç iÉiÉç iÉSè rÉiÉç </w:t>
-            </w:r>
-          </w:p>
-          <w:p>
-            <w:pPr>
-              <w:widowControl w:val="0"/>
-              <w:autoSpaceDE w:val="0"/>
-              <w:autoSpaceDN w:val="0"/>
-              <w:adjustRightInd w:val="0"/>
-              <w:spacing w:before="0" w:line="240" w:lineRule="auto"/>
-              <w:rPr>
-                <w:rFonts w:ascii="BRH Devanagari Extra" w:hAnsi="BRH Devanagari Extra" w:cs="BRH Devanagari Extra"/>
-                <w:color w:val="000000"/>
-                <w:sz w:val="32"/>
-                <w:szCs w:val="40"/>
-              </w:rPr>
-            </w:pPr>
-            <w:r>
-              <w:rPr>
-                <w:rFonts w:ascii="BRH Devanagari Extra" w:hAnsi="BRH Devanagari Extra" w:cs="BRH Devanagari Extra"/>
-                <w:color w:val="000000"/>
-                <w:sz w:val="32"/>
-                <w:szCs w:val="40"/>
-              </w:rPr>
-              <w:t xml:space="preserve">YuÉþsÉæÈ | </w:t>
-            </w:r>
-          </w:p>
-          <w:p>
-            <w:pPr>
-              <w:widowControl w:val="0"/>
-              <w:autoSpaceDE w:val="0"/>
-              <w:autoSpaceDN w:val="0"/>
-              <w:adjustRightInd w:val="0"/>
-              <w:spacing w:before="0" w:line="240" w:lineRule="auto"/>
-              <w:rPr>
-                <w:rFonts w:ascii="BRH Devanagari Extra" w:hAnsi="BRH Devanagari Extra" w:cs="BRH Devanagari Extra"/>
-                <w:color w:val="000000"/>
-                <w:sz w:val="32"/>
-                <w:szCs w:val="40"/>
-              </w:rPr>
-            </w:pPr>
-            <w:r>
-              <w:rPr>
-                <w:rFonts w:cs="BRH Devanagari Extra"/>
-                <w:color w:val="000000"/>
-                <w:szCs w:val="40"/>
-              </w:rPr>
-              <w:t>36</w:t>
+              <w:t>32</w:t>
             </w:r>
             <w:r>
               <w:rPr>
@@ -2950,99 +2918,25 @@
               </w:rPr>
               <w:t>)</w:t>
             </w:r>
-            <w:r>
-              <w:rPr>
-                <w:rFonts w:ascii="BRH Devanagari Extra" w:hAnsi="BRH Devanagari Extra" w:cs="BRH Devanagari Extra"/>
-                <w:color w:val="000000"/>
-                <w:sz w:val="32"/>
-                <w:szCs w:val="40"/>
-              </w:rPr>
-              <w:tab/>
-            </w:r>
-            <w:r>
-              <w:rPr>
-                <w:rFonts w:cs="BRH Devanagari Extra"/>
-                <w:color w:val="000000"/>
-                <w:szCs w:val="40"/>
-              </w:rPr>
-              <w:t>2</w:t>
-            </w:r>
-            <w:r>
-              <w:rPr>
-                <w:rFonts w:ascii="BRH Devanagari Extra" w:hAnsi="BRH Devanagari Extra" w:cs="BRH Devanagari Extra"/>
-                <w:color w:val="000000"/>
-                <w:sz w:val="32"/>
-                <w:szCs w:val="40"/>
-              </w:rPr>
-              <w:t>.</w:t>
-            </w:r>
-            <w:r>
-              <w:rPr>
-                <w:rFonts w:cs="BRH Devanagari Extra"/>
-                <w:color w:val="000000"/>
-                <w:szCs w:val="40"/>
-              </w:rPr>
-              <w:t>5</w:t>
-            </w:r>
-            <w:r>
-              <w:rPr>
-                <w:rFonts w:ascii="BRH Devanagari Extra" w:hAnsi="BRH Devanagari Extra" w:cs="BRH Devanagari Extra"/>
-                <w:color w:val="000000"/>
-                <w:sz w:val="32"/>
-                <w:szCs w:val="40"/>
-              </w:rPr>
-              <w:t>.</w:t>
-            </w:r>
-            <w:r>
-              <w:rPr>
-                <w:rFonts w:cs="BRH Devanagari Extra"/>
-                <w:color w:val="000000"/>
-                <w:szCs w:val="40"/>
-              </w:rPr>
-              <w:t>3</w:t>
-            </w:r>
-            <w:r>
-              <w:rPr>
-                <w:rFonts w:ascii="BRH Devanagari Extra" w:hAnsi="BRH Devanagari Extra" w:cs="BRH Devanagari Extra"/>
-                <w:color w:val="000000"/>
-                <w:sz w:val="32"/>
-                <w:szCs w:val="40"/>
-              </w:rPr>
-              <w:t>.</w:t>
-            </w:r>
-            <w:r>
-              <w:rPr>
-                <w:rFonts w:cs="BRH Devanagari Extra"/>
-                <w:color w:val="000000"/>
-                <w:szCs w:val="40"/>
-              </w:rPr>
-              <w:t>5</w:t>
-            </w:r>
-            <w:r>
-              <w:rPr>
-                <w:rFonts w:ascii="BRH Devanagari Extra" w:hAnsi="BRH Devanagari Extra" w:cs="BRH Devanagari Extra"/>
-                <w:color w:val="000000"/>
-                <w:sz w:val="32"/>
-                <w:szCs w:val="40"/>
-              </w:rPr>
-              <w:t>(</w:t>
-            </w:r>
-            <w:r>
-              <w:rPr>
-                <w:rFonts w:cs="BRH Devanagari Extra"/>
-                <w:color w:val="000000"/>
-                <w:szCs w:val="40"/>
-              </w:rPr>
-              <w:t>32</w:t>
-            </w:r>
-            <w:r>
-              <w:rPr>
-                <w:rFonts w:ascii="BRH Devanagari Extra" w:hAnsi="BRH Devanagari Extra" w:cs="BRH Devanagari Extra"/>
-                <w:color w:val="000000"/>
-                <w:sz w:val="32"/>
-                <w:szCs w:val="40"/>
-              </w:rPr>
-              <w:t>)-  rÉiÉç | YuÉþsÉæÈ | UÉ</w:t>
+            <w:proofErr w:type="gramStart"/>
+            <w:r>
+              <w:rPr>
+                <w:rFonts w:ascii="BRH Devanagari Extra" w:hAnsi="BRH Devanagari Extra" w:cs="BRH Devanagari Extra"/>
+                <w:color w:val="000000"/>
+                <w:sz w:val="32"/>
+                <w:szCs w:val="40"/>
+              </w:rPr>
+              <w:t>-  rÉiÉç</w:t>
+            </w:r>
+            <w:proofErr w:type="gramEnd"/>
+            <w:r>
+              <w:rPr>
+                <w:rFonts w:ascii="BRH Devanagari Extra" w:hAnsi="BRH Devanagari Extra" w:cs="BRH Devanagari Extra"/>
+                <w:color w:val="000000"/>
+                <w:sz w:val="32"/>
+                <w:szCs w:val="40"/>
+              </w:rPr>
+              <w:t xml:space="preserve"> | YuÉþsÉæÈ | UÉ</w:t>
             </w:r>
             <w:r>
               <w:rPr>
@@ -3101,8 +2995,33 @@
                 <w:sz w:val="32"/>
                 <w:szCs w:val="40"/>
               </w:rPr>
-              <w:lastRenderedPageBreak/>
-              <w:t>rÉiÉç YuÉ</w:t>
+              <w:t xml:space="preserve">rÉiÉç </w:t>
+            </w:r>
+            <w:r>
+              <w:rPr>
+                <w:rFonts w:ascii="BRH Devanagari Extra" w:hAnsi="BRH Devanagari Extra" w:cs="BRH Devanagari Extra"/>
+                <w:color w:val="000000"/>
+                <w:sz w:val="32"/>
+                <w:szCs w:val="40"/>
+              </w:rPr>
+              <w:t>YuÉþsÉæ</w:t>
+            </w:r>
+            <w:r>
+              <w:rPr>
+                <w:rFonts w:ascii="BRH Malayalam Extra" w:hAnsi="BRH Malayalam Extra" w:cs="BRH Devanagari Extra"/>
+                <w:color w:val="000000"/>
+                <w:szCs w:val="40"/>
+              </w:rPr>
+              <w:t>–</w:t>
+            </w:r>
+            <w:r>
+              <w:rPr>
+                <w:rFonts w:ascii="BRH Devanagari Extra" w:hAnsi="BRH Devanagari Extra" w:cs="BRH Devanagari Extra"/>
+                <w:color w:val="000000"/>
+                <w:sz w:val="32"/>
+                <w:szCs w:val="40"/>
+              </w:rPr>
+              <w:t>È YuÉ</w:t>
             </w:r>
             <w:r>
               <w:rPr>
@@ -3112,7 +3031,16 @@
                 <w:szCs w:val="40"/>
                 <w:highlight w:val="yellow"/>
               </w:rPr>
-              <w:t>þsÉ</w:t>
+              <w:t>þ</w:t>
+            </w:r>
+            <w:r>
+              <w:rPr>
+                <w:rFonts w:ascii="BRH Devanagari Extra" w:hAnsi="BRH Devanagari Extra" w:cs="BRH Devanagari Extra"/>
+                <w:color w:val="000000"/>
+                <w:sz w:val="32"/>
+                <w:szCs w:val="40"/>
+              </w:rPr>
+              <w:t>sÉ</w:t>
             </w:r>
             <w:r>
               <w:rPr>
@@ -3138,7 +3066,7 @@
                 <w:sz w:val="32"/>
                 <w:szCs w:val="40"/>
               </w:rPr>
-              <w:t>È YuÉ</w:t>
+              <w:t>Uç rÉSè rÉiÉç YuÉþsÉ</w:t>
             </w:r>
             <w:r>
               <w:rPr>
@@ -3148,42 +3076,6 @@
                 <w:szCs w:val="40"/>
                 <w:highlight w:val="yellow"/>
               </w:rPr>
-              <w:t>þs</w:t>
-            </w:r>
-            <w:r>
-              <w:rPr>
-                <w:rFonts w:ascii="BRH Devanagari Extra" w:hAnsi="BRH Devanagari Extra" w:cs="BRH Devanagari Extra"/>
-                <w:color w:val="000000"/>
-                <w:sz w:val="32"/>
-                <w:szCs w:val="40"/>
-              </w:rPr>
-              <w:t>Éæ</w:t>
-            </w:r>
-            <w:r>
-              <w:rPr>
-                <w:rFonts w:ascii="BRH Malayalam Extra" w:hAnsi="BRH Malayalam Extra" w:cs="BRH Devanagari Extra"/>
-                <w:color w:val="000000"/>
-                <w:szCs w:val="40"/>
-              </w:rPr>
-              <w:t>–</w:t>
-            </w:r>
-            <w:r>
-              <w:rPr>
-                <w:rFonts w:ascii="BRH Devanagari Extra" w:hAnsi="BRH Devanagari Extra" w:cs="BRH Devanagari Extra"/>
-                <w:color w:val="000000"/>
-                <w:sz w:val="32"/>
-                <w:szCs w:val="40"/>
-              </w:rPr>
-              <w:t>Uç rÉSè rÉiÉç YuÉþsÉ</w:t>
-            </w:r>
-            <w:r>
-              <w:rPr>
-                <w:rFonts w:ascii="BRH Devanagari Extra" w:hAnsi="BRH Devanagari Extra" w:cs="BRH Devanagari Extra"/>
-                <w:color w:val="000000"/>
-                <w:sz w:val="32"/>
-                <w:szCs w:val="40"/>
-                <w:highlight w:val="yellow"/>
-              </w:rPr>
               <w:t>æU</w:t>
             </w:r>
             <w:r>
@@ -3235,71 +3127,25 @@
                 <w:color w:val="000000"/>
                 <w:sz w:val="32"/>
                 <w:szCs w:val="40"/>
-                <w:highlight w:val="yellow"/>
-              </w:rPr>
-              <w:t>sÉ</w:t>
-            </w:r>
-            <w:r>
-              <w:rPr>
-                <w:rFonts w:ascii="BRH Devanagari Extra" w:hAnsi="BRH Devanagari Extra" w:cs="BRH Devanagari Extra"/>
-                <w:color w:val="000000"/>
-                <w:sz w:val="32"/>
-                <w:szCs w:val="40"/>
-              </w:rPr>
-              <w:t>æ</w:t>
-            </w:r>
-            <w:r>
-              <w:rPr>
-                <w:rFonts w:ascii="BRH Malayalam Extra" w:hAnsi="BRH Malayalam Extra" w:cs="BRH Devanagari Extra"/>
-                <w:color w:val="000000"/>
-                <w:szCs w:val="40"/>
-              </w:rPr>
-              <w:t>–</w:t>
-            </w:r>
-            <w:r>
-              <w:rPr>
-                <w:rFonts w:ascii="BRH Devanagari Extra" w:hAnsi="BRH Devanagari Extra" w:cs="BRH Devanagari Extra"/>
-                <w:color w:val="000000"/>
-                <w:sz w:val="32"/>
-                <w:szCs w:val="40"/>
-              </w:rPr>
-              <w:t>Uç rÉSè rÉiÉç YuÉþsÉæ</w:t>
-            </w:r>
-            <w:r>
-              <w:rPr>
-                <w:rFonts w:ascii="BRH Devanagari Extra" w:hAnsi="BRH Devanagari Extra" w:cs="BRH Devanagari Extra"/>
-                <w:color w:val="000000"/>
-                <w:sz w:val="32"/>
-                <w:szCs w:val="40"/>
-                <w:highlight w:val="yellow"/>
-              </w:rPr>
-              <w:t>Uç</w:t>
-            </w:r>
-            <w:r>
-              <w:rPr>
-                <w:rFonts w:ascii="BRH Devanagari Extra" w:hAnsi="BRH Devanagari Extra" w:cs="BRH Devanagari Extra"/>
-                <w:color w:val="000000"/>
-                <w:sz w:val="32"/>
-                <w:szCs w:val="40"/>
-              </w:rPr>
-              <w:t xml:space="preserve"> UÉ¤É</w:t>
-            </w:r>
-            <w:r>
-              <w:rPr>
-                <w:rFonts w:ascii="BRH Malayalam Extra" w:hAnsi="BRH Malayalam Extra" w:cs="BRH Devanagari Extra"/>
-                <w:color w:val="000000"/>
-                <w:szCs w:val="40"/>
-              </w:rPr>
-              <w:t>–</w:t>
-            </w:r>
-            <w:r>
-              <w:rPr>
-                <w:rFonts w:ascii="BRH Devanagari Extra" w:hAnsi="BRH Devanagari Extra" w:cs="BRH Devanagari Extra"/>
-                <w:color w:val="000000"/>
-                <w:sz w:val="32"/>
-                <w:szCs w:val="40"/>
-              </w:rPr>
-              <w:t xml:space="preserve">xÉqÉç | </w:t>
+              </w:rPr>
+              <w:t>sÉæ</w:t>
+            </w:r>
+            <w:r>
+              <w:rPr>
+                <w:rFonts w:ascii="BRH Malayalam Extra" w:hAnsi="BRH Malayalam Extra" w:cs="BRH Devanagari Extra"/>
+                <w:color w:val="000000"/>
+                <w:szCs w:val="40"/>
+              </w:rPr>
+              <w:t>–</w:t>
+            </w:r>
+            <w:r>
+              <w:rPr>
+                <w:rFonts w:ascii="BRH Devanagari Extra" w:hAnsi="BRH Devanagari Extra" w:cs="BRH Devanagari Extra"/>
+                <w:color w:val="000000"/>
+                <w:sz w:val="32"/>
+                <w:szCs w:val="40"/>
+              </w:rPr>
+              <w:t xml:space="preserve">Uç </w:t>
             </w:r>
           </w:p>
           <w:p>
@@ -3309,6 +3155,7 @@
               <w:autoSpaceDN w:val="0"/>
               <w:adjustRightInd w:val="0"/>
               <w:spacing w:before="0" w:line="240" w:lineRule="auto"/>
+              <w:ind w:right="-234"/>
               <w:rPr>
                 <w:rFonts w:ascii="BRH Devanagari Extra" w:hAnsi="BRH Devanagari Extra" w:cs="BRH Devanagari Extra"/>
                 <w:color w:val="000000"/>
@@ -3318,148 +3165,48 @@
             </w:pPr>
             <w:r>
               <w:rPr>
-                <w:rFonts w:cs="BRH Devanagari Extra"/>
-                <w:color w:val="000000"/>
-                <w:szCs w:val="40"/>
-              </w:rPr>
-              <w:t>37</w:t>
-            </w:r>
-            <w:r>
-              <w:rPr>
-                <w:rFonts w:ascii="BRH Devanagari Extra" w:hAnsi="BRH Devanagari Extra" w:cs="BRH Devanagari Extra"/>
-                <w:color w:val="000000"/>
-                <w:sz w:val="32"/>
-                <w:szCs w:val="40"/>
-              </w:rPr>
-              <w:t>)</w:t>
-            </w:r>
-            <w:r>
-              <w:rPr>
-                <w:rFonts w:ascii="BRH Devanagari Extra" w:hAnsi="BRH Devanagari Extra" w:cs="BRH Devanagari Extra"/>
-                <w:color w:val="000000"/>
-                <w:sz w:val="32"/>
-                <w:szCs w:val="40"/>
-              </w:rPr>
-              <w:tab/>
-            </w:r>
-            <w:r>
-              <w:rPr>
-                <w:rFonts w:cs="BRH Devanagari Extra"/>
-                <w:color w:val="000000"/>
-                <w:szCs w:val="40"/>
-              </w:rPr>
-              <w:t>2</w:t>
-            </w:r>
-            <w:r>
-              <w:rPr>
-                <w:rFonts w:ascii="BRH Devanagari Extra" w:hAnsi="BRH Devanagari Extra" w:cs="BRH Devanagari Extra"/>
-                <w:color w:val="000000"/>
-                <w:sz w:val="32"/>
-                <w:szCs w:val="40"/>
-              </w:rPr>
-              <w:t>.</w:t>
-            </w:r>
-            <w:r>
-              <w:rPr>
-                <w:rFonts w:cs="BRH Devanagari Extra"/>
-                <w:color w:val="000000"/>
-                <w:szCs w:val="40"/>
-              </w:rPr>
-              <w:t>5</w:t>
-            </w:r>
-            <w:r>
-              <w:rPr>
-                <w:rFonts w:ascii="BRH Devanagari Extra" w:hAnsi="BRH Devanagari Extra" w:cs="BRH Devanagari Extra"/>
-                <w:color w:val="000000"/>
-                <w:sz w:val="32"/>
-                <w:szCs w:val="40"/>
-              </w:rPr>
-              <w:t>.</w:t>
-            </w:r>
-            <w:r>
-              <w:rPr>
-                <w:rFonts w:cs="BRH Devanagari Extra"/>
-                <w:color w:val="000000"/>
-                <w:szCs w:val="40"/>
-              </w:rPr>
-              <w:t>3</w:t>
-            </w:r>
-            <w:r>
-              <w:rPr>
-                <w:rFonts w:ascii="BRH Devanagari Extra" w:hAnsi="BRH Devanagari Extra" w:cs="BRH Devanagari Extra"/>
-                <w:color w:val="000000"/>
-                <w:sz w:val="32"/>
-                <w:szCs w:val="40"/>
-              </w:rPr>
-              <w:t>.</w:t>
-            </w:r>
-            <w:r>
-              <w:rPr>
-                <w:rFonts w:cs="BRH Devanagari Extra"/>
-                <w:color w:val="000000"/>
-                <w:szCs w:val="40"/>
-              </w:rPr>
-              <w:t>5</w:t>
-            </w:r>
-            <w:r>
-              <w:rPr>
-                <w:rFonts w:ascii="BRH Devanagari Extra" w:hAnsi="BRH Devanagari Extra" w:cs="BRH Devanagari Extra"/>
-                <w:color w:val="000000"/>
-                <w:sz w:val="32"/>
-                <w:szCs w:val="40"/>
-              </w:rPr>
-              <w:t>(</w:t>
-            </w:r>
-            <w:r>
-              <w:rPr>
-                <w:rFonts w:cs="BRH Devanagari Extra"/>
-                <w:color w:val="000000"/>
-                <w:szCs w:val="40"/>
-              </w:rPr>
-              <w:t>33</w:t>
-            </w:r>
-            <w:r>
-              <w:rPr>
-                <w:rFonts w:ascii="BRH Devanagari Extra" w:hAnsi="BRH Devanagari Extra" w:cs="BRH Devanagari Extra"/>
-                <w:color w:val="000000"/>
-                <w:sz w:val="32"/>
-                <w:szCs w:val="40"/>
-              </w:rPr>
-              <w:t>)-  YuÉþsÉæÈ | UÉ</w:t>
-            </w:r>
-            <w:r>
-              <w:rPr>
-                <w:rFonts w:ascii="BRH Malayalam Extra" w:hAnsi="BRH Malayalam Extra" w:cs="BRH Devanagari Extra"/>
-                <w:color w:val="000000"/>
-                <w:szCs w:val="40"/>
-              </w:rPr>
-              <w:t>–</w:t>
-            </w:r>
-            <w:r>
-              <w:rPr>
-                <w:rFonts w:ascii="BRH Devanagari Extra" w:hAnsi="BRH Devanagari Extra" w:cs="BRH Devanagari Extra"/>
-                <w:color w:val="000000"/>
-                <w:sz w:val="32"/>
-                <w:szCs w:val="40"/>
-              </w:rPr>
-              <w:t>¤É</w:t>
-            </w:r>
-            <w:r>
-              <w:rPr>
-                <w:rFonts w:ascii="BRH Malayalam Extra" w:hAnsi="BRH Malayalam Extra" w:cs="BRH Devanagari Extra"/>
-                <w:color w:val="000000"/>
-                <w:szCs w:val="40"/>
-              </w:rPr>
-              <w:t>–</w:t>
-            </w:r>
-            <w:r>
-              <w:rPr>
-                <w:rFonts w:ascii="BRH Devanagari Extra" w:hAnsi="BRH Devanagari Extra" w:cs="BRH Devanagari Extra"/>
-                <w:color w:val="000000"/>
-                <w:sz w:val="32"/>
-                <w:szCs w:val="40"/>
-              </w:rPr>
-              <w:t>xÉqÉç | iÉiÉç |</w:t>
+                <w:rFonts w:ascii="BRH Devanagari Extra" w:hAnsi="BRH Devanagari Extra" w:cs="BRH Devanagari Extra"/>
+                <w:color w:val="000000"/>
+                <w:sz w:val="32"/>
+                <w:szCs w:val="40"/>
+              </w:rPr>
+              <w:t>rÉSè rÉiÉç YuÉþsÉæ</w:t>
+            </w:r>
+            <w:r>
+              <w:rPr>
+                <w:rFonts w:ascii="BRH Devanagari Extra" w:hAnsi="BRH Devanagari Extra" w:cs="BRH Devanagari Extra"/>
+                <w:color w:val="000000"/>
+                <w:sz w:val="32"/>
+                <w:szCs w:val="40"/>
+                <w:highlight w:val="yellow"/>
+              </w:rPr>
+              <w:t>Uç</w:t>
+            </w:r>
+            <w:r>
+              <w:rPr>
+                <w:rFonts w:ascii="BRH Devanagari Extra" w:hAnsi="BRH Devanagari Extra" w:cs="BRH Devanagari Extra"/>
+                <w:color w:val="000000"/>
+                <w:sz w:val="32"/>
+                <w:szCs w:val="40"/>
+              </w:rPr>
+              <w:t xml:space="preserve"> UÉ¤É</w:t>
+            </w:r>
+            <w:r>
+              <w:rPr>
+                <w:rFonts w:ascii="BRH Malayalam Extra" w:hAnsi="BRH Malayalam Extra" w:cs="BRH Devanagari Extra"/>
+                <w:color w:val="000000"/>
+                <w:szCs w:val="40"/>
+              </w:rPr>
+              <w:t>–</w:t>
+            </w:r>
+            <w:r>
+              <w:rPr>
+                <w:rFonts w:ascii="BRH Devanagari Extra" w:hAnsi="BRH Devanagari Extra" w:cs="BRH Devanagari Extra"/>
+                <w:color w:val="000000"/>
+                <w:sz w:val="32"/>
+                <w:szCs w:val="40"/>
+              </w:rPr>
+              <w:t xml:space="preserve">xÉqÉç | </w:t>
             </w:r>
           </w:p>
           <w:p>
@@ -3469,6 +3216,7 @@
               <w:autoSpaceDN w:val="0"/>
               <w:adjustRightInd w:val="0"/>
               <w:spacing w:before="0" w:line="240" w:lineRule="auto"/>
+              <w:ind w:right="-234"/>
               <w:rPr>
                 <w:rFonts w:ascii="BRH Devanagari Extra" w:hAnsi="BRH Devanagari Extra" w:cs="BRH Devanagari Extra"/>
                 <w:color w:val="000000"/>
@@ -3476,229 +3224,6 @@
                 <w:szCs w:val="40"/>
               </w:rPr>
             </w:pPr>
-            <w:r>
-              <w:rPr>
-                <w:rFonts w:ascii="BRH Devanagari Extra" w:hAnsi="BRH Devanagari Extra" w:cs="BRH Devanagari Extra"/>
-                <w:color w:val="000000"/>
-                <w:sz w:val="32"/>
-                <w:szCs w:val="40"/>
-              </w:rPr>
-              <w:t>YuÉþsÉæ</w:t>
-            </w:r>
-            <w:r>
-              <w:rPr>
-                <w:rFonts w:ascii="BRH Devanagari Extra" w:hAnsi="BRH Devanagari Extra" w:cs="BRH Devanagari Extra"/>
-                <w:color w:val="000000"/>
-                <w:sz w:val="32"/>
-                <w:szCs w:val="40"/>
-                <w:highlight w:val="yellow"/>
-              </w:rPr>
-              <w:t>U</w:t>
-            </w:r>
-            <w:r>
-              <w:rPr>
-                <w:rFonts w:ascii="BRH Devanagari Extra" w:hAnsi="BRH Devanagari Extra" w:cs="BRH Devanagari Extra"/>
-                <w:color w:val="000000"/>
-                <w:sz w:val="32"/>
-                <w:szCs w:val="40"/>
-              </w:rPr>
-              <w:t>ç UÉ¤É</w:t>
-            </w:r>
-            <w:r>
-              <w:rPr>
-                <w:rFonts w:ascii="BRH Malayalam Extra" w:hAnsi="BRH Malayalam Extra" w:cs="BRH Devanagari Extra"/>
-                <w:color w:val="000000"/>
-                <w:szCs w:val="40"/>
-              </w:rPr>
-              <w:t>–</w:t>
-            </w:r>
-            <w:r>
-              <w:rPr>
-                <w:rFonts w:ascii="BRH Devanagari Extra" w:hAnsi="BRH Devanagari Extra" w:cs="BRH Devanagari Extra"/>
-                <w:color w:val="000000"/>
-                <w:sz w:val="32"/>
-                <w:szCs w:val="40"/>
-              </w:rPr>
-              <w:t>xÉ(aqÉç) UÉÿ¤É</w:t>
-            </w:r>
-            <w:r>
-              <w:rPr>
-                <w:rFonts w:ascii="BRH Malayalam Extra" w:hAnsi="BRH Malayalam Extra" w:cs="BRH Devanagari Extra"/>
-                <w:color w:val="000000"/>
-                <w:szCs w:val="40"/>
-              </w:rPr>
-              <w:t>–</w:t>
-            </w:r>
-            <w:r>
-              <w:rPr>
-                <w:rFonts w:ascii="BRH Devanagari Extra" w:hAnsi="BRH Devanagari Extra" w:cs="BRH Devanagari Extra"/>
-                <w:color w:val="000000"/>
-                <w:sz w:val="32"/>
-                <w:szCs w:val="40"/>
-              </w:rPr>
-              <w:t>xÉqÉç YuÉþ</w:t>
-            </w:r>
-            <w:r>
-              <w:rPr>
-                <w:rFonts w:ascii="BRH Devanagari Extra" w:hAnsi="BRH Devanagari Extra" w:cs="BRH Devanagari Extra"/>
-                <w:color w:val="000000"/>
-                <w:sz w:val="32"/>
-                <w:szCs w:val="40"/>
-                <w:highlight w:val="yellow"/>
-              </w:rPr>
-              <w:t>sÉ</w:t>
-            </w:r>
-            <w:r>
-              <w:rPr>
-                <w:rFonts w:ascii="BRH Devanagari Extra" w:hAnsi="BRH Devanagari Extra" w:cs="BRH Devanagari Extra"/>
-                <w:color w:val="000000"/>
-                <w:sz w:val="32"/>
-                <w:szCs w:val="40"/>
-              </w:rPr>
-              <w:t>æ</w:t>
-            </w:r>
-            <w:r>
-              <w:rPr>
-                <w:rFonts w:ascii="BRH Malayalam Extra" w:hAnsi="BRH Malayalam Extra" w:cs="BRH Devanagari Extra"/>
-                <w:color w:val="000000"/>
-                <w:szCs w:val="40"/>
-              </w:rPr>
-              <w:t>–</w:t>
-            </w:r>
-            <w:r>
-              <w:rPr>
-                <w:rFonts w:ascii="BRH Devanagari Extra" w:hAnsi="BRH Devanagari Extra" w:cs="BRH Devanagari Extra"/>
-                <w:color w:val="000000"/>
-                <w:sz w:val="32"/>
-                <w:szCs w:val="40"/>
-              </w:rPr>
-              <w:t>È YuÉþsÉæ</w:t>
-            </w:r>
-            <w:r>
-              <w:rPr>
-                <w:rFonts w:ascii="BRH Devanagari Extra" w:hAnsi="BRH Devanagari Extra" w:cs="BRH Devanagari Extra"/>
-                <w:color w:val="000000"/>
-                <w:sz w:val="32"/>
-                <w:szCs w:val="40"/>
-                <w:highlight w:val="yellow"/>
-              </w:rPr>
-              <w:t>U</w:t>
-            </w:r>
-            <w:r>
-              <w:rPr>
-                <w:rFonts w:ascii="BRH Devanagari Extra" w:hAnsi="BRH Devanagari Extra" w:cs="BRH Devanagari Extra"/>
-                <w:color w:val="000000"/>
-                <w:sz w:val="32"/>
-                <w:szCs w:val="40"/>
-              </w:rPr>
-              <w:t>ç UÉ¤É</w:t>
-            </w:r>
-            <w:r>
-              <w:rPr>
-                <w:rFonts w:ascii="BRH Malayalam Extra" w:hAnsi="BRH Malayalam Extra" w:cs="BRH Devanagari Extra"/>
-                <w:color w:val="000000"/>
-                <w:szCs w:val="40"/>
-              </w:rPr>
-              <w:t>–</w:t>
-            </w:r>
-            <w:r>
-              <w:rPr>
-                <w:rFonts w:ascii="BRH Devanagari Extra" w:hAnsi="BRH Devanagari Extra" w:cs="BRH Devanagari Extra"/>
-                <w:color w:val="000000"/>
-                <w:sz w:val="32"/>
-                <w:szCs w:val="40"/>
-              </w:rPr>
-              <w:t>xÉqÉç iÉiÉç iÉSè UÉÿ¤É</w:t>
-            </w:r>
-            <w:r>
-              <w:rPr>
-                <w:rFonts w:ascii="BRH Malayalam Extra" w:hAnsi="BRH Malayalam Extra" w:cs="BRH Devanagari Extra"/>
-                <w:color w:val="000000"/>
-                <w:szCs w:val="40"/>
-              </w:rPr>
-              <w:t>–</w:t>
-            </w:r>
-            <w:r>
-              <w:rPr>
-                <w:rFonts w:ascii="BRH Devanagari Extra" w:hAnsi="BRH Devanagari Extra" w:cs="BRH Devanagari Extra"/>
-                <w:color w:val="000000"/>
-                <w:sz w:val="32"/>
-                <w:szCs w:val="40"/>
-              </w:rPr>
-              <w:t>xÉqÉç YuÉþ</w:t>
-            </w:r>
-            <w:r>
-              <w:rPr>
-                <w:rFonts w:ascii="BRH Devanagari Extra" w:hAnsi="BRH Devanagari Extra" w:cs="BRH Devanagari Extra"/>
-                <w:color w:val="000000"/>
-                <w:sz w:val="32"/>
-                <w:szCs w:val="40"/>
-                <w:highlight w:val="yellow"/>
-              </w:rPr>
-              <w:t>sÉ</w:t>
-            </w:r>
-            <w:r>
-              <w:rPr>
-                <w:rFonts w:ascii="BRH Devanagari Extra" w:hAnsi="BRH Devanagari Extra" w:cs="BRH Devanagari Extra"/>
-                <w:color w:val="000000"/>
-                <w:sz w:val="32"/>
-                <w:szCs w:val="40"/>
-              </w:rPr>
-              <w:t>æ</w:t>
-            </w:r>
-            <w:r>
-              <w:rPr>
-                <w:rFonts w:ascii="BRH Malayalam Extra" w:hAnsi="BRH Malayalam Extra" w:cs="BRH Devanagari Extra"/>
-                <w:color w:val="000000"/>
-                <w:szCs w:val="40"/>
-              </w:rPr>
-              <w:t>–</w:t>
-            </w:r>
-            <w:r>
-              <w:rPr>
-                <w:rFonts w:ascii="BRH Devanagari Extra" w:hAnsi="BRH Devanagari Extra" w:cs="BRH Devanagari Extra"/>
-                <w:color w:val="000000"/>
-                <w:sz w:val="32"/>
-                <w:szCs w:val="40"/>
-              </w:rPr>
-              <w:t>È YuÉþsÉ</w:t>
-            </w:r>
-            <w:r>
-              <w:rPr>
-                <w:rFonts w:ascii="BRH Devanagari Extra" w:hAnsi="BRH Devanagari Extra" w:cs="BRH Devanagari Extra"/>
-                <w:color w:val="000000"/>
-                <w:sz w:val="32"/>
-                <w:szCs w:val="40"/>
-                <w:highlight w:val="yellow"/>
-              </w:rPr>
-              <w:t>æUç</w:t>
-            </w:r>
-            <w:r>
-              <w:rPr>
-                <w:rFonts w:ascii="BRH Devanagari Extra" w:hAnsi="BRH Devanagari Extra" w:cs="BRH Devanagari Extra"/>
-                <w:color w:val="000000"/>
-                <w:sz w:val="32"/>
-                <w:szCs w:val="40"/>
-              </w:rPr>
-              <w:t xml:space="preserve"> UÉ¤É</w:t>
-            </w:r>
-            <w:r>
-              <w:rPr>
-                <w:rFonts w:ascii="BRH Malayalam Extra" w:hAnsi="BRH Malayalam Extra" w:cs="BRH Devanagari Extra"/>
-                <w:color w:val="000000"/>
-                <w:szCs w:val="40"/>
-              </w:rPr>
-              <w:t>–</w:t>
-            </w:r>
-            <w:r>
-              <w:rPr>
-                <w:rFonts w:ascii="BRH Devanagari Extra" w:hAnsi="BRH Devanagari Extra" w:cs="BRH Devanagari Extra"/>
-                <w:color w:val="000000"/>
-                <w:sz w:val="32"/>
-                <w:szCs w:val="40"/>
-              </w:rPr>
-              <w:t xml:space="preserve">xÉqÉç iÉiÉç | </w:t>
-            </w:r>
           </w:p>
           <w:p>
             <w:pPr>
@@ -3708,10 +3233,419 @@
               <w:adjustRightInd w:val="0"/>
               <w:spacing w:before="0" w:line="240" w:lineRule="auto"/>
               <w:rPr>
-                <w:rFonts w:cs="BRH Malayalam Extra"/>
+                <w:rFonts w:ascii="BRH Devanagari Extra" w:hAnsi="BRH Devanagari Extra" w:cs="BRH Devanagari Extra"/>
+                <w:color w:val="000000"/>
+                <w:sz w:val="32"/>
                 <w:szCs w:val="40"/>
               </w:rPr>
             </w:pPr>
+            <w:r>
+              <w:rPr>
+                <w:rFonts w:cs="BRH Devanagari Extra"/>
+                <w:color w:val="000000"/>
+                <w:szCs w:val="40"/>
+              </w:rPr>
+              <w:lastRenderedPageBreak/>
+              <w:t>37</w:t>
+            </w:r>
+            <w:r>
+              <w:rPr>
+                <w:rFonts w:ascii="BRH Devanagari Extra" w:hAnsi="BRH Devanagari Extra" w:cs="BRH Devanagari Extra"/>
+                <w:color w:val="000000"/>
+                <w:sz w:val="32"/>
+                <w:szCs w:val="40"/>
+              </w:rPr>
+              <w:t>)</w:t>
+            </w:r>
+            <w:r>
+              <w:rPr>
+                <w:rFonts w:ascii="BRH Devanagari Extra" w:hAnsi="BRH Devanagari Extra" w:cs="BRH Devanagari Extra"/>
+                <w:color w:val="000000"/>
+                <w:sz w:val="32"/>
+                <w:szCs w:val="40"/>
+              </w:rPr>
+              <w:tab/>
+            </w:r>
+            <w:r>
+              <w:rPr>
+                <w:rFonts w:cs="BRH Devanagari Extra"/>
+                <w:color w:val="000000"/>
+                <w:szCs w:val="40"/>
+              </w:rPr>
+              <w:t>2</w:t>
+            </w:r>
+            <w:r>
+              <w:rPr>
+                <w:rFonts w:ascii="BRH Devanagari Extra" w:hAnsi="BRH Devanagari Extra" w:cs="BRH Devanagari Extra"/>
+                <w:color w:val="000000"/>
+                <w:sz w:val="32"/>
+                <w:szCs w:val="40"/>
+              </w:rPr>
+              <w:t>.</w:t>
+            </w:r>
+            <w:r>
+              <w:rPr>
+                <w:rFonts w:cs="BRH Devanagari Extra"/>
+                <w:color w:val="000000"/>
+                <w:szCs w:val="40"/>
+              </w:rPr>
+              <w:t>5</w:t>
+            </w:r>
+            <w:r>
+              <w:rPr>
+                <w:rFonts w:ascii="BRH Devanagari Extra" w:hAnsi="BRH Devanagari Extra" w:cs="BRH Devanagari Extra"/>
+                <w:color w:val="000000"/>
+                <w:sz w:val="32"/>
+                <w:szCs w:val="40"/>
+              </w:rPr>
+              <w:t>.</w:t>
+            </w:r>
+            <w:r>
+              <w:rPr>
+                <w:rFonts w:cs="BRH Devanagari Extra"/>
+                <w:color w:val="000000"/>
+                <w:szCs w:val="40"/>
+              </w:rPr>
+              <w:t>3</w:t>
+            </w:r>
+            <w:r>
+              <w:rPr>
+                <w:rFonts w:ascii="BRH Devanagari Extra" w:hAnsi="BRH Devanagari Extra" w:cs="BRH Devanagari Extra"/>
+                <w:color w:val="000000"/>
+                <w:sz w:val="32"/>
+                <w:szCs w:val="40"/>
+              </w:rPr>
+              <w:t>.</w:t>
+            </w:r>
+            <w:r>
+              <w:rPr>
+                <w:rFonts w:cs="BRH Devanagari Extra"/>
+                <w:color w:val="000000"/>
+                <w:szCs w:val="40"/>
+              </w:rPr>
+              <w:t>5</w:t>
+            </w:r>
+            <w:r>
+              <w:rPr>
+                <w:rFonts w:ascii="BRH Devanagari Extra" w:hAnsi="BRH Devanagari Extra" w:cs="BRH Devanagari Extra"/>
+                <w:color w:val="000000"/>
+                <w:sz w:val="32"/>
+                <w:szCs w:val="40"/>
+              </w:rPr>
+              <w:t>(</w:t>
+            </w:r>
+            <w:r>
+              <w:rPr>
+                <w:rFonts w:cs="BRH Devanagari Extra"/>
+                <w:color w:val="000000"/>
+                <w:szCs w:val="40"/>
+              </w:rPr>
+              <w:t>33</w:t>
+            </w:r>
+            <w:r>
+              <w:rPr>
+                <w:rFonts w:ascii="BRH Devanagari Extra" w:hAnsi="BRH Devanagari Extra" w:cs="BRH Devanagari Extra"/>
+                <w:color w:val="000000"/>
+                <w:sz w:val="32"/>
+                <w:szCs w:val="40"/>
+              </w:rPr>
+              <w:t>)</w:t>
+            </w:r>
+            <w:proofErr w:type="gramStart"/>
+            <w:r>
+              <w:rPr>
+                <w:rFonts w:ascii="BRH Devanagari Extra" w:hAnsi="BRH Devanagari Extra" w:cs="BRH Devanagari Extra"/>
+                <w:color w:val="000000"/>
+                <w:sz w:val="32"/>
+                <w:szCs w:val="40"/>
+              </w:rPr>
+              <w:t>-  YuÉþsÉæÈ</w:t>
+            </w:r>
+            <w:proofErr w:type="gramEnd"/>
+            <w:r>
+              <w:rPr>
+                <w:rFonts w:ascii="BRH Devanagari Extra" w:hAnsi="BRH Devanagari Extra" w:cs="BRH Devanagari Extra"/>
+                <w:color w:val="000000"/>
+                <w:sz w:val="32"/>
+                <w:szCs w:val="40"/>
+              </w:rPr>
+              <w:t xml:space="preserve"> | UÉ</w:t>
+            </w:r>
+            <w:r>
+              <w:rPr>
+                <w:rFonts w:ascii="BRH Malayalam Extra" w:hAnsi="BRH Malayalam Extra" w:cs="BRH Devanagari Extra"/>
+                <w:color w:val="000000"/>
+                <w:szCs w:val="40"/>
+              </w:rPr>
+              <w:t>–</w:t>
+            </w:r>
+            <w:r>
+              <w:rPr>
+                <w:rFonts w:ascii="BRH Devanagari Extra" w:hAnsi="BRH Devanagari Extra" w:cs="BRH Devanagari Extra"/>
+                <w:color w:val="000000"/>
+                <w:sz w:val="32"/>
+                <w:szCs w:val="40"/>
+              </w:rPr>
+              <w:t>¤É</w:t>
+            </w:r>
+            <w:r>
+              <w:rPr>
+                <w:rFonts w:ascii="BRH Malayalam Extra" w:hAnsi="BRH Malayalam Extra" w:cs="BRH Devanagari Extra"/>
+                <w:color w:val="000000"/>
+                <w:szCs w:val="40"/>
+              </w:rPr>
+              <w:t>–</w:t>
+            </w:r>
+            <w:r>
+              <w:rPr>
+                <w:rFonts w:ascii="BRH Devanagari Extra" w:hAnsi="BRH Devanagari Extra" w:cs="BRH Devanagari Extra"/>
+                <w:color w:val="000000"/>
+                <w:sz w:val="32"/>
+                <w:szCs w:val="40"/>
+              </w:rPr>
+              <w:t>xÉqÉç | iÉiÉç |</w:t>
+            </w:r>
+          </w:p>
+          <w:p>
+            <w:pPr>
+              <w:widowControl w:val="0"/>
+              <w:autoSpaceDE w:val="0"/>
+              <w:autoSpaceDN w:val="0"/>
+              <w:adjustRightInd w:val="0"/>
+              <w:spacing w:before="0" w:line="240" w:lineRule="auto"/>
+              <w:rPr>
+                <w:rFonts w:ascii="BRH Devanagari Extra" w:hAnsi="BRH Devanagari Extra" w:cs="BRH Devanagari Extra"/>
+                <w:color w:val="000000"/>
+                <w:sz w:val="32"/>
+                <w:szCs w:val="40"/>
+              </w:rPr>
+            </w:pPr>
+            <w:r>
+              <w:rPr>
+                <w:rFonts w:ascii="BRH Devanagari Extra" w:hAnsi="BRH Devanagari Extra" w:cs="BRH Devanagari Extra"/>
+                <w:color w:val="000000"/>
+                <w:sz w:val="32"/>
+                <w:szCs w:val="40"/>
+              </w:rPr>
+              <w:t>YuÉþsÉæ</w:t>
+            </w:r>
+            <w:r>
+              <w:rPr>
+                <w:rFonts w:ascii="BRH Devanagari Extra" w:hAnsi="BRH Devanagari Extra" w:cs="BRH Devanagari Extra"/>
+                <w:color w:val="000000"/>
+                <w:sz w:val="32"/>
+                <w:szCs w:val="40"/>
+                <w:highlight w:val="yellow"/>
+              </w:rPr>
+              <w:t>U</w:t>
+            </w:r>
+            <w:r>
+              <w:rPr>
+                <w:rFonts w:ascii="BRH Devanagari Extra" w:hAnsi="BRH Devanagari Extra" w:cs="BRH Devanagari Extra"/>
+                <w:color w:val="000000"/>
+                <w:sz w:val="32"/>
+                <w:szCs w:val="40"/>
+              </w:rPr>
+              <w:t>ç UÉ¤É</w:t>
+            </w:r>
+            <w:r>
+              <w:rPr>
+                <w:rFonts w:ascii="BRH Malayalam Extra" w:hAnsi="BRH Malayalam Extra" w:cs="BRH Devanagari Extra"/>
+                <w:color w:val="000000"/>
+                <w:szCs w:val="40"/>
+              </w:rPr>
+              <w:t>–</w:t>
+            </w:r>
+            <w:r>
+              <w:rPr>
+                <w:rFonts w:ascii="BRH Devanagari Extra" w:hAnsi="BRH Devanagari Extra" w:cs="BRH Devanagari Extra"/>
+                <w:color w:val="000000"/>
+                <w:sz w:val="32"/>
+                <w:szCs w:val="40"/>
+              </w:rPr>
+              <w:t>xÉ(aqÉç) UÉÿ¤É</w:t>
+            </w:r>
+            <w:r>
+              <w:rPr>
+                <w:rFonts w:ascii="BRH Malayalam Extra" w:hAnsi="BRH Malayalam Extra" w:cs="BRH Devanagari Extra"/>
+                <w:color w:val="000000"/>
+                <w:szCs w:val="40"/>
+              </w:rPr>
+              <w:t>–</w:t>
+            </w:r>
+            <w:r>
+              <w:rPr>
+                <w:rFonts w:ascii="BRH Devanagari Extra" w:hAnsi="BRH Devanagari Extra" w:cs="BRH Devanagari Extra"/>
+                <w:color w:val="000000"/>
+                <w:sz w:val="32"/>
+                <w:szCs w:val="40"/>
+              </w:rPr>
+              <w:t>xÉqÉç YuÉþ</w:t>
+            </w:r>
+            <w:r>
+              <w:rPr>
+                <w:rFonts w:ascii="BRH Devanagari Extra" w:hAnsi="BRH Devanagari Extra" w:cs="BRH Devanagari Extra"/>
+                <w:color w:val="000000"/>
+                <w:sz w:val="32"/>
+                <w:szCs w:val="40"/>
+              </w:rPr>
+              <w:t>sÉæ</w:t>
+            </w:r>
+            <w:r>
+              <w:rPr>
+                <w:rFonts w:ascii="BRH Malayalam Extra" w:hAnsi="BRH Malayalam Extra" w:cs="BRH Devanagari Extra"/>
+                <w:color w:val="000000"/>
+                <w:szCs w:val="40"/>
+              </w:rPr>
+              <w:t>–</w:t>
+            </w:r>
+            <w:r>
+              <w:rPr>
+                <w:rFonts w:ascii="BRH Devanagari Extra" w:hAnsi="BRH Devanagari Extra" w:cs="BRH Devanagari Extra"/>
+                <w:color w:val="000000"/>
+                <w:sz w:val="32"/>
+                <w:szCs w:val="40"/>
+              </w:rPr>
+              <w:t>È YuÉþsÉæ</w:t>
+            </w:r>
+            <w:r>
+              <w:rPr>
+                <w:rFonts w:ascii="BRH Devanagari Extra" w:hAnsi="BRH Devanagari Extra" w:cs="BRH Devanagari Extra"/>
+                <w:color w:val="000000"/>
+                <w:sz w:val="32"/>
+                <w:szCs w:val="40"/>
+                <w:highlight w:val="yellow"/>
+              </w:rPr>
+              <w:t>U</w:t>
+            </w:r>
+            <w:r>
+              <w:rPr>
+                <w:rFonts w:ascii="BRH Devanagari Extra" w:hAnsi="BRH Devanagari Extra" w:cs="BRH Devanagari Extra"/>
+                <w:color w:val="000000"/>
+                <w:sz w:val="32"/>
+                <w:szCs w:val="40"/>
+              </w:rPr>
+              <w:t>ç UÉ¤É</w:t>
+            </w:r>
+            <w:r>
+              <w:rPr>
+                <w:rFonts w:ascii="BRH Malayalam Extra" w:hAnsi="BRH Malayalam Extra" w:cs="BRH Devanagari Extra"/>
+                <w:color w:val="000000"/>
+                <w:szCs w:val="40"/>
+              </w:rPr>
+              <w:t>–</w:t>
+            </w:r>
+            <w:r>
+              <w:rPr>
+                <w:rFonts w:ascii="BRH Devanagari Extra" w:hAnsi="BRH Devanagari Extra" w:cs="BRH Devanagari Extra"/>
+                <w:color w:val="000000"/>
+                <w:sz w:val="32"/>
+                <w:szCs w:val="40"/>
+              </w:rPr>
+              <w:t xml:space="preserve">xÉqÉç iÉiÉç iÉSè </w:t>
+            </w:r>
+          </w:p>
+          <w:p>
+            <w:pPr>
+              <w:widowControl w:val="0"/>
+              <w:autoSpaceDE w:val="0"/>
+              <w:autoSpaceDN w:val="0"/>
+              <w:adjustRightInd w:val="0"/>
+              <w:spacing w:before="0" w:line="240" w:lineRule="auto"/>
+              <w:rPr>
+                <w:rFonts w:cs="BRH Devanagari Extra"/>
+                <w:color w:val="000000"/>
+                <w:szCs w:val="40"/>
+              </w:rPr>
+            </w:pPr>
+            <w:r>
+              <w:rPr>
+                <w:rFonts w:ascii="BRH Devanagari Extra" w:hAnsi="BRH Devanagari Extra" w:cs="BRH Devanagari Extra"/>
+                <w:color w:val="000000"/>
+                <w:sz w:val="32"/>
+                <w:szCs w:val="40"/>
+              </w:rPr>
+              <w:t>UÉÿ¤É</w:t>
+            </w:r>
+            <w:r>
+              <w:rPr>
+                <w:rFonts w:ascii="BRH Malayalam Extra" w:hAnsi="BRH Malayalam Extra" w:cs="BRH Devanagari Extra"/>
+                <w:color w:val="000000"/>
+                <w:szCs w:val="40"/>
+              </w:rPr>
+              <w:t>–</w:t>
+            </w:r>
+            <w:r>
+              <w:rPr>
+                <w:rFonts w:ascii="BRH Devanagari Extra" w:hAnsi="BRH Devanagari Extra" w:cs="BRH Devanagari Extra"/>
+                <w:color w:val="000000"/>
+                <w:sz w:val="32"/>
+                <w:szCs w:val="40"/>
+              </w:rPr>
+              <w:t xml:space="preserve">xÉqÉç </w:t>
+            </w:r>
+            <w:r>
+              <w:rPr>
+                <w:rFonts w:ascii="BRH Devanagari Extra" w:hAnsi="BRH Devanagari Extra" w:cs="BRH Devanagari Extra"/>
+                <w:color w:val="000000"/>
+                <w:sz w:val="32"/>
+                <w:szCs w:val="40"/>
+              </w:rPr>
+              <w:t>YuÉþsÉæ</w:t>
+            </w:r>
+            <w:r>
+              <w:rPr>
+                <w:rFonts w:ascii="BRH Malayalam Extra" w:hAnsi="BRH Malayalam Extra" w:cs="BRH Devanagari Extra"/>
+                <w:color w:val="000000"/>
+                <w:szCs w:val="40"/>
+              </w:rPr>
+              <w:t>–</w:t>
+            </w:r>
+            <w:r>
+              <w:rPr>
+                <w:rFonts w:ascii="BRH Devanagari Extra" w:hAnsi="BRH Devanagari Extra" w:cs="BRH Devanagari Extra"/>
+                <w:color w:val="000000"/>
+                <w:sz w:val="32"/>
+                <w:szCs w:val="40"/>
+              </w:rPr>
+              <w:t>È YuÉþsÉ</w:t>
+            </w:r>
+            <w:r>
+              <w:rPr>
+                <w:rFonts w:ascii="BRH Devanagari Extra" w:hAnsi="BRH Devanagari Extra" w:cs="BRH Devanagari Extra"/>
+                <w:color w:val="000000"/>
+                <w:sz w:val="32"/>
+                <w:szCs w:val="40"/>
+                <w:highlight w:val="yellow"/>
+              </w:rPr>
+              <w:t>æUç</w:t>
+            </w:r>
+            <w:r>
+              <w:rPr>
+                <w:rFonts w:ascii="BRH Devanagari Extra" w:hAnsi="BRH Devanagari Extra" w:cs="BRH Devanagari Extra"/>
+                <w:color w:val="000000"/>
+                <w:sz w:val="32"/>
+                <w:szCs w:val="40"/>
+              </w:rPr>
+              <w:t xml:space="preserve"> UÉ¤É</w:t>
+            </w:r>
+            <w:r>
+              <w:rPr>
+                <w:rFonts w:ascii="BRH Malayalam Extra" w:hAnsi="BRH Malayalam Extra" w:cs="BRH Devanagari Extra"/>
+                <w:color w:val="000000"/>
+                <w:szCs w:val="40"/>
+              </w:rPr>
+              <w:t>–</w:t>
+            </w:r>
+            <w:r>
+              <w:rPr>
+                <w:rFonts w:ascii="BRH Devanagari Extra" w:hAnsi="BRH Devanagari Extra" w:cs="BRH Devanagari Extra"/>
+                <w:color w:val="000000"/>
+                <w:sz w:val="32"/>
+                <w:szCs w:val="40"/>
+              </w:rPr>
+              <w:t xml:space="preserve">xÉqÉç iÉiÉç | </w:t>
+            </w:r>
           </w:p>
         </w:tc>
         <w:tc>
@@ -3745,7 +3679,7 @@
                 <w:szCs w:val="40"/>
               </w:rPr>
               <w:lastRenderedPageBreak/>
-              <w:t>35</w:t>
+              <w:t>36</w:t>
             </w:r>
             <w:r>
               <w:rPr>
@@ -3839,135 +3773,7 @@
                 <w:color w:val="000000"/>
                 <w:szCs w:val="40"/>
               </w:rPr>
-              <w:t>31</w:t>
-            </w:r>
-            <w:r>
-              <w:rPr>
-                <w:rFonts w:ascii="BRH Devanagari Extra" w:hAnsi="BRH Devanagari Extra" w:cs="BRH Devanagari Extra"/>
-                <w:color w:val="000000"/>
-                <w:sz w:val="32"/>
-                <w:szCs w:val="40"/>
-              </w:rPr>
-              <w:t xml:space="preserve">)-  iÉiÉç | rÉiÉç | YuÉþsÉæÈ | </w:t>
-            </w:r>
-          </w:p>
-          <w:p>
-            <w:pPr>
-              <w:widowControl w:val="0"/>
-              <w:autoSpaceDE w:val="0"/>
-              <w:autoSpaceDN w:val="0"/>
-              <w:adjustRightInd w:val="0"/>
-              <w:spacing w:before="0" w:line="240" w:lineRule="auto"/>
-              <w:rPr>
-                <w:rFonts w:ascii="BRH Devanagari Extra" w:hAnsi="BRH Devanagari Extra" w:cs="BRH Devanagari Extra"/>
-                <w:color w:val="000000"/>
-                <w:sz w:val="32"/>
-                <w:szCs w:val="40"/>
-              </w:rPr>
-            </w:pPr>
-            <w:r>
-              <w:rPr>
-                <w:rFonts w:ascii="BRH Devanagari Extra" w:hAnsi="BRH Devanagari Extra" w:cs="BRH Devanagari Extra"/>
-                <w:color w:val="000000"/>
-                <w:sz w:val="32"/>
-                <w:szCs w:val="40"/>
-              </w:rPr>
-              <w:t>iÉSè rÉSè rÉiÉç iÉiÉç iÉSè rÉiÉç YuÉþ</w:t>
-            </w:r>
-            <w:r>
-              <w:rPr>
-                <w:rFonts w:ascii="BRH Devanagari Extra" w:hAnsi="BRH Devanagari Extra" w:cs="BRH Devanagari Extra"/>
-                <w:color w:val="000000"/>
-                <w:sz w:val="32"/>
-                <w:szCs w:val="40"/>
-                <w:highlight w:val="green"/>
-              </w:rPr>
-              <w:t>sÉæ</w:t>
-            </w:r>
-            <w:r>
-              <w:rPr>
-                <w:rFonts w:ascii="BRH Devanagari Extra" w:hAnsi="BRH Devanagari Extra" w:cs="BRH Devanagari Extra"/>
-                <w:color w:val="000000"/>
-                <w:sz w:val="32"/>
-                <w:szCs w:val="40"/>
-              </w:rPr>
-              <w:t>È YuÉþ</w:t>
-            </w:r>
-            <w:r>
-              <w:rPr>
-                <w:rFonts w:ascii="BRH Devanagari Extra" w:hAnsi="BRH Devanagari Extra" w:cs="BRH Devanagari Extra"/>
-                <w:color w:val="000000"/>
-                <w:sz w:val="32"/>
-                <w:szCs w:val="40"/>
-                <w:highlight w:val="green"/>
-              </w:rPr>
-              <w:t>sÉ</w:t>
-            </w:r>
-            <w:r>
-              <w:rPr>
-                <w:rFonts w:ascii="BRH Devanagari Extra" w:hAnsi="BRH Devanagari Extra" w:cs="BRH Devanagari Extra"/>
-                <w:color w:val="000000"/>
-                <w:sz w:val="32"/>
-                <w:szCs w:val="40"/>
-                <w:highlight w:val="yellow"/>
-              </w:rPr>
-              <w:t>æ</w:t>
-            </w:r>
-            <w:r>
-              <w:rPr>
-                <w:rFonts w:ascii="BRH Devanagari Extra" w:hAnsi="BRH Devanagari Extra" w:cs="BRH Devanagari Extra"/>
-                <w:color w:val="000000"/>
-                <w:sz w:val="32"/>
-                <w:szCs w:val="40"/>
-              </w:rPr>
-              <w:t xml:space="preserve">Uç rÉiÉç iÉiÉç iÉSè rÉiÉç </w:t>
-            </w:r>
-          </w:p>
-          <w:p>
-            <w:pPr>
-              <w:widowControl w:val="0"/>
-              <w:autoSpaceDE w:val="0"/>
-              <w:autoSpaceDN w:val="0"/>
-              <w:adjustRightInd w:val="0"/>
-              <w:spacing w:before="0" w:line="240" w:lineRule="auto"/>
-              <w:rPr>
-                <w:rFonts w:ascii="BRH Devanagari Extra" w:hAnsi="BRH Devanagari Extra" w:cs="BRH Devanagari Extra"/>
-                <w:color w:val="000000"/>
-                <w:sz w:val="32"/>
-                <w:szCs w:val="40"/>
-              </w:rPr>
-            </w:pPr>
-            <w:r>
-              <w:rPr>
-                <w:rFonts w:ascii="BRH Devanagari Extra" w:hAnsi="BRH Devanagari Extra" w:cs="BRH Devanagari Extra"/>
-                <w:color w:val="000000"/>
-                <w:sz w:val="32"/>
-                <w:szCs w:val="40"/>
-              </w:rPr>
-              <w:t xml:space="preserve">YuÉþsÉæÈ | </w:t>
-            </w:r>
-          </w:p>
-          <w:p>
-            <w:pPr>
-              <w:widowControl w:val="0"/>
-              <w:autoSpaceDE w:val="0"/>
-              <w:autoSpaceDN w:val="0"/>
-              <w:adjustRightInd w:val="0"/>
-              <w:spacing w:before="0" w:line="240" w:lineRule="auto"/>
-              <w:rPr>
-                <w:rFonts w:ascii="BRH Devanagari Extra" w:hAnsi="BRH Devanagari Extra" w:cs="BRH Devanagari Extra"/>
-                <w:color w:val="000000"/>
-                <w:sz w:val="32"/>
-                <w:szCs w:val="40"/>
-              </w:rPr>
-            </w:pPr>
-            <w:r>
-              <w:rPr>
-                <w:rFonts w:cs="BRH Devanagari Extra"/>
-                <w:color w:val="000000"/>
-                <w:szCs w:val="40"/>
-              </w:rPr>
-              <w:t>36</w:t>
+              <w:t>32</w:t>
             </w:r>
             <w:r>
               <w:rPr>
@@ -3978,99 +3784,25 @@
               </w:rPr>
               <w:t>)</w:t>
             </w:r>
-            <w:r>
-              <w:rPr>
-                <w:rFonts w:ascii="BRH Devanagari Extra" w:hAnsi="BRH Devanagari Extra" w:cs="BRH Devanagari Extra"/>
-                <w:color w:val="000000"/>
-                <w:sz w:val="32"/>
-                <w:szCs w:val="40"/>
-              </w:rPr>
-              <w:tab/>
-            </w:r>
-            <w:r>
-              <w:rPr>
-                <w:rFonts w:cs="BRH Devanagari Extra"/>
-                <w:color w:val="000000"/>
-                <w:szCs w:val="40"/>
-              </w:rPr>
-              <w:t>2</w:t>
-            </w:r>
-            <w:r>
-              <w:rPr>
-                <w:rFonts w:ascii="BRH Devanagari Extra" w:hAnsi="BRH Devanagari Extra" w:cs="BRH Devanagari Extra"/>
-                <w:color w:val="000000"/>
-                <w:sz w:val="32"/>
-                <w:szCs w:val="40"/>
-              </w:rPr>
-              <w:t>.</w:t>
-            </w:r>
-            <w:r>
-              <w:rPr>
-                <w:rFonts w:cs="BRH Devanagari Extra"/>
-                <w:color w:val="000000"/>
-                <w:szCs w:val="40"/>
-              </w:rPr>
-              <w:t>5</w:t>
-            </w:r>
-            <w:r>
-              <w:rPr>
-                <w:rFonts w:ascii="BRH Devanagari Extra" w:hAnsi="BRH Devanagari Extra" w:cs="BRH Devanagari Extra"/>
-                <w:color w:val="000000"/>
-                <w:sz w:val="32"/>
-                <w:szCs w:val="40"/>
-              </w:rPr>
-              <w:t>.</w:t>
-            </w:r>
-            <w:r>
-              <w:rPr>
-                <w:rFonts w:cs="BRH Devanagari Extra"/>
-                <w:color w:val="000000"/>
-                <w:szCs w:val="40"/>
-              </w:rPr>
-              <w:t>3</w:t>
-            </w:r>
-            <w:r>
-              <w:rPr>
-                <w:rFonts w:ascii="BRH Devanagari Extra" w:hAnsi="BRH Devanagari Extra" w:cs="BRH Devanagari Extra"/>
-                <w:color w:val="000000"/>
-                <w:sz w:val="32"/>
-                <w:szCs w:val="40"/>
-              </w:rPr>
-              <w:t>.</w:t>
-            </w:r>
-            <w:r>
-              <w:rPr>
-                <w:rFonts w:cs="BRH Devanagari Extra"/>
-                <w:color w:val="000000"/>
-                <w:szCs w:val="40"/>
-              </w:rPr>
-              <w:t>5</w:t>
-            </w:r>
-            <w:r>
-              <w:rPr>
-                <w:rFonts w:ascii="BRH Devanagari Extra" w:hAnsi="BRH Devanagari Extra" w:cs="BRH Devanagari Extra"/>
-                <w:color w:val="000000"/>
-                <w:sz w:val="32"/>
-                <w:szCs w:val="40"/>
-              </w:rPr>
-              <w:t>(</w:t>
-            </w:r>
-            <w:r>
-              <w:rPr>
-                <w:rFonts w:cs="BRH Devanagari Extra"/>
-                <w:color w:val="000000"/>
-                <w:szCs w:val="40"/>
-              </w:rPr>
-              <w:t>32</w:t>
-            </w:r>
-            <w:r>
-              <w:rPr>
-                <w:rFonts w:ascii="BRH Devanagari Extra" w:hAnsi="BRH Devanagari Extra" w:cs="BRH Devanagari Extra"/>
-                <w:color w:val="000000"/>
-                <w:sz w:val="32"/>
-                <w:szCs w:val="40"/>
-              </w:rPr>
-              <w:t>)-  rÉiÉç | YuÉþsÉæÈ | UÉ</w:t>
+            <w:proofErr w:type="gramStart"/>
+            <w:r>
+              <w:rPr>
+                <w:rFonts w:ascii="BRH Devanagari Extra" w:hAnsi="BRH Devanagari Extra" w:cs="BRH Devanagari Extra"/>
+                <w:color w:val="000000"/>
+                <w:sz w:val="32"/>
+                <w:szCs w:val="40"/>
+              </w:rPr>
+              <w:t>-  rÉiÉç</w:t>
+            </w:r>
+            <w:proofErr w:type="gramEnd"/>
+            <w:r>
+              <w:rPr>
+                <w:rFonts w:ascii="BRH Devanagari Extra" w:hAnsi="BRH Devanagari Extra" w:cs="BRH Devanagari Extra"/>
+                <w:color w:val="000000"/>
+                <w:sz w:val="32"/>
+                <w:szCs w:val="40"/>
+              </w:rPr>
+              <w:t xml:space="preserve"> | YuÉþsÉæÈ | UÉ</w:t>
             </w:r>
             <w:r>
               <w:rPr>
@@ -4129,7 +3861,6 @@
                 <w:sz w:val="32"/>
                 <w:szCs w:val="40"/>
               </w:rPr>
-              <w:lastRenderedPageBreak/>
               <w:t xml:space="preserve">rÉiÉç </w:t>
             </w:r>
             <w:r>
@@ -4139,17 +3870,59 @@
                 <w:sz w:val="32"/>
                 <w:szCs w:val="40"/>
               </w:rPr>
-              <w:t>YuÉ</w:t>
-            </w:r>
-            <w:r>
-              <w:rPr>
-                <w:rFonts w:ascii="BRH Devanagari Extra" w:hAnsi="BRH Devanagari Extra" w:cs="BRH Devanagari Extra"/>
-                <w:color w:val="000000"/>
-                <w:sz w:val="32"/>
-                <w:szCs w:val="40"/>
-                <w:highlight w:val="yellow"/>
-              </w:rPr>
-              <w:t>þ</w:t>
+              <w:t>YuÉþsÉ</w:t>
+            </w:r>
+            <w:r>
+              <w:rPr>
+                <w:rFonts w:ascii="BRH Malayalam Extra" w:hAnsi="BRH Malayalam Extra" w:cs="BRH Devanagari Extra"/>
+                <w:color w:val="000000"/>
+                <w:szCs w:val="40"/>
+              </w:rPr>
+              <w:t>–</w:t>
+            </w:r>
+            <w:r>
+              <w:rPr>
+                <w:rFonts w:ascii="BRH Devanagari Extra" w:hAnsi="BRH Devanagari Extra" w:cs="BRH Devanagari Extra"/>
+                <w:color w:val="000000"/>
+                <w:sz w:val="32"/>
+                <w:szCs w:val="40"/>
+              </w:rPr>
+              <w:t>æ</w:t>
+            </w:r>
+            <w:r>
+              <w:rPr>
+                <w:rFonts w:ascii="BRH Devanagari Extra" w:hAnsi="BRH Devanagari Extra" w:cs="BRH Devanagari Extra"/>
+                <w:color w:val="000000"/>
+                <w:sz w:val="32"/>
+                <w:szCs w:val="40"/>
+              </w:rPr>
+              <w:t xml:space="preserve">È </w:t>
+            </w:r>
+            <w:r>
+              <w:rPr>
+                <w:rFonts w:ascii="BRH Devanagari Extra" w:hAnsi="BRH Devanagari Extra" w:cs="BRH Devanagari Extra"/>
+                <w:color w:val="000000"/>
+                <w:sz w:val="32"/>
+                <w:szCs w:val="40"/>
+              </w:rPr>
+              <w:t>YuÉþsÉæ</w:t>
+            </w:r>
+            <w:r>
+              <w:rPr>
+                <w:rFonts w:ascii="BRH Malayalam Extra" w:hAnsi="BRH Malayalam Extra" w:cs="BRH Devanagari Extra"/>
+                <w:color w:val="000000"/>
+                <w:szCs w:val="40"/>
+              </w:rPr>
+              <w:t>–</w:t>
+            </w:r>
+            <w:r>
+              <w:rPr>
+                <w:rFonts w:ascii="BRH Devanagari Extra" w:hAnsi="BRH Devanagari Extra" w:cs="BRH Devanagari Extra"/>
+                <w:color w:val="000000"/>
+                <w:sz w:val="32"/>
+                <w:szCs w:val="40"/>
+              </w:rPr>
+              <w:t>Uç rÉSè rÉiÉç YuÉþ</w:t>
             </w:r>
             <w:r>
               <w:rPr>
@@ -4168,17 +3941,7 @@
                 <w:sz w:val="32"/>
                 <w:szCs w:val="40"/>
               </w:rPr>
-              <w:t>È YuÉ</w:t>
-            </w:r>
-            <w:r>
-              <w:rPr>
-                <w:rFonts w:ascii="BRH Devanagari Extra" w:hAnsi="BRH Devanagari Extra" w:cs="BRH Devanagari Extra"/>
-                <w:color w:val="000000"/>
-                <w:sz w:val="32"/>
-                <w:szCs w:val="40"/>
-                <w:highlight w:val="yellow"/>
-              </w:rPr>
-              <w:t>þ</w:t>
+              <w:t xml:space="preserve"> </w:t>
             </w:r>
             <w:r>
               <w:rPr>
@@ -4188,44 +3951,6 @@
                 <w:szCs w:val="40"/>
                 <w:highlight w:val="green"/>
               </w:rPr>
-              <w:t>sÉæ</w:t>
-            </w:r>
-            <w:r>
-              <w:rPr>
-                <w:rFonts w:ascii="BRH Devanagari Extra" w:hAnsi="BRH Devanagari Extra" w:cs="BRH Devanagari Extra"/>
-                <w:color w:val="000000"/>
-                <w:sz w:val="32"/>
-                <w:szCs w:val="40"/>
-              </w:rPr>
-              <w:t>Uç rÉSè rÉiÉç YuÉþ</w:t>
-            </w:r>
-            <w:r>
-              <w:rPr>
-                <w:rFonts w:ascii="BRH Devanagari Extra" w:hAnsi="BRH Devanagari Extra" w:cs="BRH Devanagari Extra"/>
-                <w:color w:val="000000"/>
-                <w:sz w:val="32"/>
-                <w:szCs w:val="40"/>
-                <w:highlight w:val="green"/>
-              </w:rPr>
-              <w:t>sÉæ</w:t>
-            </w:r>
-            <w:r>
-              <w:rPr>
-                <w:rFonts w:ascii="BRH Devanagari Extra" w:hAnsi="BRH Devanagari Extra" w:cs="BRH Devanagari Extra"/>
-                <w:color w:val="000000"/>
-                <w:sz w:val="32"/>
-                <w:szCs w:val="40"/>
-              </w:rPr>
-              <w:t xml:space="preserve"> </w:t>
-            </w:r>
-            <w:r>
-              <w:rPr>
-                <w:rFonts w:ascii="BRH Devanagari Extra" w:hAnsi="BRH Devanagari Extra" w:cs="BRH Devanagari Extra"/>
-                <w:color w:val="000000"/>
-                <w:sz w:val="32"/>
-                <w:szCs w:val="40"/>
-                <w:highlight w:val="green"/>
-              </w:rPr>
               <w:t>UÉ</w:t>
             </w:r>
             <w:r>
@@ -4269,17 +3994,24 @@
                 <w:sz w:val="32"/>
                 <w:szCs w:val="40"/>
               </w:rPr>
-              <w:t>xÉqÉç YuÉþ</w:t>
-            </w:r>
-            <w:r>
-              <w:rPr>
-                <w:rFonts w:ascii="BRH Devanagari Extra" w:hAnsi="BRH Devanagari Extra" w:cs="BRH Devanagari Extra"/>
-                <w:color w:val="000000"/>
-                <w:sz w:val="32"/>
-                <w:szCs w:val="40"/>
-                <w:highlight w:val="green"/>
-              </w:rPr>
-              <w:t>sÉæ</w:t>
+              <w:t xml:space="preserve">xÉqÉç </w:t>
+            </w:r>
+            <w:r>
+              <w:rPr>
+                <w:rFonts w:ascii="BRH Devanagari Extra" w:hAnsi="BRH Devanagari Extra" w:cs="BRH Devanagari Extra"/>
+                <w:color w:val="000000"/>
+                <w:sz w:val="32"/>
+                <w:szCs w:val="40"/>
+              </w:rPr>
+              <w:t>YuÉþsÉæ</w:t>
+            </w:r>
+            <w:r>
+              <w:rPr>
+                <w:rFonts w:ascii="BRH Malayalam Extra" w:hAnsi="BRH Malayalam Extra" w:cs="BRH Devanagari Extra"/>
+                <w:color w:val="000000"/>
+                <w:szCs w:val="40"/>
+              </w:rPr>
+              <w:t>–</w:t>
             </w:r>
             <w:r>
               <w:rPr>
@@ -4353,6 +4085,7 @@
               <w:autoSpaceDN w:val="0"/>
               <w:adjustRightInd w:val="0"/>
               <w:spacing w:before="0" w:line="240" w:lineRule="auto"/>
+              <w:ind w:right="-93"/>
               <w:rPr>
                 <w:rFonts w:ascii="BRH Devanagari Extra" w:hAnsi="BRH Devanagari Extra" w:cs="BRH Devanagari Extra"/>
                 <w:color w:val="000000"/>
@@ -4360,151 +4093,6 @@
                 <w:szCs w:val="40"/>
               </w:rPr>
             </w:pPr>
-            <w:r>
-              <w:rPr>
-                <w:rFonts w:cs="BRH Devanagari Extra"/>
-                <w:color w:val="000000"/>
-                <w:szCs w:val="40"/>
-              </w:rPr>
-              <w:t>37</w:t>
-            </w:r>
-            <w:r>
-              <w:rPr>
-                <w:rFonts w:ascii="BRH Devanagari Extra" w:hAnsi="BRH Devanagari Extra" w:cs="BRH Devanagari Extra"/>
-                <w:color w:val="000000"/>
-                <w:sz w:val="32"/>
-                <w:szCs w:val="40"/>
-              </w:rPr>
-              <w:t>)</w:t>
-            </w:r>
-            <w:r>
-              <w:rPr>
-                <w:rFonts w:ascii="BRH Devanagari Extra" w:hAnsi="BRH Devanagari Extra" w:cs="BRH Devanagari Extra"/>
-                <w:color w:val="000000"/>
-                <w:sz w:val="32"/>
-                <w:szCs w:val="40"/>
-              </w:rPr>
-              <w:tab/>
-            </w:r>
-            <w:r>
-              <w:rPr>
-                <w:rFonts w:cs="BRH Devanagari Extra"/>
-                <w:color w:val="000000"/>
-                <w:szCs w:val="40"/>
-              </w:rPr>
-              <w:t>2</w:t>
-            </w:r>
-            <w:r>
-              <w:rPr>
-                <w:rFonts w:ascii="BRH Devanagari Extra" w:hAnsi="BRH Devanagari Extra" w:cs="BRH Devanagari Extra"/>
-                <w:color w:val="000000"/>
-                <w:sz w:val="32"/>
-                <w:szCs w:val="40"/>
-              </w:rPr>
-              <w:t>.</w:t>
-            </w:r>
-            <w:r>
-              <w:rPr>
-                <w:rFonts w:cs="BRH Devanagari Extra"/>
-                <w:color w:val="000000"/>
-                <w:szCs w:val="40"/>
-              </w:rPr>
-              <w:t>5</w:t>
-            </w:r>
-            <w:r>
-              <w:rPr>
-                <w:rFonts w:ascii="BRH Devanagari Extra" w:hAnsi="BRH Devanagari Extra" w:cs="BRH Devanagari Extra"/>
-                <w:color w:val="000000"/>
-                <w:sz w:val="32"/>
-                <w:szCs w:val="40"/>
-              </w:rPr>
-              <w:t>.</w:t>
-            </w:r>
-            <w:r>
-              <w:rPr>
-                <w:rFonts w:cs="BRH Devanagari Extra"/>
-                <w:color w:val="000000"/>
-                <w:szCs w:val="40"/>
-              </w:rPr>
-              <w:t>3</w:t>
-            </w:r>
-            <w:r>
-              <w:rPr>
-                <w:rFonts w:ascii="BRH Devanagari Extra" w:hAnsi="BRH Devanagari Extra" w:cs="BRH Devanagari Extra"/>
-                <w:color w:val="000000"/>
-                <w:sz w:val="32"/>
-                <w:szCs w:val="40"/>
-              </w:rPr>
-              <w:t>.</w:t>
-            </w:r>
-            <w:r>
-              <w:rPr>
-                <w:rFonts w:cs="BRH Devanagari Extra"/>
-                <w:color w:val="000000"/>
-                <w:szCs w:val="40"/>
-              </w:rPr>
-              <w:t>5</w:t>
-            </w:r>
-            <w:r>
-              <w:rPr>
-                <w:rFonts w:ascii="BRH Devanagari Extra" w:hAnsi="BRH Devanagari Extra" w:cs="BRH Devanagari Extra"/>
-                <w:color w:val="000000"/>
-                <w:sz w:val="32"/>
-                <w:szCs w:val="40"/>
-              </w:rPr>
-              <w:t>(</w:t>
-            </w:r>
-            <w:r>
-              <w:rPr>
-                <w:rFonts w:cs="BRH Devanagari Extra"/>
-                <w:color w:val="000000"/>
-                <w:szCs w:val="40"/>
-              </w:rPr>
-              <w:t>33</w:t>
-            </w:r>
-            <w:r>
-              <w:rPr>
-                <w:rFonts w:ascii="BRH Devanagari Extra" w:hAnsi="BRH Devanagari Extra" w:cs="BRH Devanagari Extra"/>
-                <w:color w:val="000000"/>
-                <w:sz w:val="32"/>
-                <w:szCs w:val="40"/>
-              </w:rPr>
-              <w:t>)-  YuÉþsÉæÈ | UÉ</w:t>
-            </w:r>
-            <w:r>
-              <w:rPr>
-                <w:rFonts w:ascii="BRH Malayalam Extra" w:hAnsi="BRH Malayalam Extra" w:cs="BRH Devanagari Extra"/>
-                <w:color w:val="000000"/>
-                <w:szCs w:val="40"/>
-              </w:rPr>
-              <w:t>–</w:t>
-            </w:r>
-            <w:r>
-              <w:rPr>
-                <w:rFonts w:ascii="BRH Devanagari Extra" w:hAnsi="BRH Devanagari Extra" w:cs="BRH Devanagari Extra"/>
-                <w:color w:val="000000"/>
-                <w:sz w:val="32"/>
-                <w:szCs w:val="40"/>
-              </w:rPr>
-              <w:t>¤É</w:t>
-            </w:r>
-            <w:r>
-              <w:rPr>
-                <w:rFonts w:ascii="BRH Malayalam Extra" w:hAnsi="BRH Malayalam Extra" w:cs="BRH Devanagari Extra"/>
-                <w:color w:val="000000"/>
-                <w:szCs w:val="40"/>
-              </w:rPr>
-              <w:t>–</w:t>
-            </w:r>
-            <w:r>
-              <w:rPr>
-                <w:rFonts w:ascii="BRH Devanagari Extra" w:hAnsi="BRH Devanagari Extra" w:cs="BRH Devanagari Extra"/>
-                <w:color w:val="000000"/>
-                <w:sz w:val="32"/>
-                <w:szCs w:val="40"/>
-              </w:rPr>
-              <w:t xml:space="preserve">xÉqÉç | iÉiÉç | </w:t>
-            </w:r>
           </w:p>
           <w:p>
             <w:pPr>
@@ -4522,22 +4110,143 @@
             </w:pPr>
             <w:r>
               <w:rPr>
-                <w:rFonts w:ascii="BRH Devanagari Extra" w:hAnsi="BRH Devanagari Extra" w:cs="BRH Devanagari Extra"/>
-                <w:color w:val="000000"/>
-                <w:sz w:val="32"/>
-                <w:szCs w:val="40"/>
-              </w:rPr>
-              <w:t>YuÉ</w:t>
-            </w:r>
-            <w:r>
-              <w:rPr>
-                <w:rFonts w:ascii="BRH Devanagari Extra" w:hAnsi="BRH Devanagari Extra" w:cs="BRH Devanagari Extra"/>
-                <w:color w:val="000000"/>
-                <w:sz w:val="32"/>
-                <w:szCs w:val="40"/>
-                <w:highlight w:val="green"/>
-              </w:rPr>
-              <w:t>þsÉæ UÉ</w:t>
+                <w:rFonts w:cs="BRH Devanagari Extra"/>
+                <w:color w:val="000000"/>
+                <w:szCs w:val="40"/>
+              </w:rPr>
+              <w:lastRenderedPageBreak/>
+              <w:t>37</w:t>
+            </w:r>
+            <w:r>
+              <w:rPr>
+                <w:rFonts w:ascii="BRH Devanagari Extra" w:hAnsi="BRH Devanagari Extra" w:cs="BRH Devanagari Extra"/>
+                <w:color w:val="000000"/>
+                <w:sz w:val="32"/>
+                <w:szCs w:val="40"/>
+              </w:rPr>
+              <w:t>)</w:t>
+            </w:r>
+            <w:r>
+              <w:rPr>
+                <w:rFonts w:ascii="BRH Devanagari Extra" w:hAnsi="BRH Devanagari Extra" w:cs="BRH Devanagari Extra"/>
+                <w:color w:val="000000"/>
+                <w:sz w:val="32"/>
+                <w:szCs w:val="40"/>
+              </w:rPr>
+              <w:tab/>
+            </w:r>
+            <w:r>
+              <w:rPr>
+                <w:rFonts w:cs="BRH Devanagari Extra"/>
+                <w:color w:val="000000"/>
+                <w:szCs w:val="40"/>
+              </w:rPr>
+              <w:t>2</w:t>
+            </w:r>
+            <w:r>
+              <w:rPr>
+                <w:rFonts w:ascii="BRH Devanagari Extra" w:hAnsi="BRH Devanagari Extra" w:cs="BRH Devanagari Extra"/>
+                <w:color w:val="000000"/>
+                <w:sz w:val="32"/>
+                <w:szCs w:val="40"/>
+              </w:rPr>
+              <w:t>.</w:t>
+            </w:r>
+            <w:r>
+              <w:rPr>
+                <w:rFonts w:cs="BRH Devanagari Extra"/>
+                <w:color w:val="000000"/>
+                <w:szCs w:val="40"/>
+              </w:rPr>
+              <w:t>5</w:t>
+            </w:r>
+            <w:r>
+              <w:rPr>
+                <w:rFonts w:ascii="BRH Devanagari Extra" w:hAnsi="BRH Devanagari Extra" w:cs="BRH Devanagari Extra"/>
+                <w:color w:val="000000"/>
+                <w:sz w:val="32"/>
+                <w:szCs w:val="40"/>
+              </w:rPr>
+              <w:t>.</w:t>
+            </w:r>
+            <w:r>
+              <w:rPr>
+                <w:rFonts w:cs="BRH Devanagari Extra"/>
+                <w:color w:val="000000"/>
+                <w:szCs w:val="40"/>
+              </w:rPr>
+              <w:t>3</w:t>
+            </w:r>
+            <w:r>
+              <w:rPr>
+                <w:rFonts w:ascii="BRH Devanagari Extra" w:hAnsi="BRH Devanagari Extra" w:cs="BRH Devanagari Extra"/>
+                <w:color w:val="000000"/>
+                <w:sz w:val="32"/>
+                <w:szCs w:val="40"/>
+              </w:rPr>
+              <w:t>.</w:t>
+            </w:r>
+            <w:r>
+              <w:rPr>
+                <w:rFonts w:cs="BRH Devanagari Extra"/>
+                <w:color w:val="000000"/>
+                <w:szCs w:val="40"/>
+              </w:rPr>
+              <w:t>5</w:t>
+            </w:r>
+            <w:r>
+              <w:rPr>
+                <w:rFonts w:ascii="BRH Devanagari Extra" w:hAnsi="BRH Devanagari Extra" w:cs="BRH Devanagari Extra"/>
+                <w:color w:val="000000"/>
+                <w:sz w:val="32"/>
+                <w:szCs w:val="40"/>
+              </w:rPr>
+              <w:t>(</w:t>
+            </w:r>
+            <w:r>
+              <w:rPr>
+                <w:rFonts w:cs="BRH Devanagari Extra"/>
+                <w:color w:val="000000"/>
+                <w:szCs w:val="40"/>
+              </w:rPr>
+              <w:t>33</w:t>
+            </w:r>
+            <w:r>
+              <w:rPr>
+                <w:rFonts w:ascii="BRH Devanagari Extra" w:hAnsi="BRH Devanagari Extra" w:cs="BRH Devanagari Extra"/>
+                <w:color w:val="000000"/>
+                <w:sz w:val="32"/>
+                <w:szCs w:val="40"/>
+              </w:rPr>
+              <w:t>)</w:t>
+            </w:r>
+            <w:proofErr w:type="gramStart"/>
+            <w:r>
+              <w:rPr>
+                <w:rFonts w:ascii="BRH Devanagari Extra" w:hAnsi="BRH Devanagari Extra" w:cs="BRH Devanagari Extra"/>
+                <w:color w:val="000000"/>
+                <w:sz w:val="32"/>
+                <w:szCs w:val="40"/>
+              </w:rPr>
+              <w:t>-  YuÉþsÉæÈ</w:t>
+            </w:r>
+            <w:proofErr w:type="gramEnd"/>
+            <w:r>
+              <w:rPr>
+                <w:rFonts w:ascii="BRH Devanagari Extra" w:hAnsi="BRH Devanagari Extra" w:cs="BRH Devanagari Extra"/>
+                <w:color w:val="000000"/>
+                <w:sz w:val="32"/>
+                <w:szCs w:val="40"/>
+              </w:rPr>
+              <w:t xml:space="preserve"> | UÉ</w:t>
+            </w:r>
+            <w:r>
+              <w:rPr>
+                <w:rFonts w:ascii="BRH Malayalam Extra" w:hAnsi="BRH Malayalam Extra" w:cs="BRH Devanagari Extra"/>
+                <w:color w:val="000000"/>
+                <w:szCs w:val="40"/>
+              </w:rPr>
+              <w:t>–</w:t>
             </w:r>
             <w:r>
               <w:rPr>
@@ -4563,218 +4272,7 @@
                 <w:sz w:val="32"/>
                 <w:szCs w:val="40"/>
               </w:rPr>
-              <w:t>xÉ(aqÉç) UÉÿ¤É</w:t>
-            </w:r>
-            <w:r>
-              <w:rPr>
-                <w:rFonts w:ascii="BRH Malayalam Extra" w:hAnsi="BRH Malayalam Extra" w:cs="BRH Devanagari Extra"/>
-                <w:color w:val="000000"/>
-                <w:szCs w:val="40"/>
-              </w:rPr>
-              <w:t>–</w:t>
-            </w:r>
-            <w:r>
-              <w:rPr>
-                <w:rFonts w:ascii="BRH Devanagari Extra" w:hAnsi="BRH Devanagari Extra" w:cs="BRH Devanagari Extra"/>
-                <w:color w:val="000000"/>
-                <w:sz w:val="32"/>
-                <w:szCs w:val="40"/>
-              </w:rPr>
-              <w:t>xÉqÉç YuÉþ</w:t>
-            </w:r>
-            <w:r>
-              <w:rPr>
-                <w:rFonts w:ascii="BRH Devanagari Extra" w:hAnsi="BRH Devanagari Extra" w:cs="BRH Devanagari Extra"/>
-                <w:color w:val="000000"/>
-                <w:sz w:val="32"/>
-                <w:szCs w:val="40"/>
-                <w:highlight w:val="green"/>
-              </w:rPr>
-              <w:t>sÉ</w:t>
-            </w:r>
-            <w:r>
-              <w:rPr>
-                <w:rFonts w:ascii="BRH Devanagari Extra" w:hAnsi="BRH Devanagari Extra" w:cs="BRH Devanagari Extra"/>
-                <w:color w:val="000000"/>
-                <w:sz w:val="32"/>
-                <w:szCs w:val="40"/>
-              </w:rPr>
-              <w:t>æÈ YuÉþ</w:t>
-            </w:r>
-            <w:r>
-              <w:rPr>
-                <w:rFonts w:ascii="BRH Devanagari Extra" w:hAnsi="BRH Devanagari Extra" w:cs="BRH Devanagari Extra"/>
-                <w:color w:val="000000"/>
-                <w:sz w:val="32"/>
-                <w:szCs w:val="40"/>
-                <w:highlight w:val="green"/>
-              </w:rPr>
-              <w:t>s</w:t>
-            </w:r>
-            <w:r>
-              <w:rPr>
-                <w:rFonts w:ascii="BRH Devanagari Extra" w:hAnsi="BRH Devanagari Extra" w:cs="BRH Devanagari Extra"/>
-                <w:color w:val="000000"/>
-                <w:sz w:val="32"/>
-                <w:szCs w:val="40"/>
-              </w:rPr>
-              <w:t xml:space="preserve">Éæ </w:t>
-            </w:r>
-            <w:r>
-              <w:rPr>
-                <w:rFonts w:ascii="BRH Devanagari Extra" w:hAnsi="BRH Devanagari Extra" w:cs="BRH Devanagari Extra"/>
-                <w:color w:val="000000"/>
-                <w:sz w:val="32"/>
-                <w:szCs w:val="40"/>
-                <w:highlight w:val="green"/>
-              </w:rPr>
-              <w:t>UÉ</w:t>
-            </w:r>
-            <w:r>
-              <w:rPr>
-                <w:rFonts w:ascii="BRH Devanagari Extra" w:hAnsi="BRH Devanagari Extra" w:cs="BRH Devanagari Extra"/>
-                <w:color w:val="000000"/>
-                <w:sz w:val="32"/>
-                <w:szCs w:val="40"/>
-              </w:rPr>
-              <w:t>¤É</w:t>
-            </w:r>
-            <w:r>
-              <w:rPr>
-                <w:rFonts w:ascii="BRH Malayalam Extra" w:hAnsi="BRH Malayalam Extra" w:cs="BRH Devanagari Extra"/>
-                <w:color w:val="000000"/>
-                <w:szCs w:val="40"/>
-              </w:rPr>
-              <w:t>–</w:t>
-            </w:r>
-            <w:r>
-              <w:rPr>
-                <w:rFonts w:ascii="BRH Devanagari Extra" w:hAnsi="BRH Devanagari Extra" w:cs="BRH Devanagari Extra"/>
-                <w:color w:val="000000"/>
-                <w:sz w:val="32"/>
-                <w:szCs w:val="40"/>
-              </w:rPr>
-              <w:t>xÉqÉç iÉiÉç iÉSè UÉÿ¤É</w:t>
-            </w:r>
-            <w:r>
-              <w:rPr>
-                <w:rFonts w:ascii="BRH Malayalam Extra" w:hAnsi="BRH Malayalam Extra" w:cs="BRH Devanagari Extra"/>
-                <w:color w:val="000000"/>
-                <w:szCs w:val="40"/>
-              </w:rPr>
-              <w:t>–</w:t>
-            </w:r>
-            <w:r>
-              <w:rPr>
-                <w:rFonts w:ascii="BRH Devanagari Extra" w:hAnsi="BRH Devanagari Extra" w:cs="BRH Devanagari Extra"/>
-                <w:color w:val="000000"/>
-                <w:sz w:val="32"/>
-                <w:szCs w:val="40"/>
-              </w:rPr>
-              <w:t>xÉqÉç YuÉþ</w:t>
-            </w:r>
-            <w:r>
-              <w:rPr>
-                <w:rFonts w:ascii="BRH Devanagari Extra" w:hAnsi="BRH Devanagari Extra" w:cs="BRH Devanagari Extra"/>
-                <w:color w:val="000000"/>
-                <w:sz w:val="32"/>
-                <w:szCs w:val="40"/>
-                <w:highlight w:val="green"/>
-              </w:rPr>
-              <w:t>s</w:t>
-            </w:r>
-            <w:r>
-              <w:rPr>
-                <w:rFonts w:ascii="BRH Devanagari Extra" w:hAnsi="BRH Devanagari Extra" w:cs="BRH Devanagari Extra"/>
-                <w:color w:val="000000"/>
-                <w:sz w:val="32"/>
-                <w:szCs w:val="40"/>
-                <w:highlight w:val="yellow"/>
-              </w:rPr>
-              <w:t>É</w:t>
-            </w:r>
-            <w:r>
-              <w:rPr>
-                <w:rFonts w:ascii="BRH Devanagari Extra" w:hAnsi="BRH Devanagari Extra" w:cs="BRH Devanagari Extra"/>
-                <w:color w:val="000000"/>
-                <w:sz w:val="32"/>
-                <w:szCs w:val="40"/>
-              </w:rPr>
-              <w:t>æÈ YuÉþ</w:t>
-            </w:r>
-            <w:r>
-              <w:rPr>
-                <w:rFonts w:ascii="BRH Devanagari Extra" w:hAnsi="BRH Devanagari Extra" w:cs="BRH Devanagari Extra"/>
-                <w:color w:val="000000"/>
-                <w:sz w:val="32"/>
-                <w:szCs w:val="40"/>
-                <w:highlight w:val="green"/>
-              </w:rPr>
-              <w:t>s</w:t>
-            </w:r>
-            <w:r>
-              <w:rPr>
-                <w:rFonts w:ascii="BRH Devanagari Extra" w:hAnsi="BRH Devanagari Extra" w:cs="BRH Devanagari Extra"/>
-                <w:color w:val="000000"/>
-                <w:sz w:val="32"/>
-                <w:szCs w:val="40"/>
-              </w:rPr>
-              <w:t>É</w:t>
-            </w:r>
-            <w:r>
-              <w:rPr>
-                <w:rFonts w:ascii="BRH Devanagari Extra" w:hAnsi="BRH Devanagari Extra" w:cs="BRH Devanagari Extra"/>
-                <w:color w:val="000000"/>
-                <w:sz w:val="32"/>
-                <w:szCs w:val="40"/>
-                <w:highlight w:val="yellow"/>
-              </w:rPr>
-              <w:t>æ</w:t>
-            </w:r>
-            <w:r>
-              <w:rPr>
-                <w:rFonts w:ascii="BRH Devanagari Extra" w:hAnsi="BRH Devanagari Extra" w:cs="BRH Devanagari Extra"/>
-                <w:color w:val="000000"/>
-                <w:sz w:val="32"/>
-                <w:szCs w:val="40"/>
-              </w:rPr>
-              <w:t xml:space="preserve"> </w:t>
-            </w:r>
-            <w:r>
-              <w:rPr>
-                <w:rFonts w:ascii="BRH Devanagari Extra" w:hAnsi="BRH Devanagari Extra" w:cs="BRH Devanagari Extra"/>
-                <w:color w:val="000000"/>
-                <w:sz w:val="32"/>
-                <w:szCs w:val="40"/>
-                <w:highlight w:val="green"/>
-              </w:rPr>
-              <w:t>UÉ</w:t>
-            </w:r>
-            <w:r>
-              <w:rPr>
-                <w:rFonts w:ascii="BRH Devanagari Extra" w:hAnsi="BRH Devanagari Extra" w:cs="BRH Devanagari Extra"/>
-                <w:color w:val="000000"/>
-                <w:sz w:val="32"/>
-                <w:szCs w:val="40"/>
-              </w:rPr>
-              <w:t>¤É</w:t>
-            </w:r>
-            <w:r>
-              <w:rPr>
-                <w:rFonts w:ascii="BRH Malayalam Extra" w:hAnsi="BRH Malayalam Extra" w:cs="BRH Devanagari Extra"/>
-                <w:color w:val="000000"/>
-                <w:szCs w:val="40"/>
-              </w:rPr>
-              <w:t>–</w:t>
-            </w:r>
-            <w:r>
-              <w:rPr>
-                <w:rFonts w:ascii="BRH Devanagari Extra" w:hAnsi="BRH Devanagari Extra" w:cs="BRH Devanagari Extra"/>
-                <w:color w:val="000000"/>
-                <w:sz w:val="32"/>
-                <w:szCs w:val="40"/>
-              </w:rPr>
-              <w:t xml:space="preserve">xÉqÉç iÉiÉç | </w:t>
+              <w:t xml:space="preserve">xÉqÉç | iÉiÉç | </w:t>
             </w:r>
           </w:p>
           <w:p>
@@ -4785,10 +4283,313 @@
               <w:adjustRightInd w:val="0"/>
               <w:spacing w:before="0" w:line="240" w:lineRule="auto"/>
               <w:rPr>
-                <w:rFonts w:cs="BRH Malayalam Extra"/>
+                <w:rFonts w:ascii="BRH Devanagari Extra" w:hAnsi="BRH Devanagari Extra" w:cs="BRH Devanagari Extra"/>
+                <w:color w:val="000000"/>
+                <w:sz w:val="32"/>
                 <w:szCs w:val="40"/>
               </w:rPr>
             </w:pPr>
+            <w:r>
+              <w:rPr>
+                <w:rFonts w:ascii="BRH Devanagari Extra" w:hAnsi="BRH Devanagari Extra" w:cs="BRH Devanagari Extra"/>
+                <w:color w:val="000000"/>
+                <w:sz w:val="32"/>
+                <w:szCs w:val="40"/>
+              </w:rPr>
+              <w:t>YuÉ</w:t>
+            </w:r>
+            <w:r>
+              <w:rPr>
+                <w:rFonts w:ascii="BRH Devanagari Extra" w:hAnsi="BRH Devanagari Extra" w:cs="BRH Devanagari Extra"/>
+                <w:color w:val="000000"/>
+                <w:sz w:val="32"/>
+                <w:szCs w:val="40"/>
+                <w:highlight w:val="green"/>
+              </w:rPr>
+              <w:t>þsÉæ UÉ</w:t>
+            </w:r>
+            <w:r>
+              <w:rPr>
+                <w:rFonts w:ascii="BRH Devanagari Extra" w:hAnsi="BRH Devanagari Extra" w:cs="BRH Devanagari Extra"/>
+                <w:color w:val="000000"/>
+                <w:sz w:val="32"/>
+                <w:szCs w:val="40"/>
+              </w:rPr>
+              <w:t>¤É</w:t>
+            </w:r>
+            <w:r>
+              <w:rPr>
+                <w:rFonts w:ascii="BRH Malayalam Extra" w:hAnsi="BRH Malayalam Extra" w:cs="BRH Devanagari Extra"/>
+                <w:color w:val="000000"/>
+                <w:szCs w:val="40"/>
+              </w:rPr>
+              <w:t>–</w:t>
+            </w:r>
+            <w:r>
+              <w:rPr>
+                <w:rFonts w:ascii="BRH Devanagari Extra" w:hAnsi="BRH Devanagari Extra" w:cs="BRH Devanagari Extra"/>
+                <w:color w:val="000000"/>
+                <w:sz w:val="32"/>
+                <w:szCs w:val="40"/>
+              </w:rPr>
+              <w:t>xÉ(aqÉç) UÉÿ¤É</w:t>
+            </w:r>
+            <w:r>
+              <w:rPr>
+                <w:rFonts w:ascii="BRH Malayalam Extra" w:hAnsi="BRH Malayalam Extra" w:cs="BRH Devanagari Extra"/>
+                <w:color w:val="000000"/>
+                <w:szCs w:val="40"/>
+              </w:rPr>
+              <w:t>–</w:t>
+            </w:r>
+            <w:r>
+              <w:rPr>
+                <w:rFonts w:ascii="BRH Devanagari Extra" w:hAnsi="BRH Devanagari Extra" w:cs="BRH Devanagari Extra"/>
+                <w:color w:val="000000"/>
+                <w:sz w:val="32"/>
+                <w:szCs w:val="40"/>
+              </w:rPr>
+              <w:t>xÉqÉç YuÉþ</w:t>
+            </w:r>
+            <w:r>
+              <w:rPr>
+                <w:rFonts w:ascii="BRH Devanagari Extra" w:hAnsi="BRH Devanagari Extra" w:cs="BRH Devanagari Extra"/>
+                <w:color w:val="000000"/>
+                <w:sz w:val="32"/>
+                <w:szCs w:val="40"/>
+              </w:rPr>
+              <w:t>sÉ</w:t>
+            </w:r>
+            <w:r>
+              <w:rPr>
+                <w:rFonts w:ascii="BRH Devanagari Extra" w:hAnsi="BRH Devanagari Extra" w:cs="BRH Devanagari Extra"/>
+                <w:color w:val="000000"/>
+                <w:sz w:val="32"/>
+                <w:szCs w:val="40"/>
+              </w:rPr>
+              <w:t>æ</w:t>
+            </w:r>
+            <w:r>
+              <w:rPr>
+                <w:rFonts w:ascii="BRH Malayalam Extra" w:hAnsi="BRH Malayalam Extra" w:cs="BRH Devanagari Extra"/>
+                <w:color w:val="000000"/>
+                <w:szCs w:val="40"/>
+              </w:rPr>
+              <w:t>–</w:t>
+            </w:r>
+            <w:r>
+              <w:rPr>
+                <w:rFonts w:ascii="BRH Devanagari Extra" w:hAnsi="BRH Devanagari Extra" w:cs="BRH Devanagari Extra"/>
+                <w:color w:val="000000"/>
+                <w:sz w:val="32"/>
+                <w:szCs w:val="40"/>
+              </w:rPr>
+              <w:t>È YuÉþ</w:t>
+            </w:r>
+            <w:r>
+              <w:rPr>
+                <w:rFonts w:ascii="BRH Devanagari Extra" w:hAnsi="BRH Devanagari Extra" w:cs="BRH Devanagari Extra"/>
+                <w:color w:val="000000"/>
+                <w:sz w:val="32"/>
+                <w:szCs w:val="40"/>
+                <w:highlight w:val="green"/>
+              </w:rPr>
+              <w:t>s</w:t>
+            </w:r>
+            <w:r>
+              <w:rPr>
+                <w:rFonts w:ascii="BRH Devanagari Extra" w:hAnsi="BRH Devanagari Extra" w:cs="BRH Devanagari Extra"/>
+                <w:color w:val="000000"/>
+                <w:sz w:val="32"/>
+                <w:szCs w:val="40"/>
+              </w:rPr>
+              <w:t xml:space="preserve">Éæ </w:t>
+            </w:r>
+            <w:r>
+              <w:rPr>
+                <w:rFonts w:ascii="BRH Devanagari Extra" w:hAnsi="BRH Devanagari Extra" w:cs="BRH Devanagari Extra"/>
+                <w:color w:val="000000"/>
+                <w:sz w:val="32"/>
+                <w:szCs w:val="40"/>
+                <w:highlight w:val="green"/>
+              </w:rPr>
+              <w:t>UÉ</w:t>
+            </w:r>
+            <w:r>
+              <w:rPr>
+                <w:rFonts w:ascii="BRH Devanagari Extra" w:hAnsi="BRH Devanagari Extra" w:cs="BRH Devanagari Extra"/>
+                <w:color w:val="000000"/>
+                <w:sz w:val="32"/>
+                <w:szCs w:val="40"/>
+              </w:rPr>
+              <w:t>¤É</w:t>
+            </w:r>
+            <w:r>
+              <w:rPr>
+                <w:rFonts w:ascii="BRH Malayalam Extra" w:hAnsi="BRH Malayalam Extra" w:cs="BRH Devanagari Extra"/>
+                <w:color w:val="000000"/>
+                <w:szCs w:val="40"/>
+              </w:rPr>
+              <w:t>–</w:t>
+            </w:r>
+            <w:r>
+              <w:rPr>
+                <w:rFonts w:ascii="BRH Devanagari Extra" w:hAnsi="BRH Devanagari Extra" w:cs="BRH Devanagari Extra"/>
+                <w:color w:val="000000"/>
+                <w:sz w:val="32"/>
+                <w:szCs w:val="40"/>
+              </w:rPr>
+              <w:t xml:space="preserve">xÉqÉç iÉiÉç iÉSè </w:t>
+            </w:r>
+          </w:p>
+          <w:p>
+            <w:pPr>
+              <w:widowControl w:val="0"/>
+              <w:autoSpaceDE w:val="0"/>
+              <w:autoSpaceDN w:val="0"/>
+              <w:adjustRightInd w:val="0"/>
+              <w:spacing w:before="0" w:line="240" w:lineRule="auto"/>
+              <w:rPr>
+                <w:rFonts w:cs="BRH Devanagari Extra"/>
+                <w:color w:val="000000"/>
+                <w:szCs w:val="40"/>
+              </w:rPr>
+            </w:pPr>
+            <w:r>
+              <w:rPr>
+                <w:rFonts w:ascii="BRH Devanagari Extra" w:hAnsi="BRH Devanagari Extra" w:cs="BRH Devanagari Extra"/>
+                <w:color w:val="000000"/>
+                <w:sz w:val="32"/>
+                <w:szCs w:val="40"/>
+              </w:rPr>
+              <w:t>UÉÿ¤É</w:t>
+            </w:r>
+            <w:r>
+              <w:rPr>
+                <w:rFonts w:ascii="BRH Malayalam Extra" w:hAnsi="BRH Malayalam Extra" w:cs="BRH Devanagari Extra"/>
+                <w:color w:val="000000"/>
+                <w:szCs w:val="40"/>
+              </w:rPr>
+              <w:t>–</w:t>
+            </w:r>
+            <w:r>
+              <w:rPr>
+                <w:rFonts w:ascii="BRH Devanagari Extra" w:hAnsi="BRH Devanagari Extra" w:cs="BRH Devanagari Extra"/>
+                <w:color w:val="000000"/>
+                <w:sz w:val="32"/>
+                <w:szCs w:val="40"/>
+              </w:rPr>
+              <w:t>xÉqÉç YuÉþ</w:t>
+            </w:r>
+            <w:r>
+              <w:rPr>
+                <w:rFonts w:ascii="BRH Devanagari Extra" w:hAnsi="BRH Devanagari Extra" w:cs="BRH Devanagari Extra"/>
+                <w:color w:val="000000"/>
+                <w:sz w:val="32"/>
+                <w:szCs w:val="40"/>
+              </w:rPr>
+              <w:t>sÉ</w:t>
+            </w:r>
+            <w:r>
+              <w:rPr>
+                <w:rFonts w:ascii="BRH Malayalam Extra" w:hAnsi="BRH Malayalam Extra" w:cs="BRH Devanagari Extra"/>
+                <w:color w:val="000000"/>
+                <w:szCs w:val="40"/>
+              </w:rPr>
+              <w:t>–</w:t>
+            </w:r>
+            <w:r>
+              <w:rPr>
+                <w:rFonts w:ascii="BRH Devanagari Extra" w:hAnsi="BRH Devanagari Extra" w:cs="BRH Devanagari Extra"/>
+                <w:color w:val="000000"/>
+                <w:sz w:val="32"/>
+                <w:szCs w:val="40"/>
+              </w:rPr>
+              <w:t>æ</w:t>
+            </w:r>
+            <w:r>
+              <w:rPr>
+                <w:rFonts w:ascii="BRH Devanagari Extra" w:hAnsi="BRH Devanagari Extra" w:cs="BRH Devanagari Extra"/>
+                <w:color w:val="000000"/>
+                <w:sz w:val="32"/>
+                <w:szCs w:val="40"/>
+              </w:rPr>
+              <w:t>È YuÉþ</w:t>
+            </w:r>
+            <w:r>
+              <w:rPr>
+                <w:rFonts w:ascii="BRH Devanagari Extra" w:hAnsi="BRH Devanagari Extra" w:cs="BRH Devanagari Extra"/>
+                <w:color w:val="000000"/>
+                <w:sz w:val="32"/>
+                <w:szCs w:val="40"/>
+                <w:highlight w:val="green"/>
+              </w:rPr>
+              <w:t>s</w:t>
+            </w:r>
+            <w:r>
+              <w:rPr>
+                <w:rFonts w:ascii="BRH Devanagari Extra" w:hAnsi="BRH Devanagari Extra" w:cs="BRH Devanagari Extra"/>
+                <w:color w:val="000000"/>
+                <w:sz w:val="32"/>
+                <w:szCs w:val="40"/>
+              </w:rPr>
+              <w:t>É</w:t>
+            </w:r>
+            <w:r>
+              <w:rPr>
+                <w:rFonts w:ascii="BRH Devanagari Extra" w:hAnsi="BRH Devanagari Extra" w:cs="BRH Devanagari Extra"/>
+                <w:color w:val="000000"/>
+                <w:sz w:val="32"/>
+                <w:szCs w:val="40"/>
+                <w:highlight w:val="yellow"/>
+              </w:rPr>
+              <w:t>æ</w:t>
+            </w:r>
+            <w:r>
+              <w:rPr>
+                <w:rFonts w:ascii="BRH Devanagari Extra" w:hAnsi="BRH Devanagari Extra" w:cs="BRH Devanagari Extra"/>
+                <w:color w:val="000000"/>
+                <w:sz w:val="32"/>
+                <w:szCs w:val="40"/>
+              </w:rPr>
+              <w:t xml:space="preserve"> </w:t>
+            </w:r>
+            <w:r>
+              <w:rPr>
+                <w:rFonts w:ascii="BRH Devanagari Extra" w:hAnsi="BRH Devanagari Extra" w:cs="BRH Devanagari Extra"/>
+                <w:color w:val="000000"/>
+                <w:sz w:val="32"/>
+                <w:szCs w:val="40"/>
+                <w:highlight w:val="green"/>
+              </w:rPr>
+              <w:t>UÉ</w:t>
+            </w:r>
+            <w:r>
+              <w:rPr>
+                <w:rFonts w:ascii="BRH Devanagari Extra" w:hAnsi="BRH Devanagari Extra" w:cs="BRH Devanagari Extra"/>
+                <w:color w:val="000000"/>
+                <w:sz w:val="32"/>
+                <w:szCs w:val="40"/>
+              </w:rPr>
+              <w:t>¤É</w:t>
+            </w:r>
+            <w:r>
+              <w:rPr>
+                <w:rFonts w:ascii="BRH Malayalam Extra" w:hAnsi="BRH Malayalam Extra" w:cs="BRH Devanagari Extra"/>
+                <w:color w:val="000000"/>
+                <w:szCs w:val="40"/>
+              </w:rPr>
+              <w:t>–</w:t>
+            </w:r>
+            <w:r>
+              <w:rPr>
+                <w:rFonts w:ascii="BRH Devanagari Extra" w:hAnsi="BRH Devanagari Extra" w:cs="BRH Devanagari Extra"/>
+                <w:color w:val="000000"/>
+                <w:sz w:val="32"/>
+                <w:szCs w:val="40"/>
+              </w:rPr>
+              <w:t xml:space="preserve">xÉqÉç iÉiÉç | </w:t>
+            </w:r>
           </w:p>
         </w:tc>
       </w:tr>
@@ -4930,8 +4731,19 @@
                 <w:sz w:val="32"/>
                 <w:szCs w:val="40"/>
               </w:rPr>
-              <w:t>)-  L</w:t>
-            </w:r>
+              <w:t>)</w:t>
+            </w:r>
+            <w:proofErr w:type="gramStart"/>
+            <w:r>
+              <w:rPr>
+                <w:rFonts w:ascii="BRH Devanagari Extra" w:hAnsi="BRH Devanagari Extra" w:cs="BRH Devanagari Extra"/>
+                <w:color w:val="000000"/>
+                <w:sz w:val="32"/>
+                <w:szCs w:val="40"/>
+              </w:rPr>
+              <w:t>-  L</w:t>
+            </w:r>
+            <w:proofErr w:type="gramEnd"/>
             <w:r>
               <w:rPr>
                 <w:rFonts w:ascii="BRH Malayalam Extra" w:hAnsi="BRH Malayalam Extra" w:cs="BRH Devanagari Extra"/>
@@ -5556,8 +5368,19 @@
                 <w:sz w:val="32"/>
                 <w:szCs w:val="40"/>
               </w:rPr>
-              <w:t>)-  rÉ</w:t>
-            </w:r>
+              <w:t>)</w:t>
+            </w:r>
+            <w:proofErr w:type="gramStart"/>
+            <w:r>
+              <w:rPr>
+                <w:rFonts w:ascii="BRH Devanagari Extra" w:hAnsi="BRH Devanagari Extra" w:cs="BRH Devanagari Extra"/>
+                <w:color w:val="000000"/>
+                <w:sz w:val="32"/>
+                <w:szCs w:val="40"/>
+              </w:rPr>
+              <w:t>-  rÉ</w:t>
+            </w:r>
+            <w:proofErr w:type="gramEnd"/>
             <w:r>
               <w:rPr>
                 <w:rFonts w:ascii="BRH Malayalam Extra" w:hAnsi="BRH Malayalam Extra" w:cs="BRH Devanagari Extra"/>
@@ -6007,7 +5830,27 @@
                 <w:sz w:val="32"/>
                 <w:szCs w:val="40"/>
               </w:rPr>
-              <w:t>)-  µÉÈ</w:t>
+              <w:t>)</w:t>
+            </w:r>
+            <w:proofErr w:type="gramStart"/>
+            <w:r>
+              <w:rPr>
+                <w:rFonts w:ascii="BRH Devanagari Extra" w:hAnsi="BRH Devanagari Extra" w:cs="BRH Devanagari Extra"/>
+                <w:color w:val="000000"/>
+                <w:sz w:val="32"/>
+                <w:szCs w:val="40"/>
+              </w:rPr>
+              <w:t>-  µ</w:t>
+            </w:r>
+            <w:proofErr w:type="gramEnd"/>
+            <w:r>
+              <w:rPr>
+                <w:rFonts w:ascii="BRH Devanagari Extra" w:hAnsi="BRH Devanagari Extra" w:cs="BRH Devanagari Extra"/>
+                <w:color w:val="000000"/>
+                <w:sz w:val="32"/>
+                <w:szCs w:val="40"/>
+              </w:rPr>
+              <w:t>ÉÈ</w:t>
             </w:r>
             <w:r>
               <w:rPr>
@@ -6205,17 +6048,7 @@
                 <w:sz w:val="32"/>
                 <w:szCs w:val="40"/>
               </w:rPr>
-              <w:t xml:space="preserve"> </w:t>
-            </w:r>
-            <w:r>
-              <w:rPr>
-                <w:rFonts w:ascii="BRH Devanagari Extra" w:hAnsi="BRH Devanagari Extra" w:cs="BRH Devanagari Extra"/>
-                <w:color w:val="000000"/>
-                <w:sz w:val="32"/>
-                <w:szCs w:val="40"/>
-              </w:rPr>
-              <w:lastRenderedPageBreak/>
-              <w:t>µÉÈ</w:t>
+              <w:t xml:space="preserve"> µÉÈ</w:t>
             </w:r>
             <w:r>
               <w:rPr>
@@ -6377,7 +6210,27 @@
                 <w:sz w:val="32"/>
                 <w:szCs w:val="40"/>
               </w:rPr>
-              <w:t>)-  µÉÈ</w:t>
+              <w:t>)</w:t>
+            </w:r>
+            <w:proofErr w:type="gramStart"/>
+            <w:r>
+              <w:rPr>
+                <w:rFonts w:ascii="BRH Devanagari" w:hAnsi="BRH Devanagari" w:cs="BRH Devanagari"/>
+                <w:color w:val="000000"/>
+                <w:sz w:val="32"/>
+                <w:szCs w:val="40"/>
+              </w:rPr>
+              <w:t>-  µ</w:t>
+            </w:r>
+            <w:proofErr w:type="gramEnd"/>
+            <w:r>
+              <w:rPr>
+                <w:rFonts w:ascii="BRH Devanagari" w:hAnsi="BRH Devanagari" w:cs="BRH Devanagari"/>
+                <w:color w:val="000000"/>
+                <w:sz w:val="32"/>
+                <w:szCs w:val="40"/>
+              </w:rPr>
+              <w:t>ÉÈ</w:t>
             </w:r>
             <w:r>
               <w:rPr>
@@ -6504,7 +6357,6 @@
                 <w:color w:val="000000"/>
                 <w:szCs w:val="40"/>
               </w:rPr>
-              <w:lastRenderedPageBreak/>
               <w:t>45</w:t>
             </w:r>
             <w:r>
@@ -6608,8 +6460,19 @@
                 <w:sz w:val="32"/>
                 <w:szCs w:val="40"/>
               </w:rPr>
-              <w:t>)-  L</w:t>
-            </w:r>
+              <w:t>)</w:t>
+            </w:r>
+            <w:proofErr w:type="gramStart"/>
+            <w:r>
+              <w:rPr>
+                <w:rFonts w:ascii="BRH Devanagari Extra" w:hAnsi="BRH Devanagari Extra" w:cs="BRH Devanagari Extra"/>
+                <w:color w:val="000000"/>
+                <w:sz w:val="32"/>
+                <w:szCs w:val="40"/>
+              </w:rPr>
+              <w:t>-  L</w:t>
+            </w:r>
+            <w:proofErr w:type="gramEnd"/>
             <w:r>
               <w:rPr>
                 <w:rFonts w:ascii="BRH Malayalam Extra" w:hAnsi="BRH Malayalam Extra" w:cs="BRH Devanagari Extra"/>
@@ -7219,8 +7082,19 @@
                 <w:sz w:val="32"/>
                 <w:szCs w:val="40"/>
               </w:rPr>
-              <w:t>)-  rÉ</w:t>
-            </w:r>
+              <w:t>)</w:t>
+            </w:r>
+            <w:proofErr w:type="gramStart"/>
+            <w:r>
+              <w:rPr>
+                <w:rFonts w:ascii="BRH Devanagari Extra" w:hAnsi="BRH Devanagari Extra" w:cs="BRH Devanagari Extra"/>
+                <w:color w:val="000000"/>
+                <w:sz w:val="32"/>
+                <w:szCs w:val="40"/>
+              </w:rPr>
+              <w:t>-  rÉ</w:t>
+            </w:r>
+            <w:proofErr w:type="gramEnd"/>
             <w:r>
               <w:rPr>
                 <w:rFonts w:ascii="BRH Malayalam Extra" w:hAnsi="BRH Malayalam Extra" w:cs="BRH Devanagari Extra"/>
@@ -7689,7 +7563,27 @@
                 <w:sz w:val="32"/>
                 <w:szCs w:val="40"/>
               </w:rPr>
-              <w:t>)-  µÉÈ</w:t>
+              <w:t>)</w:t>
+            </w:r>
+            <w:proofErr w:type="gramStart"/>
+            <w:r>
+              <w:rPr>
+                <w:rFonts w:ascii="BRH Devanagari Extra" w:hAnsi="BRH Devanagari Extra" w:cs="BRH Devanagari Extra"/>
+                <w:color w:val="000000"/>
+                <w:sz w:val="32"/>
+                <w:szCs w:val="40"/>
+              </w:rPr>
+              <w:t>-  µ</w:t>
+            </w:r>
+            <w:proofErr w:type="gramEnd"/>
+            <w:r>
+              <w:rPr>
+                <w:rFonts w:ascii="BRH Devanagari Extra" w:hAnsi="BRH Devanagari Extra" w:cs="BRH Devanagari Extra"/>
+                <w:color w:val="000000"/>
+                <w:sz w:val="32"/>
+                <w:szCs w:val="40"/>
+              </w:rPr>
+              <w:t>ÉÈ</w:t>
             </w:r>
             <w:r>
               <w:rPr>
@@ -7895,17 +7789,7 @@
                 <w:sz w:val="32"/>
                 <w:szCs w:val="40"/>
               </w:rPr>
-              <w:t xml:space="preserve"> </w:t>
-            </w:r>
-            <w:r>
-              <w:rPr>
-                <w:rFonts w:ascii="BRH Devanagari Extra" w:hAnsi="BRH Devanagari Extra" w:cs="BRH Devanagari Extra"/>
-                <w:color w:val="000000"/>
-                <w:sz w:val="32"/>
-                <w:szCs w:val="40"/>
-              </w:rPr>
-              <w:lastRenderedPageBreak/>
-              <w:t>µÉÈ</w:t>
+              <w:t xml:space="preserve"> µÉÈ</w:t>
             </w:r>
             <w:r>
               <w:rPr>
@@ -8086,7 +7970,27 @@
                 <w:sz w:val="32"/>
                 <w:szCs w:val="40"/>
               </w:rPr>
-              <w:t>)-  µÉÈ</w:t>
+              <w:t>)</w:t>
+            </w:r>
+            <w:proofErr w:type="gramStart"/>
+            <w:r>
+              <w:rPr>
+                <w:rFonts w:ascii="BRH Devanagari" w:hAnsi="BRH Devanagari" w:cs="BRH Devanagari"/>
+                <w:color w:val="000000"/>
+                <w:sz w:val="32"/>
+                <w:szCs w:val="40"/>
+              </w:rPr>
+              <w:t>-  µ</w:t>
+            </w:r>
+            <w:proofErr w:type="gramEnd"/>
+            <w:r>
+              <w:rPr>
+                <w:rFonts w:ascii="BRH Devanagari" w:hAnsi="BRH Devanagari" w:cs="BRH Devanagari"/>
+                <w:color w:val="000000"/>
+                <w:sz w:val="32"/>
+                <w:szCs w:val="40"/>
+              </w:rPr>
+              <w:t>ÉÈ</w:t>
             </w:r>
             <w:r>
               <w:rPr>
@@ -8332,7 +8236,27 @@
                 <w:sz w:val="32"/>
                 <w:szCs w:val="40"/>
               </w:rPr>
-              <w:t>)-  AÉ | mrÉÉ</w:t>
+              <w:t>)</w:t>
+            </w:r>
+            <w:proofErr w:type="gramStart"/>
+            <w:r>
+              <w:rPr>
+                <w:rFonts w:ascii="BRH Devanagari Extra" w:hAnsi="BRH Devanagari Extra" w:cs="BRH Devanagari Extra"/>
+                <w:color w:val="000000"/>
+                <w:sz w:val="32"/>
+                <w:szCs w:val="40"/>
+              </w:rPr>
+              <w:t>-  AÉ</w:t>
+            </w:r>
+            <w:proofErr w:type="gramEnd"/>
+            <w:r>
+              <w:rPr>
+                <w:rFonts w:ascii="BRH Devanagari Extra" w:hAnsi="BRH Devanagari Extra" w:cs="BRH Devanagari Extra"/>
+                <w:color w:val="000000"/>
+                <w:sz w:val="32"/>
+                <w:szCs w:val="40"/>
+              </w:rPr>
+              <w:t xml:space="preserve"> | mrÉÉ</w:t>
             </w:r>
             <w:r>
               <w:rPr>
@@ -8876,8 +8800,19 @@
                 <w:sz w:val="32"/>
                 <w:szCs w:val="40"/>
               </w:rPr>
-              <w:t>)-  mrÉÉ</w:t>
-            </w:r>
+              <w:t>)</w:t>
+            </w:r>
+            <w:proofErr w:type="gramStart"/>
+            <w:r>
+              <w:rPr>
+                <w:rFonts w:ascii="BRH Devanagari Extra" w:hAnsi="BRH Devanagari Extra" w:cs="BRH Devanagari Extra"/>
+                <w:color w:val="000000"/>
+                <w:sz w:val="32"/>
+                <w:szCs w:val="40"/>
+              </w:rPr>
+              <w:t>-  mrÉÉ</w:t>
+            </w:r>
+            <w:proofErr w:type="gramEnd"/>
             <w:r>
               <w:rPr>
                 <w:rFonts w:ascii="BRH Malayalam Extra" w:hAnsi="BRH Malayalam Extra" w:cs="BRH Devanagari Extra"/>
@@ -9711,8 +9646,19 @@
                 <w:sz w:val="32"/>
                 <w:szCs w:val="40"/>
               </w:rPr>
-              <w:t>)-  xÉÉ</w:t>
-            </w:r>
+              <w:t>)</w:t>
+            </w:r>
+            <w:proofErr w:type="gramStart"/>
+            <w:r>
+              <w:rPr>
+                <w:rFonts w:ascii="BRH Devanagari Extra" w:hAnsi="BRH Devanagari Extra" w:cs="BRH Devanagari Extra"/>
+                <w:color w:val="000000"/>
+                <w:sz w:val="32"/>
+                <w:szCs w:val="40"/>
+              </w:rPr>
+              <w:t>-  xÉÉ</w:t>
+            </w:r>
+            <w:proofErr w:type="gramEnd"/>
             <w:r>
               <w:rPr>
                 <w:rFonts w:ascii="BRH Malayalam Extra" w:hAnsi="BRH Malayalam Extra" w:cs="BRH Devanagari Extra"/>
@@ -10389,7 +10335,6 @@
                 <w:color w:val="000000"/>
                 <w:szCs w:val="40"/>
               </w:rPr>
-              <w:lastRenderedPageBreak/>
               <w:t>18</w:t>
             </w:r>
             <w:r>
@@ -10493,8 +10438,19 @@
                 <w:sz w:val="32"/>
                 <w:szCs w:val="40"/>
               </w:rPr>
-              <w:t>)-  xÉÉ</w:t>
-            </w:r>
+              <w:t>)</w:t>
+            </w:r>
+            <w:proofErr w:type="gramStart"/>
+            <w:r>
+              <w:rPr>
+                <w:rFonts w:ascii="BRH Devanagari Extra" w:hAnsi="BRH Devanagari Extra" w:cs="BRH Devanagari Extra"/>
+                <w:color w:val="000000"/>
+                <w:sz w:val="32"/>
+                <w:szCs w:val="40"/>
+              </w:rPr>
+              <w:t>-  xÉÉ</w:t>
+            </w:r>
+            <w:proofErr w:type="gramEnd"/>
             <w:r>
               <w:rPr>
                 <w:rFonts w:ascii="BRH Malayalam Extra" w:hAnsi="BRH Malayalam Extra" w:cs="BRH Devanagari Extra"/>
@@ -10782,7 +10738,6 @@
                 <w:color w:val="000000"/>
                 <w:szCs w:val="40"/>
               </w:rPr>
-              <w:lastRenderedPageBreak/>
               <w:t>15</w:t>
             </w:r>
             <w:r>
@@ -10886,7 +10841,27 @@
                 <w:sz w:val="32"/>
                 <w:szCs w:val="40"/>
               </w:rPr>
-              <w:t>)-  AÉ | mrÉÉ</w:t>
+              <w:t>)</w:t>
+            </w:r>
+            <w:proofErr w:type="gramStart"/>
+            <w:r>
+              <w:rPr>
+                <w:rFonts w:ascii="BRH Devanagari Extra" w:hAnsi="BRH Devanagari Extra" w:cs="BRH Devanagari Extra"/>
+                <w:color w:val="000000"/>
+                <w:sz w:val="32"/>
+                <w:szCs w:val="40"/>
+              </w:rPr>
+              <w:t>-  AÉ</w:t>
+            </w:r>
+            <w:proofErr w:type="gramEnd"/>
+            <w:r>
+              <w:rPr>
+                <w:rFonts w:ascii="BRH Devanagari Extra" w:hAnsi="BRH Devanagari Extra" w:cs="BRH Devanagari Extra"/>
+                <w:color w:val="000000"/>
+                <w:sz w:val="32"/>
+                <w:szCs w:val="40"/>
+              </w:rPr>
+              <w:t xml:space="preserve"> | mrÉÉ</w:t>
             </w:r>
             <w:r>
               <w:rPr>
@@ -11381,8 +11356,19 @@
                 <w:sz w:val="32"/>
                 <w:szCs w:val="40"/>
               </w:rPr>
-              <w:t>)-  mrÉÉ</w:t>
-            </w:r>
+              <w:t>)</w:t>
+            </w:r>
+            <w:proofErr w:type="gramStart"/>
+            <w:r>
+              <w:rPr>
+                <w:rFonts w:ascii="BRH Devanagari Extra" w:hAnsi="BRH Devanagari Extra" w:cs="BRH Devanagari Extra"/>
+                <w:color w:val="000000"/>
+                <w:sz w:val="32"/>
+                <w:szCs w:val="40"/>
+              </w:rPr>
+              <w:t>-  mrÉÉ</w:t>
+            </w:r>
+            <w:proofErr w:type="gramEnd"/>
             <w:r>
               <w:rPr>
                 <w:rFonts w:ascii="BRH Malayalam Extra" w:hAnsi="BRH Malayalam Extra" w:cs="BRH Devanagari Extra"/>
@@ -11931,16 +11917,7 @@
                 <w:sz w:val="32"/>
                 <w:szCs w:val="40"/>
               </w:rPr>
-              <w:t>þ</w:t>
-            </w:r>
-            <w:r>
-              <w:rPr>
-                <w:rFonts w:ascii="BRH Devanagari Extra" w:hAnsi="BRH Devanagari Extra" w:cs="BRH Devanagari Extra"/>
-                <w:color w:val="000000"/>
-                <w:sz w:val="32"/>
-                <w:szCs w:val="40"/>
-              </w:rPr>
-              <w:t xml:space="preserve">lÉ </w:t>
+              <w:t xml:space="preserve">þlÉ </w:t>
             </w:r>
             <w:r>
               <w:rPr>
@@ -12168,8 +12145,19 @@
                 <w:sz w:val="32"/>
                 <w:szCs w:val="40"/>
               </w:rPr>
-              <w:t>)-  xÉÉ</w:t>
-            </w:r>
+              <w:t>)</w:t>
+            </w:r>
+            <w:proofErr w:type="gramStart"/>
+            <w:r>
+              <w:rPr>
+                <w:rFonts w:ascii="BRH Devanagari Extra" w:hAnsi="BRH Devanagari Extra" w:cs="BRH Devanagari Extra"/>
+                <w:color w:val="000000"/>
+                <w:sz w:val="32"/>
+                <w:szCs w:val="40"/>
+              </w:rPr>
+              <w:t>-  xÉÉ</w:t>
+            </w:r>
+            <w:proofErr w:type="gramEnd"/>
             <w:r>
               <w:rPr>
                 <w:rFonts w:ascii="BRH Malayalam Extra" w:hAnsi="BRH Malayalam Extra" w:cs="BRH Devanagari Extra"/>
@@ -12782,7 +12770,6 @@
                 <w:color w:val="000000"/>
                 <w:szCs w:val="40"/>
               </w:rPr>
-              <w:lastRenderedPageBreak/>
               <w:t>18</w:t>
             </w:r>
             <w:r>
@@ -12886,8 +12873,19 @@
                 <w:sz w:val="32"/>
                 <w:szCs w:val="40"/>
               </w:rPr>
-              <w:t>)-  xÉÉ</w:t>
-            </w:r>
+              <w:t>)</w:t>
+            </w:r>
+            <w:proofErr w:type="gramStart"/>
+            <w:r>
+              <w:rPr>
+                <w:rFonts w:ascii="BRH Devanagari Extra" w:hAnsi="BRH Devanagari Extra" w:cs="BRH Devanagari Extra"/>
+                <w:color w:val="000000"/>
+                <w:sz w:val="32"/>
+                <w:szCs w:val="40"/>
+              </w:rPr>
+              <w:t>-  xÉÉ</w:t>
+            </w:r>
+            <w:proofErr w:type="gramEnd"/>
             <w:r>
               <w:rPr>
                 <w:rFonts w:ascii="BRH Malayalam Extra" w:hAnsi="BRH Malayalam Extra" w:cs="BRH Devanagari Extra"/>
@@ -13258,7 +13256,27 @@
                 <w:sz w:val="32"/>
                 <w:szCs w:val="40"/>
               </w:rPr>
-              <w:t>)-  mÉëxÉÑþiÉÈ | iÉåwÉÉÿqÉç | qÉæ</w:t>
+              <w:t>)</w:t>
+            </w:r>
+            <w:proofErr w:type="gramStart"/>
+            <w:r>
+              <w:rPr>
+                <w:rFonts w:ascii="BRH Devanagari Extra" w:hAnsi="BRH Devanagari Extra" w:cs="BRH Devanagari Extra"/>
+                <w:color w:val="000000"/>
+                <w:sz w:val="32"/>
+                <w:szCs w:val="40"/>
+              </w:rPr>
+              <w:t>-  mÉëxÉÑþiÉÈ</w:t>
+            </w:r>
+            <w:proofErr w:type="gramEnd"/>
+            <w:r>
+              <w:rPr>
+                <w:rFonts w:ascii="BRH Devanagari Extra" w:hAnsi="BRH Devanagari Extra" w:cs="BRH Devanagari Extra"/>
+                <w:color w:val="000000"/>
+                <w:sz w:val="32"/>
+                <w:szCs w:val="40"/>
+              </w:rPr>
+              <w:t xml:space="preserve"> | iÉåwÉÉÿqÉç | qÉæ</w:t>
             </w:r>
             <w:r>
               <w:rPr>
@@ -13739,7 +13757,27 @@
                 <w:sz w:val="32"/>
                 <w:szCs w:val="40"/>
               </w:rPr>
-              <w:t>)-  iÉåwÉÉÿqÉç | qÉæ</w:t>
+              <w:t>)</w:t>
+            </w:r>
+            <w:proofErr w:type="gramStart"/>
+            <w:r>
+              <w:rPr>
+                <w:rFonts w:ascii="BRH Devanagari Extra" w:hAnsi="BRH Devanagari Extra" w:cs="BRH Devanagari Extra"/>
+                <w:color w:val="000000"/>
+                <w:sz w:val="32"/>
+                <w:szCs w:val="40"/>
+              </w:rPr>
+              <w:t>-  iÉåwÉÉÿqÉç</w:t>
+            </w:r>
+            <w:proofErr w:type="gramEnd"/>
+            <w:r>
+              <w:rPr>
+                <w:rFonts w:ascii="BRH Devanagari Extra" w:hAnsi="BRH Devanagari Extra" w:cs="BRH Devanagari Extra"/>
+                <w:color w:val="000000"/>
+                <w:sz w:val="32"/>
+                <w:szCs w:val="40"/>
+              </w:rPr>
+              <w:t xml:space="preserve"> | qÉæ</w:t>
             </w:r>
             <w:r>
               <w:rPr>
@@ -14283,8 +14321,19 @@
                 <w:sz w:val="32"/>
                 <w:szCs w:val="40"/>
               </w:rPr>
-              <w:t>)-  qÉæ</w:t>
-            </w:r>
+              <w:t>)</w:t>
+            </w:r>
+            <w:proofErr w:type="gramStart"/>
+            <w:r>
+              <w:rPr>
+                <w:rFonts w:ascii="BRH Devanagari Extra" w:hAnsi="BRH Devanagari Extra" w:cs="BRH Devanagari Extra"/>
+                <w:color w:val="000000"/>
+                <w:sz w:val="32"/>
+                <w:szCs w:val="40"/>
+              </w:rPr>
+              <w:t>-  qÉæ</w:t>
+            </w:r>
+            <w:proofErr w:type="gramEnd"/>
             <w:r>
               <w:rPr>
                 <w:rFonts w:ascii="BRH Malayalam Extra" w:hAnsi="BRH Malayalam Extra" w:cs="BRH Devanagari Extra"/>
@@ -14953,8 +15002,19 @@
                 <w:sz w:val="32"/>
                 <w:szCs w:val="40"/>
               </w:rPr>
-              <w:t>)-  qÉæ</w:t>
-            </w:r>
+              <w:t>)</w:t>
+            </w:r>
+            <w:proofErr w:type="gramStart"/>
+            <w:r>
+              <w:rPr>
+                <w:rFonts w:ascii="BRH Devanagari Extra" w:hAnsi="BRH Devanagari Extra" w:cs="BRH Devanagari Extra"/>
+                <w:color w:val="000000"/>
+                <w:sz w:val="32"/>
+                <w:szCs w:val="40"/>
+              </w:rPr>
+              <w:t>-  qÉæ</w:t>
+            </w:r>
+            <w:proofErr w:type="gramEnd"/>
             <w:r>
               <w:rPr>
                 <w:rFonts w:ascii="BRH Malayalam Extra" w:hAnsi="BRH Malayalam Extra" w:cs="BRH Devanagari Extra"/>
@@ -15270,7 +15330,27 @@
                 <w:sz w:val="32"/>
                 <w:szCs w:val="40"/>
               </w:rPr>
-              <w:t>)-  mÉëxÉÑþiÉÈ | iÉåwÉÉÿqÉç | qÉæ</w:t>
+              <w:t>)</w:t>
+            </w:r>
+            <w:proofErr w:type="gramStart"/>
+            <w:r>
+              <w:rPr>
+                <w:rFonts w:ascii="BRH Devanagari Extra" w:hAnsi="BRH Devanagari Extra" w:cs="BRH Devanagari Extra"/>
+                <w:color w:val="000000"/>
+                <w:sz w:val="32"/>
+                <w:szCs w:val="40"/>
+              </w:rPr>
+              <w:t>-  mÉëxÉÑþiÉÈ</w:t>
+            </w:r>
+            <w:proofErr w:type="gramEnd"/>
+            <w:r>
+              <w:rPr>
+                <w:rFonts w:ascii="BRH Devanagari Extra" w:hAnsi="BRH Devanagari Extra" w:cs="BRH Devanagari Extra"/>
+                <w:color w:val="000000"/>
+                <w:sz w:val="32"/>
+                <w:szCs w:val="40"/>
+              </w:rPr>
+              <w:t xml:space="preserve"> | iÉåwÉÉÿqÉç | qÉæ</w:t>
             </w:r>
             <w:r>
               <w:rPr>
@@ -15754,7 +15834,27 @@
                 <w:sz w:val="32"/>
                 <w:szCs w:val="40"/>
               </w:rPr>
-              <w:t>)-  iÉåwÉÉÿqÉç | qÉæ</w:t>
+              <w:t>)</w:t>
+            </w:r>
+            <w:proofErr w:type="gramStart"/>
+            <w:r>
+              <w:rPr>
+                <w:rFonts w:ascii="BRH Devanagari Extra" w:hAnsi="BRH Devanagari Extra" w:cs="BRH Devanagari Extra"/>
+                <w:color w:val="000000"/>
+                <w:sz w:val="32"/>
+                <w:szCs w:val="40"/>
+              </w:rPr>
+              <w:t>-  iÉåwÉÉÿqÉç</w:t>
+            </w:r>
+            <w:proofErr w:type="gramEnd"/>
+            <w:r>
+              <w:rPr>
+                <w:rFonts w:ascii="BRH Devanagari Extra" w:hAnsi="BRH Devanagari Extra" w:cs="BRH Devanagari Extra"/>
+                <w:color w:val="000000"/>
+                <w:sz w:val="32"/>
+                <w:szCs w:val="40"/>
+              </w:rPr>
+              <w:t xml:space="preserve"> | qÉæ</w:t>
             </w:r>
             <w:r>
               <w:rPr>
@@ -16267,8 +16367,19 @@
                 <w:sz w:val="32"/>
                 <w:szCs w:val="40"/>
               </w:rPr>
-              <w:t>)-  qÉæ</w:t>
-            </w:r>
+              <w:t>)</w:t>
+            </w:r>
+            <w:proofErr w:type="gramStart"/>
+            <w:r>
+              <w:rPr>
+                <w:rFonts w:ascii="BRH Devanagari Extra" w:hAnsi="BRH Devanagari Extra" w:cs="BRH Devanagari Extra"/>
+                <w:color w:val="000000"/>
+                <w:sz w:val="32"/>
+                <w:szCs w:val="40"/>
+              </w:rPr>
+              <w:t>-  qÉæ</w:t>
+            </w:r>
+            <w:proofErr w:type="gramEnd"/>
             <w:r>
               <w:rPr>
                 <w:rFonts w:ascii="BRH Malayalam Extra" w:hAnsi="BRH Malayalam Extra" w:cs="BRH Devanagari Extra"/>
@@ -16906,8 +17017,19 @@
                 <w:sz w:val="32"/>
                 <w:szCs w:val="40"/>
               </w:rPr>
-              <w:t>)-  qÉæ</w:t>
-            </w:r>
+              <w:t>)</w:t>
+            </w:r>
+            <w:proofErr w:type="gramStart"/>
+            <w:r>
+              <w:rPr>
+                <w:rFonts w:ascii="BRH Devanagari Extra" w:hAnsi="BRH Devanagari Extra" w:cs="BRH Devanagari Extra"/>
+                <w:color w:val="000000"/>
+                <w:sz w:val="32"/>
+                <w:szCs w:val="40"/>
+              </w:rPr>
+              <w:t>-  qÉæ</w:t>
+            </w:r>
+            <w:proofErr w:type="gramEnd"/>
             <w:r>
               <w:rPr>
                 <w:rFonts w:ascii="BRH Malayalam Extra" w:hAnsi="BRH Malayalam Extra" w:cs="BRH Devanagari Extra"/>
@@ -17155,7 +17277,6 @@
                 <w:color w:val="000000"/>
                 <w:szCs w:val="40"/>
               </w:rPr>
-              <w:lastRenderedPageBreak/>
               <w:t>23</w:t>
             </w:r>
             <w:r>
@@ -17259,7 +17380,27 @@
                 <w:sz w:val="32"/>
                 <w:szCs w:val="40"/>
               </w:rPr>
-              <w:t>)-  AlÉÑþ | AÉ</w:t>
+              <w:t>)</w:t>
+            </w:r>
+            <w:proofErr w:type="gramStart"/>
+            <w:r>
+              <w:rPr>
+                <w:rFonts w:ascii="BRH Devanagari Extra" w:hAnsi="BRH Devanagari Extra" w:cs="BRH Devanagari Extra"/>
+                <w:color w:val="000000"/>
+                <w:sz w:val="32"/>
+                <w:szCs w:val="40"/>
+              </w:rPr>
+              <w:t>-  AlÉÑþ</w:t>
+            </w:r>
+            <w:proofErr w:type="gramEnd"/>
+            <w:r>
+              <w:rPr>
+                <w:rFonts w:ascii="BRH Devanagari Extra" w:hAnsi="BRH Devanagari Extra" w:cs="BRH Devanagari Extra"/>
+                <w:color w:val="000000"/>
+                <w:sz w:val="32"/>
+                <w:szCs w:val="40"/>
+              </w:rPr>
+              <w:t xml:space="preserve"> | AÉ</w:t>
             </w:r>
             <w:r>
               <w:rPr>
@@ -17559,7 +17700,27 @@
                 <w:sz w:val="32"/>
                 <w:szCs w:val="40"/>
               </w:rPr>
-              <w:t>)-  AlÉÑþ | AÉ</w:t>
+              <w:t>)</w:t>
+            </w:r>
+            <w:proofErr w:type="gramStart"/>
+            <w:r>
+              <w:rPr>
+                <w:rFonts w:ascii="BRH Devanagari Extra" w:hAnsi="BRH Devanagari Extra" w:cs="BRH Devanagari Extra"/>
+                <w:color w:val="000000"/>
+                <w:sz w:val="32"/>
+                <w:szCs w:val="40"/>
+              </w:rPr>
+              <w:t>-  AlÉÑþ</w:t>
+            </w:r>
+            <w:proofErr w:type="gramEnd"/>
+            <w:r>
+              <w:rPr>
+                <w:rFonts w:ascii="BRH Devanagari Extra" w:hAnsi="BRH Devanagari Extra" w:cs="BRH Devanagari Extra"/>
+                <w:color w:val="000000"/>
+                <w:sz w:val="32"/>
+                <w:szCs w:val="40"/>
+              </w:rPr>
+              <w:t xml:space="preserve"> | AÉ</w:t>
             </w:r>
             <w:r>
               <w:rPr>
@@ -17767,6 +17928,7 @@
                 <w:color w:val="000000"/>
                 <w:szCs w:val="40"/>
               </w:rPr>
+              <w:lastRenderedPageBreak/>
               <w:t>35</w:t>
             </w:r>
             <w:r>
@@ -17870,7 +18032,27 @@
                 <w:sz w:val="32"/>
                 <w:szCs w:val="40"/>
               </w:rPr>
-              <w:t>)-  pÉëÉiÉ×þurÉqÉç | MÑü</w:t>
+              <w:t>)</w:t>
+            </w:r>
+            <w:proofErr w:type="gramStart"/>
+            <w:r>
+              <w:rPr>
+                <w:rFonts w:ascii="BRH Devanagari Extra" w:hAnsi="BRH Devanagari Extra" w:cs="BRH Devanagari Extra"/>
+                <w:color w:val="000000"/>
+                <w:sz w:val="32"/>
+                <w:szCs w:val="40"/>
+              </w:rPr>
+              <w:t>-  pÉëÉiÉ</w:t>
+            </w:r>
+            <w:proofErr w:type="gramEnd"/>
+            <w:r>
+              <w:rPr>
+                <w:rFonts w:ascii="BRH Devanagari Extra" w:hAnsi="BRH Devanagari Extra" w:cs="BRH Devanagari Extra"/>
+                <w:color w:val="000000"/>
+                <w:sz w:val="32"/>
+                <w:szCs w:val="40"/>
+              </w:rPr>
+              <w:t>×þurÉqÉç | MÑü</w:t>
             </w:r>
             <w:r>
               <w:rPr>
@@ -18264,8 +18446,19 @@
                 <w:sz w:val="32"/>
                 <w:szCs w:val="40"/>
               </w:rPr>
-              <w:t>)-  MÑü</w:t>
-            </w:r>
+              <w:t>)</w:t>
+            </w:r>
+            <w:proofErr w:type="gramStart"/>
+            <w:r>
+              <w:rPr>
+                <w:rFonts w:ascii="BRH Devanagari Extra" w:hAnsi="BRH Devanagari Extra" w:cs="BRH Devanagari Extra"/>
+                <w:color w:val="000000"/>
+                <w:sz w:val="32"/>
+                <w:szCs w:val="40"/>
+              </w:rPr>
+              <w:t>-  MÑü</w:t>
+            </w:r>
+            <w:proofErr w:type="gramEnd"/>
             <w:r>
               <w:rPr>
                 <w:rFonts w:ascii="BRH Malayalam Extra" w:hAnsi="BRH Malayalam Extra" w:cs="BRH Devanagari Extra"/>
@@ -18713,7 +18906,27 @@
                 <w:sz w:val="32"/>
                 <w:szCs w:val="40"/>
               </w:rPr>
-              <w:t>)-  GwÉåUçþ.GwÉåÈ | uÉæ | L</w:t>
+              <w:t>)</w:t>
+            </w:r>
+            <w:proofErr w:type="gramStart"/>
+            <w:r>
+              <w:rPr>
+                <w:rFonts w:ascii="BRH Devanagari Extra" w:hAnsi="BRH Devanagari Extra" w:cs="BRH Devanagari Extra"/>
+                <w:color w:val="000000"/>
+                <w:sz w:val="32"/>
+                <w:szCs w:val="40"/>
+              </w:rPr>
+              <w:t>-  GwÉåUçþ.GwÉåÈ</w:t>
+            </w:r>
+            <w:proofErr w:type="gramEnd"/>
+            <w:r>
+              <w:rPr>
+                <w:rFonts w:ascii="BRH Devanagari Extra" w:hAnsi="BRH Devanagari Extra" w:cs="BRH Devanagari Extra"/>
+                <w:color w:val="000000"/>
+                <w:sz w:val="32"/>
+                <w:szCs w:val="40"/>
+              </w:rPr>
+              <w:t xml:space="preserve"> | uÉæ | L</w:t>
             </w:r>
             <w:r>
               <w:rPr>
@@ -19181,7 +19394,27 @@
                 <w:sz w:val="32"/>
                 <w:szCs w:val="40"/>
               </w:rPr>
-              <w:t>)-  pÉëÉiÉ×þurÉqÉç | MÑü</w:t>
+              <w:t>)</w:t>
+            </w:r>
+            <w:proofErr w:type="gramStart"/>
+            <w:r>
+              <w:rPr>
+                <w:rFonts w:ascii="BRH Devanagari Extra" w:hAnsi="BRH Devanagari Extra" w:cs="BRH Devanagari Extra"/>
+                <w:color w:val="000000"/>
+                <w:sz w:val="32"/>
+                <w:szCs w:val="40"/>
+              </w:rPr>
+              <w:t>-  pÉëÉiÉ</w:t>
+            </w:r>
+            <w:proofErr w:type="gramEnd"/>
+            <w:r>
+              <w:rPr>
+                <w:rFonts w:ascii="BRH Devanagari Extra" w:hAnsi="BRH Devanagari Extra" w:cs="BRH Devanagari Extra"/>
+                <w:color w:val="000000"/>
+                <w:sz w:val="32"/>
+                <w:szCs w:val="40"/>
+              </w:rPr>
+              <w:t>×þurÉqÉç | MÑü</w:t>
             </w:r>
             <w:r>
               <w:rPr>
@@ -19575,8 +19808,19 @@
                 <w:sz w:val="32"/>
                 <w:szCs w:val="40"/>
               </w:rPr>
-              <w:t>)-  MÑü</w:t>
-            </w:r>
+              <w:t>)</w:t>
+            </w:r>
+            <w:proofErr w:type="gramStart"/>
+            <w:r>
+              <w:rPr>
+                <w:rFonts w:ascii="BRH Devanagari Extra" w:hAnsi="BRH Devanagari Extra" w:cs="BRH Devanagari Extra"/>
+                <w:color w:val="000000"/>
+                <w:sz w:val="32"/>
+                <w:szCs w:val="40"/>
+              </w:rPr>
+              <w:t>-  MÑü</w:t>
+            </w:r>
+            <w:proofErr w:type="gramEnd"/>
             <w:r>
               <w:rPr>
                 <w:rFonts w:ascii="BRH Malayalam Extra" w:hAnsi="BRH Malayalam Extra" w:cs="BRH Devanagari Extra"/>
@@ -20034,7 +20278,27 @@
                 <w:sz w:val="32"/>
                 <w:szCs w:val="40"/>
               </w:rPr>
-              <w:t>)-  GwÉåUçþ.GwÉåÈ | uÉæ | L</w:t>
+              <w:t>)</w:t>
+            </w:r>
+            <w:proofErr w:type="gramStart"/>
+            <w:r>
+              <w:rPr>
+                <w:rFonts w:ascii="BRH Devanagari Extra" w:hAnsi="BRH Devanagari Extra" w:cs="BRH Devanagari Extra"/>
+                <w:color w:val="000000"/>
+                <w:sz w:val="32"/>
+                <w:szCs w:val="40"/>
+              </w:rPr>
+              <w:t>-  GwÉåUçþ.GwÉåÈ</w:t>
+            </w:r>
+            <w:proofErr w:type="gramEnd"/>
+            <w:r>
+              <w:rPr>
+                <w:rFonts w:ascii="BRH Devanagari Extra" w:hAnsi="BRH Devanagari Extra" w:cs="BRH Devanagari Extra"/>
+                <w:color w:val="000000"/>
+                <w:sz w:val="32"/>
+                <w:szCs w:val="40"/>
+              </w:rPr>
+              <w:t xml:space="preserve"> | uÉæ | L</w:t>
             </w:r>
             <w:r>
               <w:rPr>
@@ -20509,8 +20773,19 @@
                 <w:sz w:val="32"/>
                 <w:szCs w:val="40"/>
               </w:rPr>
-              <w:t>)-  A</w:t>
-            </w:r>
+              <w:t>)</w:t>
+            </w:r>
+            <w:proofErr w:type="gramStart"/>
+            <w:r>
+              <w:rPr>
+                <w:rFonts w:ascii="BRH Devanagari Extra" w:hAnsi="BRH Devanagari Extra" w:cs="BRH Devanagari Extra"/>
+                <w:color w:val="000000"/>
+                <w:sz w:val="32"/>
+                <w:szCs w:val="40"/>
+              </w:rPr>
+              <w:t>-  A</w:t>
+            </w:r>
+            <w:proofErr w:type="gramEnd"/>
             <w:r>
               <w:rPr>
                 <w:rFonts w:ascii="BRH Malayalam Extra" w:hAnsi="BRH Malayalam Extra" w:cs="BRH Devanagari Extra"/>
@@ -20918,8 +21193,19 @@
                 <w:sz w:val="32"/>
                 <w:szCs w:val="40"/>
               </w:rPr>
-              <w:t>)-  A</w:t>
-            </w:r>
+              <w:t>)</w:t>
+            </w:r>
+            <w:proofErr w:type="gramStart"/>
+            <w:r>
+              <w:rPr>
+                <w:rFonts w:ascii="BRH Devanagari Extra" w:hAnsi="BRH Devanagari Extra" w:cs="BRH Devanagari Extra"/>
+                <w:color w:val="000000"/>
+                <w:sz w:val="32"/>
+                <w:szCs w:val="40"/>
+              </w:rPr>
+              <w:t>-  A</w:t>
+            </w:r>
+            <w:proofErr w:type="gramEnd"/>
             <w:r>
               <w:rPr>
                 <w:rFonts w:ascii="BRH Malayalam Extra" w:hAnsi="BRH Malayalam Extra" w:cs="BRH Devanagari Extra"/>
@@ -21324,7 +21610,27 @@
                 <w:sz w:val="32"/>
                 <w:szCs w:val="40"/>
               </w:rPr>
-              <w:t>)-  CÌiÉþ | AÉ</w:t>
+              <w:t>)</w:t>
+            </w:r>
+            <w:proofErr w:type="gramStart"/>
+            <w:r>
+              <w:rPr>
+                <w:rFonts w:ascii="BRH Devanagari Extra" w:hAnsi="BRH Devanagari Extra" w:cs="BRH Devanagari Extra"/>
+                <w:color w:val="000000"/>
+                <w:sz w:val="32"/>
+                <w:szCs w:val="40"/>
+              </w:rPr>
+              <w:t>-  CÌiÉþ</w:t>
+            </w:r>
+            <w:proofErr w:type="gramEnd"/>
+            <w:r>
+              <w:rPr>
+                <w:rFonts w:ascii="BRH Devanagari Extra" w:hAnsi="BRH Devanagari Extra" w:cs="BRH Devanagari Extra"/>
+                <w:color w:val="000000"/>
+                <w:sz w:val="32"/>
+                <w:szCs w:val="40"/>
+              </w:rPr>
+              <w:t xml:space="preserve"> | AÉ</w:t>
             </w:r>
             <w:r>
               <w:rPr>
@@ -21688,8 +21994,19 @@
                 <w:sz w:val="32"/>
                 <w:szCs w:val="40"/>
               </w:rPr>
-              <w:t>)-  AÉ</w:t>
-            </w:r>
+              <w:t>)</w:t>
+            </w:r>
+            <w:proofErr w:type="gramStart"/>
+            <w:r>
+              <w:rPr>
+                <w:rFonts w:ascii="BRH Devanagari Extra" w:hAnsi="BRH Devanagari Extra" w:cs="BRH Devanagari Extra"/>
+                <w:color w:val="000000"/>
+                <w:sz w:val="32"/>
+                <w:szCs w:val="40"/>
+              </w:rPr>
+              <w:t>-  AÉ</w:t>
+            </w:r>
+            <w:proofErr w:type="gramEnd"/>
             <w:r>
               <w:rPr>
                 <w:rFonts w:ascii="BRH Malayalam Extra" w:hAnsi="BRH Malayalam Extra" w:cs="BRH Devanagari Extra"/>
@@ -22392,7 +22709,27 @@
                 <w:sz w:val="32"/>
                 <w:szCs w:val="40"/>
               </w:rPr>
-              <w:t>)-  bÉ×</w:t>
+              <w:t>)</w:t>
+            </w:r>
+            <w:proofErr w:type="gramStart"/>
+            <w:r>
+              <w:rPr>
+                <w:rFonts w:ascii="BRH Devanagari Extra" w:hAnsi="BRH Devanagari Extra" w:cs="BRH Devanagari Extra"/>
+                <w:color w:val="000000"/>
+                <w:sz w:val="32"/>
+                <w:szCs w:val="40"/>
+              </w:rPr>
+              <w:t>-  bÉ</w:t>
+            </w:r>
+            <w:proofErr w:type="gramEnd"/>
+            <w:r>
+              <w:rPr>
+                <w:rFonts w:ascii="BRH Devanagari Extra" w:hAnsi="BRH Devanagari Extra" w:cs="BRH Devanagari Extra"/>
+                <w:color w:val="000000"/>
+                <w:sz w:val="32"/>
+                <w:szCs w:val="40"/>
+              </w:rPr>
+              <w:t>×</w:t>
             </w:r>
             <w:r>
               <w:rPr>
@@ -40968,7 +41305,27 @@
           <w:sz w:val="28"/>
           <w:szCs w:val="32"/>
         </w:rPr>
-        <w:t>(ignore those which are already incorporated in your book’s version and date)</w:t>
+        <w:t>(</w:t>
+      </w:r>
+      <w:proofErr w:type="gramStart"/>
+      <w:r>
+        <w:rPr>
+          <w:b/>
+          <w:bCs/>
+          <w:sz w:val="28"/>
+          <w:szCs w:val="32"/>
+        </w:rPr>
+        <w:t>ignore</w:t>
+      </w:r>
+      <w:proofErr w:type="gramEnd"/>
+      <w:r>
+        <w:rPr>
+          <w:b/>
+          <w:bCs/>
+          <w:sz w:val="28"/>
+          <w:szCs w:val="32"/>
+        </w:rPr>
+        <w:t xml:space="preserve"> those which are already incorporated in your book’s version and date)</w:t>
       </w:r>
     </w:p>
     <w:tbl>

</xml_diff>